<commit_message>
Deploying to gh-pages from  @ 4af8874e55fd2781de0cecc305dcde2d18b45fbe 🚀
</commit_message>
<xml_diff>
--- a/anova_example.docx
+++ b/anova_example.docx
@@ -333,93 +333,130 @@
     </w:p>
     <w:p>
       <w:pPr>
+        <w:pStyle w:val="Heading1"/>
+      </w:pPr>
+      <w:bookmarkStart w:id="23" w:name="dataset-koekoek.txt-inlezen"/>
+      <w:r>
+        <w:t xml:space="preserve">Dataset koekoek.txt inlezen</w:t>
+      </w:r>
+      <w:bookmarkEnd w:id="23"/>
+    </w:p>
+    <w:p>
+      <w:pPr>
         <w:pStyle w:val="SourceCode"/>
       </w:pPr>
       <w:r>
         <w:rPr>
-          <w:rStyle w:val="KeywordTok"/>
-        </w:rPr>
-        <w:t xml:space="preserve">library</w:t>
-      </w:r>
-      <w:r>
-        <w:rPr>
-          <w:rStyle w:val="NormalTok"/>
-        </w:rPr>
-        <w:t xml:space="preserve">(ggplot2)</w:t>
-      </w:r>
-      <w:r>
-        <w:br/>
-      </w:r>
-      <w:r>
-        <w:rPr>
-          <w:rStyle w:val="KeywordTok"/>
-        </w:rPr>
-        <w:t xml:space="preserve">library</w:t>
-      </w:r>
-      <w:r>
-        <w:rPr>
-          <w:rStyle w:val="NormalTok"/>
-        </w:rPr>
-        <w:t xml:space="preserve">(dplyr)</w:t>
-      </w:r>
-      <w:r>
-        <w:br/>
-      </w:r>
-      <w:r>
-        <w:rPr>
-          <w:rStyle w:val="CommentTok"/>
-        </w:rPr>
-        <w:t xml:space="preserve">#install.packages("tidyr")</w:t>
-      </w:r>
-      <w:r>
-        <w:br/>
-      </w:r>
-      <w:r>
-        <w:rPr>
-          <w:rStyle w:val="KeywordTok"/>
-        </w:rPr>
-        <w:t xml:space="preserve">library</w:t>
-      </w:r>
-      <w:r>
-        <w:rPr>
-          <w:rStyle w:val="NormalTok"/>
-        </w:rPr>
-        <w:t xml:space="preserve">(tidyr)</w:t>
-      </w:r>
-      <w:r>
-        <w:br/>
-      </w:r>
-      <w:r>
-        <w:rPr>
-          <w:rStyle w:val="CommentTok"/>
-        </w:rPr>
-        <w:t xml:space="preserve">#install.packages("multcomp")</w:t>
-      </w:r>
-      <w:r>
-        <w:br/>
-      </w:r>
-      <w:r>
-        <w:rPr>
-          <w:rStyle w:val="KeywordTok"/>
-        </w:rPr>
-        <w:t xml:space="preserve">library</w:t>
-      </w:r>
-      <w:r>
-        <w:rPr>
-          <w:rStyle w:val="NormalTok"/>
-        </w:rPr>
-        <w:t xml:space="preserve">(multcomp)</w:t>
+          <w:rStyle w:val="VerbatimChar"/>
+        </w:rPr>
+        <w:t xml:space="preserve">##   lengte soort</w:t>
+      </w:r>
+      <w:r>
+        <w:br/>
+      </w:r>
+      <w:r>
+        <w:rPr>
+          <w:rStyle w:val="VerbatimChar"/>
+        </w:rPr>
+        <w:t xml:space="preserve">## 1  21.87     1</w:t>
+      </w:r>
+      <w:r>
+        <w:br/>
+      </w:r>
+      <w:r>
+        <w:rPr>
+          <w:rStyle w:val="VerbatimChar"/>
+        </w:rPr>
+        <w:t xml:space="preserve">## 2  22.88     1</w:t>
+      </w:r>
+      <w:r>
+        <w:br/>
+      </w:r>
+      <w:r>
+        <w:rPr>
+          <w:rStyle w:val="VerbatimChar"/>
+        </w:rPr>
+        <w:t xml:space="preserve">## 3  24.61     1</w:t>
+      </w:r>
+      <w:r>
+        <w:br/>
+      </w:r>
+      <w:r>
+        <w:rPr>
+          <w:rStyle w:val="VerbatimChar"/>
+        </w:rPr>
+        <w:t xml:space="preserve">## 4  22.95     1</w:t>
+      </w:r>
+      <w:r>
+        <w:br/>
+      </w:r>
+      <w:r>
+        <w:rPr>
+          <w:rStyle w:val="VerbatimChar"/>
+        </w:rPr>
+        <w:t xml:space="preserve">## 5  19.55     1</w:t>
+      </w:r>
+      <w:r>
+        <w:br/>
+      </w:r>
+      <w:r>
+        <w:rPr>
+          <w:rStyle w:val="VerbatimChar"/>
+        </w:rPr>
+        <w:t xml:space="preserve">## 6  22.42     1</w:t>
       </w:r>
     </w:p>
     <w:p>
       <w:pPr>
         <w:pStyle w:val="Heading1"/>
       </w:pPr>
-      <w:bookmarkStart w:id="23" w:name="dataset-koekoek.txt-inlezen"/>
-      <w:r>
-        <w:t xml:space="preserve">Dataset koekoek.txt inlezen</w:t>
-      </w:r>
-      <w:bookmarkEnd w:id="23"/>
+      <w:bookmarkStart w:id="24" w:name="data-exploratie"/>
+      <w:r>
+        <w:t xml:space="preserve">Data exploratie</w:t>
+      </w:r>
+      <w:bookmarkEnd w:id="24"/>
+    </w:p>
+    <w:p>
+      <w:pPr>
+        <w:pStyle w:val="Heading2"/>
+      </w:pPr>
+      <w:bookmarkStart w:id="25" w:name="Xdd069acad4fcde1d771004e329e4cdec7808054"/>
+      <w:r>
+        <w:t xml:space="preserve">Hoeveel observaties zijn er voor elke soort?</w:t>
+      </w:r>
+      <w:bookmarkEnd w:id="25"/>
+    </w:p>
+    <w:p>
+      <w:pPr>
+        <w:pStyle w:val="FirstParagraph"/>
+      </w:pPr>
+      <w:r>
+        <w:t xml:space="preserve">Tel het aantal observaties per soort en sla het resultaat op in</w:t>
+      </w:r>
+      <w:r>
+        <w:t xml:space="preserve"> </w:t>
+      </w:r>
+      <w:r>
+        <w:rPr>
+          <w:rStyle w:val="VerbatimChar"/>
+        </w:rPr>
+        <w:t xml:space="preserve">count</w:t>
+      </w:r>
+      <w:r>
+        <w:t xml:space="preserve">. Maak een barplot voor de variabele</w:t>
+      </w:r>
+      <w:r>
+        <w:t xml:space="preserve"> </w:t>
+      </w:r>
+      <w:r>
+        <w:rPr>
+          <w:rStyle w:val="VerbatimChar"/>
+        </w:rPr>
+        <w:t xml:space="preserve">soort</w:t>
+      </w:r>
+      <w:r>
+        <w:t xml:space="preserve">.</w:t>
+      </w:r>
     </w:p>
     <w:p>
       <w:pPr>
@@ -427,247 +464,6 @@
       </w:pPr>
       <w:r>
         <w:rPr>
-          <w:rStyle w:val="NormalTok"/>
-        </w:rPr>
-        <w:t xml:space="preserve">koekoek&lt;-</w:t>
-      </w:r>
-      <w:r>
-        <w:rPr>
-          <w:rStyle w:val="KeywordTok"/>
-        </w:rPr>
-        <w:t xml:space="preserve">read.table</w:t>
-      </w:r>
-      <w:r>
-        <w:rPr>
-          <w:rStyle w:val="NormalTok"/>
-        </w:rPr>
-        <w:t xml:space="preserve">(</w:t>
-      </w:r>
-      <w:r>
-        <w:rPr>
-          <w:rStyle w:val="StringTok"/>
-        </w:rPr>
-        <w:t xml:space="preserve">"https://raw.githubusercontent.com/statOmics/statistiekBasisCursusData/master/practicum5/koekoek.txt"</w:t>
-      </w:r>
-      <w:r>
-        <w:rPr>
-          <w:rStyle w:val="NormalTok"/>
-        </w:rPr>
-        <w:t xml:space="preserve">,</w:t>
-      </w:r>
-      <w:r>
-        <w:rPr>
-          <w:rStyle w:val="DataTypeTok"/>
-        </w:rPr>
-        <w:t xml:space="preserve">header=</w:t>
-      </w:r>
-      <w:r>
-        <w:rPr>
-          <w:rStyle w:val="OtherTok"/>
-        </w:rPr>
-        <w:t xml:space="preserve">TRUE</w:t>
-      </w:r>
-      <w:r>
-        <w:rPr>
-          <w:rStyle w:val="NormalTok"/>
-        </w:rPr>
-        <w:t xml:space="preserve">)</w:t>
-      </w:r>
-      <w:r>
-        <w:br/>
-      </w:r>
-      <w:r>
-        <w:rPr>
-          <w:rStyle w:val="KeywordTok"/>
-        </w:rPr>
-        <w:t xml:space="preserve">head</w:t>
-      </w:r>
-      <w:r>
-        <w:rPr>
-          <w:rStyle w:val="NormalTok"/>
-        </w:rPr>
-        <w:t xml:space="preserve">(koekoek)</w:t>
-      </w:r>
-    </w:p>
-    <w:p>
-      <w:pPr>
-        <w:pStyle w:val="SourceCode"/>
-      </w:pPr>
-      <w:r>
-        <w:rPr>
-          <w:rStyle w:val="VerbatimChar"/>
-        </w:rPr>
-        <w:t xml:space="preserve">##   lengte soort</w:t>
-      </w:r>
-      <w:r>
-        <w:br/>
-      </w:r>
-      <w:r>
-        <w:rPr>
-          <w:rStyle w:val="VerbatimChar"/>
-        </w:rPr>
-        <w:t xml:space="preserve">## 1  21.87     1</w:t>
-      </w:r>
-      <w:r>
-        <w:br/>
-      </w:r>
-      <w:r>
-        <w:rPr>
-          <w:rStyle w:val="VerbatimChar"/>
-        </w:rPr>
-        <w:t xml:space="preserve">## 2  22.88     1</w:t>
-      </w:r>
-      <w:r>
-        <w:br/>
-      </w:r>
-      <w:r>
-        <w:rPr>
-          <w:rStyle w:val="VerbatimChar"/>
-        </w:rPr>
-        <w:t xml:space="preserve">## 3  24.61     1</w:t>
-      </w:r>
-      <w:r>
-        <w:br/>
-      </w:r>
-      <w:r>
-        <w:rPr>
-          <w:rStyle w:val="VerbatimChar"/>
-        </w:rPr>
-        <w:t xml:space="preserve">## 4  22.95     1</w:t>
-      </w:r>
-      <w:r>
-        <w:br/>
-      </w:r>
-      <w:r>
-        <w:rPr>
-          <w:rStyle w:val="VerbatimChar"/>
-        </w:rPr>
-        <w:t xml:space="preserve">## 5  19.55     1</w:t>
-      </w:r>
-      <w:r>
-        <w:br/>
-      </w:r>
-      <w:r>
-        <w:rPr>
-          <w:rStyle w:val="VerbatimChar"/>
-        </w:rPr>
-        <w:t xml:space="preserve">## 6  22.42     1</w:t>
-      </w:r>
-    </w:p>
-    <w:p>
-      <w:pPr>
-        <w:pStyle w:val="Heading1"/>
-      </w:pPr>
-      <w:bookmarkStart w:id="24" w:name="data-exploratie"/>
-      <w:r>
-        <w:t xml:space="preserve">Data exploratie</w:t>
-      </w:r>
-      <w:bookmarkEnd w:id="24"/>
-    </w:p>
-    <w:p>
-      <w:pPr>
-        <w:pStyle w:val="Heading2"/>
-      </w:pPr>
-      <w:bookmarkStart w:id="25" w:name="Xdd069acad4fcde1d771004e329e4cdec7808054"/>
-      <w:r>
-        <w:t xml:space="preserve">Hoeveel observaties zijn er voor elke soort?</w:t>
-      </w:r>
-      <w:bookmarkEnd w:id="25"/>
-    </w:p>
-    <w:p>
-      <w:pPr>
-        <w:pStyle w:val="FirstParagraph"/>
-      </w:pPr>
-      <w:r>
-        <w:t xml:space="preserve">Tel het aantal observaties per soort en sla het resultaat op in</w:t>
-      </w:r>
-      <w:r>
-        <w:t xml:space="preserve"> </w:t>
-      </w:r>
-      <w:r>
-        <w:rPr>
-          <w:rStyle w:val="VerbatimChar"/>
-        </w:rPr>
-        <w:t xml:space="preserve">count</w:t>
-      </w:r>
-      <w:r>
-        <w:t xml:space="preserve">. Maak een barplot voor de variabele</w:t>
-      </w:r>
-      <w:r>
-        <w:t xml:space="preserve"> </w:t>
-      </w:r>
-      <w:r>
-        <w:rPr>
-          <w:rStyle w:val="VerbatimChar"/>
-        </w:rPr>
-        <w:t xml:space="preserve">soort</w:t>
-      </w:r>
-      <w:r>
-        <w:t xml:space="preserve">.</w:t>
-      </w:r>
-    </w:p>
-    <w:p>
-      <w:pPr>
-        <w:pStyle w:val="SourceCode"/>
-      </w:pPr>
-      <w:r>
-        <w:rPr>
-          <w:rStyle w:val="NormalTok"/>
-        </w:rPr>
-        <w:t xml:space="preserve">count &lt;-</w:t>
-      </w:r>
-      <w:r>
-        <w:rPr>
-          <w:rStyle w:val="StringTok"/>
-        </w:rPr>
-        <w:t xml:space="preserve"> </w:t>
-      </w:r>
-      <w:r>
-        <w:rPr>
-          <w:rStyle w:val="NormalTok"/>
-        </w:rPr>
-        <w:t xml:space="preserve">koekoek </w:t>
-      </w:r>
-      <w:r>
-        <w:rPr>
-          <w:rStyle w:val="OperatorTok"/>
-        </w:rPr>
-        <w:t xml:space="preserve">%&gt;%</w:t>
-      </w:r>
-      <w:r>
-        <w:rPr>
-          <w:rStyle w:val="StringTok"/>
-        </w:rPr>
-        <w:t xml:space="preserve"> </w:t>
-      </w:r>
-      <w:r>
-        <w:rPr>
-          <w:rStyle w:val="KeywordTok"/>
-        </w:rPr>
-        <w:t xml:space="preserve">count</w:t>
-      </w:r>
-      <w:r>
-        <w:rPr>
-          <w:rStyle w:val="NormalTok"/>
-        </w:rPr>
-        <w:t xml:space="preserve">(soort)</w:t>
-      </w:r>
-      <w:r>
-        <w:br/>
-      </w:r>
-      <w:r>
-        <w:rPr>
-          <w:rStyle w:val="NormalTok"/>
-        </w:rPr>
-        <w:t xml:space="preserve">count</w:t>
-      </w:r>
-    </w:p>
-    <w:p>
-      <w:pPr>
-        <w:pStyle w:val="SourceCode"/>
-      </w:pPr>
-      <w:r>
-        <w:rPr>
           <w:rStyle w:val="VerbatimChar"/>
         </w:rPr>
         <w:t xml:space="preserve">##   soort  n</w:t>
@@ -725,113 +521,6 @@
           <w:rStyle w:val="VerbatimChar"/>
         </w:rPr>
         <w:t xml:space="preserve">## 6     6 15</w:t>
-      </w:r>
-    </w:p>
-    <w:p>
-      <w:pPr>
-        <w:pStyle w:val="SourceCode"/>
-      </w:pPr>
-      <w:r>
-        <w:rPr>
-          <w:rStyle w:val="NormalTok"/>
-        </w:rPr>
-        <w:t xml:space="preserve">koekoek </w:t>
-      </w:r>
-      <w:r>
-        <w:rPr>
-          <w:rStyle w:val="OperatorTok"/>
-        </w:rPr>
-        <w:t xml:space="preserve">%&gt;%</w:t>
-      </w:r>
-      <w:r>
-        <w:rPr>
-          <w:rStyle w:val="StringTok"/>
-        </w:rPr>
-        <w:t xml:space="preserve"> </w:t>
-      </w:r>
-      <w:r>
-        <w:rPr>
-          <w:rStyle w:val="KeywordTok"/>
-        </w:rPr>
-        <w:t xml:space="preserve">ggplot</w:t>
-      </w:r>
-      <w:r>
-        <w:rPr>
-          <w:rStyle w:val="NormalTok"/>
-        </w:rPr>
-        <w:t xml:space="preserve">(</w:t>
-      </w:r>
-      <w:r>
-        <w:rPr>
-          <w:rStyle w:val="KeywordTok"/>
-        </w:rPr>
-        <w:t xml:space="preserve">aes</w:t>
-      </w:r>
-      <w:r>
-        <w:rPr>
-          <w:rStyle w:val="NormalTok"/>
-        </w:rPr>
-        <w:t xml:space="preserve">(</w:t>
-      </w:r>
-      <w:r>
-        <w:rPr>
-          <w:rStyle w:val="DataTypeTok"/>
-        </w:rPr>
-        <w:t xml:space="preserve">x =</w:t>
-      </w:r>
-      <w:r>
-        <w:rPr>
-          <w:rStyle w:val="NormalTok"/>
-        </w:rPr>
-        <w:t xml:space="preserve"> soort)) </w:t>
-      </w:r>
-      <w:r>
-        <w:rPr>
-          <w:rStyle w:val="OperatorTok"/>
-        </w:rPr>
-        <w:t xml:space="preserve">+</w:t>
-      </w:r>
-      <w:r>
-        <w:rPr>
-          <w:rStyle w:val="StringTok"/>
-        </w:rPr>
-        <w:t xml:space="preserve"> </w:t>
-      </w:r>
-      <w:r>
-        <w:rPr>
-          <w:rStyle w:val="KeywordTok"/>
-        </w:rPr>
-        <w:t xml:space="preserve">geom_bar</w:t>
-      </w:r>
-      <w:r>
-        <w:rPr>
-          <w:rStyle w:val="NormalTok"/>
-        </w:rPr>
-        <w:t xml:space="preserve">(</w:t>
-      </w:r>
-      <w:r>
-        <w:rPr>
-          <w:rStyle w:val="DataTypeTok"/>
-        </w:rPr>
-        <w:t xml:space="preserve">fill =</w:t>
-      </w:r>
-      <w:r>
-        <w:rPr>
-          <w:rStyle w:val="NormalTok"/>
-        </w:rPr>
-        <w:t xml:space="preserve"> </w:t>
-      </w:r>
-      <w:r>
-        <w:rPr>
-          <w:rStyle w:val="StringTok"/>
-        </w:rPr>
-        <w:t xml:space="preserve">"steelblue"</w:t>
-      </w:r>
-      <w:r>
-        <w:rPr>
-          <w:rStyle w:val="NormalTok"/>
-        </w:rPr>
-        <w:t xml:space="preserve">)</w:t>
       </w:r>
     </w:p>
     <w:p>
@@ -898,322 +587,9 @@
       <w:r>
         <w:t xml:space="preserve">Genereer een boxplot van de lengte van de koekoekseieren voor elk van de 6 vogelsoorten. Plot ook de individuele observaties.</w:t>
       </w:r>
-    </w:p>
-    <w:p>
-      <w:pPr>
-        <w:pStyle w:val="SourceCode"/>
-      </w:pPr>
-      <w:r>
-        <w:rPr>
-          <w:rStyle w:val="NormalTok"/>
-        </w:rPr>
-        <w:t xml:space="preserve">koekoek</w:t>
-      </w:r>
-      <w:r>
-        <w:rPr>
-          <w:rStyle w:val="OperatorTok"/>
-        </w:rPr>
-        <w:t xml:space="preserve">$</w:t>
-      </w:r>
-      <w:r>
-        <w:rPr>
-          <w:rStyle w:val="NormalTok"/>
-        </w:rPr>
-        <w:t xml:space="preserve">soort &lt;-</w:t>
-      </w:r>
-      <w:r>
-        <w:rPr>
-          <w:rStyle w:val="StringTok"/>
-        </w:rPr>
-        <w:t xml:space="preserve"> </w:t>
-      </w:r>
-      <w:r>
-        <w:rPr>
-          <w:rStyle w:val="KeywordTok"/>
-        </w:rPr>
-        <w:t xml:space="preserve">as.factor</w:t>
-      </w:r>
-      <w:r>
-        <w:rPr>
-          <w:rStyle w:val="NormalTok"/>
-        </w:rPr>
-        <w:t xml:space="preserve">(koekoek</w:t>
-      </w:r>
-      <w:r>
-        <w:rPr>
-          <w:rStyle w:val="OperatorTok"/>
-        </w:rPr>
-        <w:t xml:space="preserve">$</w:t>
-      </w:r>
-      <w:r>
-        <w:rPr>
-          <w:rStyle w:val="NormalTok"/>
-        </w:rPr>
-        <w:t xml:space="preserve">soort)</w:t>
-      </w:r>
-      <w:r>
-        <w:br/>
-      </w:r>
-      <w:r>
-        <w:rPr>
-          <w:rStyle w:val="NormalTok"/>
-        </w:rPr>
-        <w:t xml:space="preserve">boxplot &lt;-</w:t>
-      </w:r>
-      <w:r>
-        <w:rPr>
-          <w:rStyle w:val="StringTok"/>
-        </w:rPr>
-        <w:t xml:space="preserve"> </w:t>
-      </w:r>
-      <w:r>
-        <w:rPr>
-          <w:rStyle w:val="KeywordTok"/>
-        </w:rPr>
-        <w:t xml:space="preserve">ggplot</w:t>
-      </w:r>
-      <w:r>
-        <w:rPr>
-          <w:rStyle w:val="NormalTok"/>
-        </w:rPr>
-        <w:t xml:space="preserve">(</w:t>
-      </w:r>
-      <w:r>
-        <w:rPr>
-          <w:rStyle w:val="DataTypeTok"/>
-        </w:rPr>
-        <w:t xml:space="preserve">data=</w:t>
-      </w:r>
-      <w:r>
-        <w:rPr>
-          <w:rStyle w:val="NormalTok"/>
-        </w:rPr>
-        <w:t xml:space="preserve">koekoek,</w:t>
-      </w:r>
-      <w:r>
-        <w:rPr>
-          <w:rStyle w:val="KeywordTok"/>
-        </w:rPr>
-        <w:t xml:space="preserve">aes</w:t>
-      </w:r>
-      <w:r>
-        <w:rPr>
-          <w:rStyle w:val="NormalTok"/>
-        </w:rPr>
-        <w:t xml:space="preserve">(</w:t>
-      </w:r>
-      <w:r>
-        <w:rPr>
-          <w:rStyle w:val="DataTypeTok"/>
-        </w:rPr>
-        <w:t xml:space="preserve">x=</w:t>
-      </w:r>
-      <w:r>
-        <w:rPr>
-          <w:rStyle w:val="NormalTok"/>
-        </w:rPr>
-        <w:t xml:space="preserve">soort, </w:t>
-      </w:r>
-      <w:r>
-        <w:rPr>
-          <w:rStyle w:val="DataTypeTok"/>
-        </w:rPr>
-        <w:t xml:space="preserve">y=</w:t>
-      </w:r>
-      <w:r>
-        <w:rPr>
-          <w:rStyle w:val="NormalTok"/>
-        </w:rPr>
-        <w:t xml:space="preserve">lengte, </w:t>
-      </w:r>
-      <w:r>
-        <w:rPr>
-          <w:rStyle w:val="DataTypeTok"/>
-        </w:rPr>
-        <w:t xml:space="preserve">col=</w:t>
-      </w:r>
-      <w:r>
-        <w:rPr>
-          <w:rStyle w:val="NormalTok"/>
-        </w:rPr>
-        <w:t xml:space="preserve">soort)) </w:t>
-      </w:r>
-      <w:r>
-        <w:rPr>
-          <w:rStyle w:val="OperatorTok"/>
-        </w:rPr>
-        <w:t xml:space="preserve">+</w:t>
-      </w:r>
-      <w:r>
-        <w:rPr>
-          <w:rStyle w:val="StringTok"/>
-        </w:rPr>
-        <w:t xml:space="preserve"> </w:t>
-      </w:r>
-      <w:r>
-        <w:br/>
-      </w:r>
-      <w:r>
-        <w:rPr>
-          <w:rStyle w:val="StringTok"/>
-        </w:rPr>
-        <w:t xml:space="preserve">  </w:t>
-      </w:r>
-      <w:r>
-        <w:rPr>
-          <w:rStyle w:val="KeywordTok"/>
-        </w:rPr>
-        <w:t xml:space="preserve">geom_boxplot</w:t>
-      </w:r>
-      <w:r>
-        <w:rPr>
-          <w:rStyle w:val="NormalTok"/>
-        </w:rPr>
-        <w:t xml:space="preserve">(</w:t>
-      </w:r>
-      <w:r>
-        <w:rPr>
-          <w:rStyle w:val="DataTypeTok"/>
-        </w:rPr>
-        <w:t xml:space="preserve">outlier.shape =</w:t>
-      </w:r>
-      <w:r>
-        <w:rPr>
-          <w:rStyle w:val="NormalTok"/>
-        </w:rPr>
-        <w:t xml:space="preserve"> </w:t>
-      </w:r>
-      <w:r>
-        <w:rPr>
-          <w:rStyle w:val="OtherTok"/>
-        </w:rPr>
-        <w:t xml:space="preserve">NA</w:t>
-      </w:r>
-      <w:r>
-        <w:rPr>
-          <w:rStyle w:val="NormalTok"/>
-        </w:rPr>
-        <w:t xml:space="preserve">) </w:t>
-      </w:r>
-      <w:r>
-        <w:rPr>
-          <w:rStyle w:val="OperatorTok"/>
-        </w:rPr>
-        <w:t xml:space="preserve">+</w:t>
-      </w:r>
-      <w:r>
-        <w:rPr>
-          <w:rStyle w:val="StringTok"/>
-        </w:rPr>
-        <w:t xml:space="preserve"> </w:t>
-      </w:r>
-      <w:r>
-        <w:br/>
-      </w:r>
-      <w:r>
-        <w:rPr>
-          <w:rStyle w:val="StringTok"/>
-        </w:rPr>
-        <w:t xml:space="preserve">  </w:t>
-      </w:r>
-      <w:r>
-        <w:rPr>
-          <w:rStyle w:val="KeywordTok"/>
-        </w:rPr>
-        <w:t xml:space="preserve">geom_jitter</w:t>
-      </w:r>
-      <w:r>
-        <w:rPr>
-          <w:rStyle w:val="NormalTok"/>
-        </w:rPr>
-        <w:t xml:space="preserve">() </w:t>
-      </w:r>
-      <w:r>
-        <w:rPr>
-          <w:rStyle w:val="OperatorTok"/>
-        </w:rPr>
-        <w:t xml:space="preserve">+</w:t>
-      </w:r>
-      <w:r>
-        <w:br/>
-      </w:r>
-      <w:r>
-        <w:rPr>
-          <w:rStyle w:val="StringTok"/>
-        </w:rPr>
-        <w:t xml:space="preserve">  </w:t>
-      </w:r>
-      <w:r>
-        <w:rPr>
-          <w:rStyle w:val="KeywordTok"/>
-        </w:rPr>
-        <w:t xml:space="preserve">theme_bw</w:t>
-      </w:r>
-      <w:r>
-        <w:rPr>
-          <w:rStyle w:val="NormalTok"/>
-        </w:rPr>
-        <w:t xml:space="preserve">() </w:t>
-      </w:r>
-      <w:r>
-        <w:rPr>
-          <w:rStyle w:val="OperatorTok"/>
-        </w:rPr>
-        <w:t xml:space="preserve">+</w:t>
-      </w:r>
-      <w:r>
-        <w:rPr>
-          <w:rStyle w:val="StringTok"/>
-        </w:rPr>
-        <w:t xml:space="preserve"> </w:t>
-      </w:r>
-      <w:r>
-        <w:br/>
-      </w:r>
-      <w:r>
-        <w:rPr>
-          <w:rStyle w:val="StringTok"/>
-        </w:rPr>
-        <w:t xml:space="preserve">  </w:t>
-      </w:r>
-      <w:r>
-        <w:rPr>
-          <w:rStyle w:val="KeywordTok"/>
-        </w:rPr>
-        <w:t xml:space="preserve">ggtitle</w:t>
-      </w:r>
-      <w:r>
-        <w:rPr>
-          <w:rStyle w:val="NormalTok"/>
-        </w:rPr>
-        <w:t xml:space="preserve">(</w:t>
-      </w:r>
-      <w:r>
-        <w:rPr>
-          <w:rStyle w:val="StringTok"/>
-        </w:rPr>
-        <w:t xml:space="preserve">"Lengte van de koekoekseieren per soort"</w:t>
-      </w:r>
-      <w:r>
-        <w:rPr>
-          <w:rStyle w:val="NormalTok"/>
-        </w:rPr>
-        <w:t xml:space="preserve">)</w:t>
-      </w:r>
-      <w:r>
-        <w:br/>
-      </w:r>
-      <w:r>
-        <w:rPr>
-          <w:rStyle w:val="NormalTok"/>
-        </w:rPr>
-        <w:t xml:space="preserve">boxplot</w:t>
-      </w:r>
-    </w:p>
-    <w:p>
-      <w:pPr>
-        <w:pStyle w:val="FirstParagraph"/>
-      </w:pPr>
+      <w:r>
+        <w:t xml:space="preserve"> </w:t>
+      </w:r>
       <w:r>
         <w:drawing>
           <wp:inline>
@@ -2097,7 +1473,7 @@
         <w:t xml:space="preserve"> </w:t>
       </w:r>
       <w:r>
-        <w:t xml:space="preserve">omdat het de associatie bestudeert tussen de response en 1 factor, met andere woorden het model bevat geen meerdere factoren (enkel relevant voor studenten biochemie en biomedische wetenschappen).</w:t>
+        <w:t xml:space="preserve">omdat het de associatie bestudeert tussen de response en 1 factor, met andere woorden het model bevat geen meerdere factoren.</w:t>
       </w:r>
     </w:p>
     <w:p>
@@ -2450,74 +1826,6 @@
       </w:pPr>
       <w:r>
         <w:rPr>
-          <w:rStyle w:val="NormalTok"/>
-        </w:rPr>
-        <w:t xml:space="preserve">m &lt;-</w:t>
-      </w:r>
-      <w:r>
-        <w:rPr>
-          <w:rStyle w:val="StringTok"/>
-        </w:rPr>
-        <w:t xml:space="preserve"> </w:t>
-      </w:r>
-      <w:r>
-        <w:rPr>
-          <w:rStyle w:val="KeywordTok"/>
-        </w:rPr>
-        <w:t xml:space="preserve">lm</w:t>
-      </w:r>
-      <w:r>
-        <w:rPr>
-          <w:rStyle w:val="NormalTok"/>
-        </w:rPr>
-        <w:t xml:space="preserve">(lengte</w:t>
-      </w:r>
-      <w:r>
-        <w:rPr>
-          <w:rStyle w:val="OperatorTok"/>
-        </w:rPr>
-        <w:t xml:space="preserve">~</w:t>
-      </w:r>
-      <w:r>
-        <w:rPr>
-          <w:rStyle w:val="NormalTok"/>
-        </w:rPr>
-        <w:t xml:space="preserve">soort, </w:t>
-      </w:r>
-      <w:r>
-        <w:rPr>
-          <w:rStyle w:val="DataTypeTok"/>
-        </w:rPr>
-        <w:t xml:space="preserve">data =</w:t>
-      </w:r>
-      <w:r>
-        <w:rPr>
-          <w:rStyle w:val="NormalTok"/>
-        </w:rPr>
-        <w:t xml:space="preserve"> koekoek)</w:t>
-      </w:r>
-      <w:r>
-        <w:br/>
-      </w:r>
-      <w:r>
-        <w:rPr>
-          <w:rStyle w:val="KeywordTok"/>
-        </w:rPr>
-        <w:t xml:space="preserve">summary</w:t>
-      </w:r>
-      <w:r>
-        <w:rPr>
-          <w:rStyle w:val="NormalTok"/>
-        </w:rPr>
-        <w:t xml:space="preserve">(m)</w:t>
-      </w:r>
-    </w:p>
-    <w:p>
-      <w:pPr>
-        <w:pStyle w:val="SourceCode"/>
-      </w:pPr>
-      <w:r>
-        <w:rPr>
           <w:rStyle w:val="VerbatimChar"/>
         </w:rPr>
         <w:t xml:space="preserve">## </w:t>
@@ -2717,7 +2025,7 @@
         <w:pStyle w:val="FirstParagraph"/>
       </w:pPr>
       <w:r>
-        <w:t xml:space="preserve">De output van het model suggereert dat er inderdaad verschillen lijken te zijn in gemiddelde lengte tussen de pleegoudersoorten. Merk op dat in de standaard output op basis van dit model de p-waarden echter niet aangepast worden voor meervoudig toetsen. Ook laat het model enkel toe om een toets uit te voeren voor de vergelijking tussen soorten 2-6 en de referentie soort = 1.</w:t>
+        <w:t xml:space="preserve">De output van het model suggereert dat er inderdaad verschillen lijken te zijn in gemiddelde lengte tussen de pleegoudersoorten. Merk op dat in de standaard output op basis van dit model de p-waarden echter niet aangepast worden voor meervoudig toetsen. Ook laat het model enkel toe om een toets uit te voeren voor de vergelijking tussen soorten 2-6 en de referentie soort = 1 (dus niet onderling tussen soorten 2-6).</w:t>
       </w:r>
     </w:p>
     <w:p>
@@ -2725,7 +2033,39 @@
         <w:pStyle w:val="BodyText"/>
       </w:pPr>
       <w:r>
-        <w:t xml:space="preserve">Enkel de p-waarde van de globale F-toets kan voor een one-way ANOVA analyse worden gebruikt. Het is de p-waarde die men bekomt wanneer men ons model vergelijkt met een model met enkel het intercept. Het is dus een toets voor de omnibus hypothese dat alle hellingparameters gelijk zijn aan nul.</w:t>
+        <w:t xml:space="preserve">Enkel de p-waarde van de globale F-toets kan voor een one-way ANOVA analyse worden gebruikt. Het is de p-waarde die men bekomt wanneer men ons model vergelijkt met een model met enkel het intercept. Het is dus een toets voor de omnibus hypothese dat alle hellingparameters (</w:t>
+      </w:r>
+      <m:oMath>
+        <m:sSub>
+          <m:e>
+            <m:r>
+              <m:t>β</m:t>
+            </m:r>
+          </m:e>
+          <m:sub>
+            <m:r>
+              <m:t>1</m:t>
+            </m:r>
+          </m:sub>
+        </m:sSub>
+        <m:r>
+          <m:t>−</m:t>
+        </m:r>
+        <m:sSub>
+          <m:e>
+            <m:r>
+              <m:t>β</m:t>
+            </m:r>
+          </m:e>
+          <m:sub>
+            <m:r>
+              <m:t>5</m:t>
+            </m:r>
+          </m:sub>
+        </m:sSub>
+      </m:oMath>
+      <w:r>
+        <w:t xml:space="preserve">) gelijk zijn aan nul.</w:t>
       </w:r>
     </w:p>
     <w:p>
@@ -2826,18 +2166,7 @@
     </w:p>
     <w:p>
       <w:pPr>
-        <w:pStyle w:val="SourceCode"/>
-      </w:pPr>
-      <w:r>
-        <w:rPr>
-          <w:rStyle w:val="NormalTok"/>
-        </w:rPr>
-        <w:t xml:space="preserve">boxplot</w:t>
-      </w:r>
-    </w:p>
-    <w:p>
-      <w:pPr>
-        <w:pStyle w:val="FirstParagraph"/>
+        <w:pStyle w:val="BodyText"/>
       </w:pPr>
       <w:r>
         <w:drawing>
@@ -2908,915 +2237,7 @@
     </w:p>
     <w:p>
       <w:pPr>
-        <w:pStyle w:val="SourceCode"/>
-      </w:pPr>
-      <w:r>
-        <w:rPr>
-          <w:rStyle w:val="KeywordTok"/>
-        </w:rPr>
-        <w:t xml:space="preserve">set.seed</w:t>
-      </w:r>
-      <w:r>
-        <w:rPr>
-          <w:rStyle w:val="NormalTok"/>
-        </w:rPr>
-        <w:t xml:space="preserve">(</w:t>
-      </w:r>
-      <w:r>
-        <w:rPr>
-          <w:rStyle w:val="DecValTok"/>
-        </w:rPr>
-        <w:t xml:space="preserve">52</w:t>
-      </w:r>
-      <w:r>
-        <w:rPr>
-          <w:rStyle w:val="NormalTok"/>
-        </w:rPr>
-        <w:t xml:space="preserve">)</w:t>
-      </w:r>
-      <w:r>
-        <w:br/>
-      </w:r>
-      <w:r>
-        <w:rPr>
-          <w:rStyle w:val="KeywordTok"/>
-        </w:rPr>
-        <w:t xml:space="preserve">par</w:t>
-      </w:r>
-      <w:r>
-        <w:rPr>
-          <w:rStyle w:val="NormalTok"/>
-        </w:rPr>
-        <w:t xml:space="preserve">(</w:t>
-      </w:r>
-      <w:r>
-        <w:rPr>
-          <w:rStyle w:val="DataTypeTok"/>
-        </w:rPr>
-        <w:t xml:space="preserve">mfrow=</w:t>
-      </w:r>
-      <w:r>
-        <w:rPr>
-          <w:rStyle w:val="KeywordTok"/>
-        </w:rPr>
-        <w:t xml:space="preserve">c</w:t>
-      </w:r>
-      <w:r>
-        <w:rPr>
-          <w:rStyle w:val="NormalTok"/>
-        </w:rPr>
-        <w:t xml:space="preserve">(</w:t>
-      </w:r>
-      <w:r>
-        <w:rPr>
-          <w:rStyle w:val="DecValTok"/>
-        </w:rPr>
-        <w:t xml:space="preserve">3</w:t>
-      </w:r>
-      <w:r>
-        <w:rPr>
-          <w:rStyle w:val="NormalTok"/>
-        </w:rPr>
-        <w:t xml:space="preserve">,</w:t>
-      </w:r>
-      <w:r>
-        <w:rPr>
-          <w:rStyle w:val="DecValTok"/>
-        </w:rPr>
-        <w:t xml:space="preserve">3</w:t>
-      </w:r>
-      <w:r>
-        <w:rPr>
-          <w:rStyle w:val="NormalTok"/>
-        </w:rPr>
-        <w:t xml:space="preserve">), </w:t>
-      </w:r>
-      <w:r>
-        <w:rPr>
-          <w:rStyle w:val="DataTypeTok"/>
-        </w:rPr>
-        <w:t xml:space="preserve">mar=</w:t>
-      </w:r>
-      <w:r>
-        <w:rPr>
-          <w:rStyle w:val="KeywordTok"/>
-        </w:rPr>
-        <w:t xml:space="preserve">c</w:t>
-      </w:r>
-      <w:r>
-        <w:rPr>
-          <w:rStyle w:val="NormalTok"/>
-        </w:rPr>
-        <w:t xml:space="preserve">(</w:t>
-      </w:r>
-      <w:r>
-        <w:rPr>
-          <w:rStyle w:val="DecValTok"/>
-        </w:rPr>
-        <w:t xml:space="preserve">3</w:t>
-      </w:r>
-      <w:r>
-        <w:rPr>
-          <w:rStyle w:val="NormalTok"/>
-        </w:rPr>
-        <w:t xml:space="preserve">,</w:t>
-      </w:r>
-      <w:r>
-        <w:rPr>
-          <w:rStyle w:val="DecValTok"/>
-        </w:rPr>
-        <w:t xml:space="preserve">2</w:t>
-      </w:r>
-      <w:r>
-        <w:rPr>
-          <w:rStyle w:val="NormalTok"/>
-        </w:rPr>
-        <w:t xml:space="preserve">,</w:t>
-      </w:r>
-      <w:r>
-        <w:rPr>
-          <w:rStyle w:val="DecValTok"/>
-        </w:rPr>
-        <w:t xml:space="preserve">1</w:t>
-      </w:r>
-      <w:r>
-        <w:rPr>
-          <w:rStyle w:val="NormalTok"/>
-        </w:rPr>
-        <w:t xml:space="preserve">,</w:t>
-      </w:r>
-      <w:r>
-        <w:rPr>
-          <w:rStyle w:val="DecValTok"/>
-        </w:rPr>
-        <w:t xml:space="preserve">1</w:t>
-      </w:r>
-      <w:r>
-        <w:rPr>
-          <w:rStyle w:val="NormalTok"/>
-        </w:rPr>
-        <w:t xml:space="preserve">))</w:t>
-      </w:r>
-      <w:r>
-        <w:br/>
-      </w:r>
-      <w:r>
-        <w:rPr>
-          <w:rStyle w:val="NormalTok"/>
-        </w:rPr>
-        <w:t xml:space="preserve">sd1&lt;-</w:t>
-      </w:r>
-      <w:r>
-        <w:rPr>
-          <w:rStyle w:val="StringTok"/>
-        </w:rPr>
-        <w:t xml:space="preserve"> </w:t>
-      </w:r>
-      <w:r>
-        <w:rPr>
-          <w:rStyle w:val="NormalTok"/>
-        </w:rPr>
-        <w:t xml:space="preserve">m </w:t>
-      </w:r>
-      <w:r>
-        <w:rPr>
-          <w:rStyle w:val="OperatorTok"/>
-        </w:rPr>
-        <w:t xml:space="preserve">%&gt;%</w:t>
-      </w:r>
-      <w:r>
-        <w:rPr>
-          <w:rStyle w:val="StringTok"/>
-        </w:rPr>
-        <w:t xml:space="preserve"> </w:t>
-      </w:r>
-      <w:r>
-        <w:rPr>
-          <w:rStyle w:val="NormalTok"/>
-        </w:rPr>
-        <w:t xml:space="preserve">sigma</w:t>
-      </w:r>
-      <w:r>
-        <w:br/>
-      </w:r>
-      <w:r>
-        <w:rPr>
-          <w:rStyle w:val="NormalTok"/>
-        </w:rPr>
-        <w:t xml:space="preserve">means&lt;-</w:t>
-      </w:r>
-      <w:r>
-        <w:rPr>
-          <w:rStyle w:val="StringTok"/>
-        </w:rPr>
-        <w:t xml:space="preserve"> </w:t>
-      </w:r>
-      <w:r>
-        <w:rPr>
-          <w:rStyle w:val="NormalTok"/>
-        </w:rPr>
-        <w:t xml:space="preserve">koekoek </w:t>
-      </w:r>
-      <w:r>
-        <w:rPr>
-          <w:rStyle w:val="OperatorTok"/>
-        </w:rPr>
-        <w:t xml:space="preserve">%&gt;%</w:t>
-      </w:r>
-      <w:r>
-        <w:rPr>
-          <w:rStyle w:val="StringTok"/>
-        </w:rPr>
-        <w:t xml:space="preserve"> </w:t>
-      </w:r>
-      <w:r>
-        <w:rPr>
-          <w:rStyle w:val="KeywordTok"/>
-        </w:rPr>
-        <w:t xml:space="preserve">group_by</w:t>
-      </w:r>
-      <w:r>
-        <w:rPr>
-          <w:rStyle w:val="NormalTok"/>
-        </w:rPr>
-        <w:t xml:space="preserve">(soort) </w:t>
-      </w:r>
-      <w:r>
-        <w:rPr>
-          <w:rStyle w:val="OperatorTok"/>
-        </w:rPr>
-        <w:t xml:space="preserve">%&gt;%</w:t>
-      </w:r>
-      <w:r>
-        <w:rPr>
-          <w:rStyle w:val="StringTok"/>
-        </w:rPr>
-        <w:t xml:space="preserve"> </w:t>
-      </w:r>
-      <w:r>
-        <w:rPr>
-          <w:rStyle w:val="KeywordTok"/>
-        </w:rPr>
-        <w:t xml:space="preserve">summarise</w:t>
-      </w:r>
-      <w:r>
-        <w:rPr>
-          <w:rStyle w:val="NormalTok"/>
-        </w:rPr>
-        <w:t xml:space="preserve">(</w:t>
-      </w:r>
-      <w:r>
-        <w:rPr>
-          <w:rStyle w:val="DataTypeTok"/>
-        </w:rPr>
-        <w:t xml:space="preserve">m=</w:t>
-      </w:r>
-      <w:r>
-        <w:rPr>
-          <w:rStyle w:val="KeywordTok"/>
-        </w:rPr>
-        <w:t xml:space="preserve">mean</w:t>
-      </w:r>
-      <w:r>
-        <w:rPr>
-          <w:rStyle w:val="NormalTok"/>
-        </w:rPr>
-        <w:t xml:space="preserve">(lengte))</w:t>
-      </w:r>
-      <w:r>
-        <w:br/>
-      </w:r>
-      <w:r>
-        <w:rPr>
-          <w:rStyle w:val="NormalTok"/>
-        </w:rPr>
-        <w:t xml:space="preserve">nobs &lt;-koekoek </w:t>
-      </w:r>
-      <w:r>
-        <w:rPr>
-          <w:rStyle w:val="OperatorTok"/>
-        </w:rPr>
-        <w:t xml:space="preserve">%&gt;%</w:t>
-      </w:r>
-      <w:r>
-        <w:rPr>
-          <w:rStyle w:val="StringTok"/>
-        </w:rPr>
-        <w:t xml:space="preserve"> </w:t>
-      </w:r>
-      <w:r>
-        <w:rPr>
-          <w:rStyle w:val="KeywordTok"/>
-        </w:rPr>
-        <w:t xml:space="preserve">count</w:t>
-      </w:r>
-      <w:r>
-        <w:rPr>
-          <w:rStyle w:val="NormalTok"/>
-        </w:rPr>
-        <w:t xml:space="preserve">(soort) </w:t>
-      </w:r>
-      <w:r>
-        <w:br/>
-      </w:r>
-      <w:r>
-        <w:br/>
-      </w:r>
-      <w:r>
-        <w:rPr>
-          <w:rStyle w:val="NormalTok"/>
-        </w:rPr>
-        <w:t xml:space="preserve">plotList &lt;-</w:t>
-      </w:r>
-      <w:r>
-        <w:rPr>
-          <w:rStyle w:val="StringTok"/>
-        </w:rPr>
-        <w:t xml:space="preserve"> </w:t>
-      </w:r>
-      <w:r>
-        <w:rPr>
-          <w:rStyle w:val="KeywordTok"/>
-        </w:rPr>
-        <w:t xml:space="preserve">lapply</w:t>
-      </w:r>
-      <w:r>
-        <w:rPr>
-          <w:rStyle w:val="NormalTok"/>
-        </w:rPr>
-        <w:t xml:space="preserve">(</w:t>
-      </w:r>
-      <w:r>
-        <w:rPr>
-          <w:rStyle w:val="DecValTok"/>
-        </w:rPr>
-        <w:t xml:space="preserve">1</w:t>
-      </w:r>
-      <w:r>
-        <w:rPr>
-          <w:rStyle w:val="OperatorTok"/>
-        </w:rPr>
-        <w:t xml:space="preserve">:</w:t>
-      </w:r>
-      <w:r>
-        <w:rPr>
-          <w:rStyle w:val="DecValTok"/>
-        </w:rPr>
-        <w:t xml:space="preserve">9</w:t>
-      </w:r>
-      <w:r>
-        <w:rPr>
-          <w:rStyle w:val="NormalTok"/>
-        </w:rPr>
-        <w:t xml:space="preserve">, </w:t>
-      </w:r>
-      <w:r>
-        <w:rPr>
-          <w:rStyle w:val="ControlFlowTok"/>
-        </w:rPr>
-        <w:t xml:space="preserve">function</w:t>
-      </w:r>
-      <w:r>
-        <w:rPr>
-          <w:rStyle w:val="NormalTok"/>
-        </w:rPr>
-        <w:t xml:space="preserve">(x,means,sd,nobs)</w:t>
-      </w:r>
-      <w:r>
-        <w:br/>
-      </w:r>
-      <w:r>
-        <w:rPr>
-          <w:rStyle w:val="NormalTok"/>
-        </w:rPr>
-        <w:t xml:space="preserve">{</w:t>
-      </w:r>
-      <w:r>
-        <w:br/>
-      </w:r>
-      <w:r>
-        <w:rPr>
-          <w:rStyle w:val="NormalTok"/>
-        </w:rPr>
-        <w:t xml:space="preserve">  </w:t>
-      </w:r>
-      <w:r>
-        <w:rPr>
-          <w:rStyle w:val="KeywordTok"/>
-        </w:rPr>
-        <w:t xml:space="preserve">data.frame</w:t>
-      </w:r>
-      <w:r>
-        <w:rPr>
-          <w:rStyle w:val="NormalTok"/>
-        </w:rPr>
-        <w:t xml:space="preserve">(</w:t>
-      </w:r>
-      <w:r>
-        <w:rPr>
-          <w:rStyle w:val="DataTypeTok"/>
-        </w:rPr>
-        <w:t xml:space="preserve">y =</w:t>
-      </w:r>
-      <w:r>
-        <w:rPr>
-          <w:rStyle w:val="NormalTok"/>
-        </w:rPr>
-        <w:t xml:space="preserve"> </w:t>
-      </w:r>
-      <w:r>
-        <w:rPr>
-          <w:rStyle w:val="KeywordTok"/>
-        </w:rPr>
-        <w:t xml:space="preserve">rnorm</w:t>
-      </w:r>
-      <w:r>
-        <w:rPr>
-          <w:rStyle w:val="NormalTok"/>
-        </w:rPr>
-        <w:t xml:space="preserve">(</w:t>
-      </w:r>
-      <w:r>
-        <w:br/>
-      </w:r>
-      <w:r>
-        <w:rPr>
-          <w:rStyle w:val="NormalTok"/>
-        </w:rPr>
-        <w:t xml:space="preserve">      </w:t>
-      </w:r>
-      <w:r>
-        <w:rPr>
-          <w:rStyle w:val="KeywordTok"/>
-        </w:rPr>
-        <w:t xml:space="preserve">sum</w:t>
-      </w:r>
-      <w:r>
-        <w:rPr>
-          <w:rStyle w:val="NormalTok"/>
-        </w:rPr>
-        <w:t xml:space="preserve">(nobs</w:t>
-      </w:r>
-      <w:r>
-        <w:rPr>
-          <w:rStyle w:val="OperatorTok"/>
-        </w:rPr>
-        <w:t xml:space="preserve">$</w:t>
-      </w:r>
-      <w:r>
-        <w:rPr>
-          <w:rStyle w:val="NormalTok"/>
-        </w:rPr>
-        <w:t xml:space="preserve">n),</w:t>
-      </w:r>
-      <w:r>
-        <w:br/>
-      </w:r>
-      <w:r>
-        <w:rPr>
-          <w:rStyle w:val="NormalTok"/>
-        </w:rPr>
-        <w:t xml:space="preserve">      </w:t>
-      </w:r>
-      <w:r>
-        <w:rPr>
-          <w:rStyle w:val="DataTypeTok"/>
-        </w:rPr>
-        <w:t xml:space="preserve">mean=</w:t>
-      </w:r>
-      <w:r>
-        <w:rPr>
-          <w:rStyle w:val="KeywordTok"/>
-        </w:rPr>
-        <w:t xml:space="preserve">rep</w:t>
-      </w:r>
-      <w:r>
-        <w:rPr>
-          <w:rStyle w:val="NormalTok"/>
-        </w:rPr>
-        <w:t xml:space="preserve">(means</w:t>
-      </w:r>
-      <w:r>
-        <w:rPr>
-          <w:rStyle w:val="OperatorTok"/>
-        </w:rPr>
-        <w:t xml:space="preserve">$</w:t>
-      </w:r>
-      <w:r>
-        <w:rPr>
-          <w:rStyle w:val="NormalTok"/>
-        </w:rPr>
-        <w:t xml:space="preserve">m,</w:t>
-      </w:r>
-      <w:r>
-        <w:rPr>
-          <w:rStyle w:val="DataTypeTok"/>
-        </w:rPr>
-        <w:t xml:space="preserve">times=</w:t>
-      </w:r>
-      <w:r>
-        <w:rPr>
-          <w:rStyle w:val="NormalTok"/>
-        </w:rPr>
-        <w:t xml:space="preserve">nobs</w:t>
-      </w:r>
-      <w:r>
-        <w:rPr>
-          <w:rStyle w:val="OperatorTok"/>
-        </w:rPr>
-        <w:t xml:space="preserve">$</w:t>
-      </w:r>
-      <w:r>
-        <w:rPr>
-          <w:rStyle w:val="NormalTok"/>
-        </w:rPr>
-        <w:t xml:space="preserve">n),</w:t>
-      </w:r>
-      <w:r>
-        <w:br/>
-      </w:r>
-      <w:r>
-        <w:rPr>
-          <w:rStyle w:val="NormalTok"/>
-        </w:rPr>
-        <w:t xml:space="preserve">      </w:t>
-      </w:r>
-      <w:r>
-        <w:rPr>
-          <w:rStyle w:val="DataTypeTok"/>
-        </w:rPr>
-        <w:t xml:space="preserve">sd=</w:t>
-      </w:r>
-      <w:r>
-        <w:rPr>
-          <w:rStyle w:val="NormalTok"/>
-        </w:rPr>
-        <w:t xml:space="preserve">sd),</w:t>
-      </w:r>
-      <w:r>
-        <w:br/>
-      </w:r>
-      <w:r>
-        <w:rPr>
-          <w:rStyle w:val="NormalTok"/>
-        </w:rPr>
-        <w:t xml:space="preserve">      </w:t>
-      </w:r>
-      <w:r>
-        <w:rPr>
-          <w:rStyle w:val="DataTypeTok"/>
-        </w:rPr>
-        <w:t xml:space="preserve">soort =</w:t>
-      </w:r>
-      <w:r>
-        <w:rPr>
-          <w:rStyle w:val="NormalTok"/>
-        </w:rPr>
-        <w:t xml:space="preserve">  </w:t>
-      </w:r>
-      <w:r>
-        <w:rPr>
-          <w:rStyle w:val="KeywordTok"/>
-        </w:rPr>
-        <w:t xml:space="preserve">rep</w:t>
-      </w:r>
-      <w:r>
-        <w:rPr>
-          <w:rStyle w:val="NormalTok"/>
-        </w:rPr>
-        <w:t xml:space="preserve">(nobs</w:t>
-      </w:r>
-      <w:r>
-        <w:rPr>
-          <w:rStyle w:val="OperatorTok"/>
-        </w:rPr>
-        <w:t xml:space="preserve">$</w:t>
-      </w:r>
-      <w:r>
-        <w:rPr>
-          <w:rStyle w:val="NormalTok"/>
-        </w:rPr>
-        <w:t xml:space="preserve">soort,</w:t>
-      </w:r>
-      <w:r>
-        <w:rPr>
-          <w:rStyle w:val="DataTypeTok"/>
-        </w:rPr>
-        <w:t xml:space="preserve">times=</w:t>
-      </w:r>
-      <w:r>
-        <w:rPr>
-          <w:rStyle w:val="NormalTok"/>
-        </w:rPr>
-        <w:t xml:space="preserve">nobs</w:t>
-      </w:r>
-      <w:r>
-        <w:rPr>
-          <w:rStyle w:val="OperatorTok"/>
-        </w:rPr>
-        <w:t xml:space="preserve">$</w:t>
-      </w:r>
-      <w:r>
-        <w:rPr>
-          <w:rStyle w:val="NormalTok"/>
-        </w:rPr>
-        <w:t xml:space="preserve">n)</w:t>
-      </w:r>
-      <w:r>
-        <w:br/>
-      </w:r>
-      <w:r>
-        <w:rPr>
-          <w:rStyle w:val="NormalTok"/>
-        </w:rPr>
-        <w:t xml:space="preserve">  ) </w:t>
-      </w:r>
-      <w:r>
-        <w:rPr>
-          <w:rStyle w:val="OperatorTok"/>
-        </w:rPr>
-        <w:t xml:space="preserve">%&gt;%</w:t>
-      </w:r>
-      <w:r>
-        <w:rPr>
-          <w:rStyle w:val="StringTok"/>
-        </w:rPr>
-        <w:t xml:space="preserve"> </w:t>
-      </w:r>
-      <w:r>
-        <w:br/>
-      </w:r>
-      <w:r>
-        <w:rPr>
-          <w:rStyle w:val="StringTok"/>
-        </w:rPr>
-        <w:t xml:space="preserve">    </w:t>
-      </w:r>
-      <w:r>
-        <w:rPr>
-          <w:rStyle w:val="KeywordTok"/>
-        </w:rPr>
-        <w:t xml:space="preserve">ggplot</w:t>
-      </w:r>
-      <w:r>
-        <w:rPr>
-          <w:rStyle w:val="NormalTok"/>
-        </w:rPr>
-        <w:t xml:space="preserve">(</w:t>
-      </w:r>
-      <w:r>
-        <w:rPr>
-          <w:rStyle w:val="KeywordTok"/>
-        </w:rPr>
-        <w:t xml:space="preserve">aes</w:t>
-      </w:r>
-      <w:r>
-        <w:rPr>
-          <w:rStyle w:val="NormalTok"/>
-        </w:rPr>
-        <w:t xml:space="preserve">(soort,y)) </w:t>
-      </w:r>
-      <w:r>
-        <w:rPr>
-          <w:rStyle w:val="OperatorTok"/>
-        </w:rPr>
-        <w:t xml:space="preserve">+</w:t>
-      </w:r>
-      <w:r>
-        <w:br/>
-      </w:r>
-      <w:r>
-        <w:rPr>
-          <w:rStyle w:val="StringTok"/>
-        </w:rPr>
-        <w:t xml:space="preserve">    </w:t>
-      </w:r>
-      <w:r>
-        <w:rPr>
-          <w:rStyle w:val="KeywordTok"/>
-        </w:rPr>
-        <w:t xml:space="preserve">geom_boxplot</w:t>
-      </w:r>
-      <w:r>
-        <w:rPr>
-          <w:rStyle w:val="NormalTok"/>
-        </w:rPr>
-        <w:t xml:space="preserve">(</w:t>
-      </w:r>
-      <w:r>
-        <w:rPr>
-          <w:rStyle w:val="DataTypeTok"/>
-        </w:rPr>
-        <w:t xml:space="preserve">outlier.shape =</w:t>
-      </w:r>
-      <w:r>
-        <w:rPr>
-          <w:rStyle w:val="NormalTok"/>
-        </w:rPr>
-        <w:t xml:space="preserve"> </w:t>
-      </w:r>
-      <w:r>
-        <w:rPr>
-          <w:rStyle w:val="OtherTok"/>
-        </w:rPr>
-        <w:t xml:space="preserve">NA</w:t>
-      </w:r>
-      <w:r>
-        <w:rPr>
-          <w:rStyle w:val="NormalTok"/>
-        </w:rPr>
-        <w:t xml:space="preserve">) </w:t>
-      </w:r>
-      <w:r>
-        <w:rPr>
-          <w:rStyle w:val="OperatorTok"/>
-        </w:rPr>
-        <w:t xml:space="preserve">+</w:t>
-      </w:r>
-      <w:r>
-        <w:br/>
-      </w:r>
-      <w:r>
-        <w:rPr>
-          <w:rStyle w:val="StringTok"/>
-        </w:rPr>
-        <w:t xml:space="preserve">    </w:t>
-      </w:r>
-      <w:r>
-        <w:rPr>
-          <w:rStyle w:val="KeywordTok"/>
-        </w:rPr>
-        <w:t xml:space="preserve">geom_jitter</w:t>
-      </w:r>
-      <w:r>
-        <w:rPr>
-          <w:rStyle w:val="NormalTok"/>
-        </w:rPr>
-        <w:t xml:space="preserve">(</w:t>
-      </w:r>
-      <w:r>
-        <w:rPr>
-          <w:rStyle w:val="DataTypeTok"/>
-        </w:rPr>
-        <w:t xml:space="preserve">alpha=</w:t>
-      </w:r>
-      <w:r>
-        <w:rPr>
-          <w:rStyle w:val="NormalTok"/>
-        </w:rPr>
-        <w:t xml:space="preserve">.</w:t>
-      </w:r>
-      <w:r>
-        <w:rPr>
-          <w:rStyle w:val="DecValTok"/>
-        </w:rPr>
-        <w:t xml:space="preserve">2</w:t>
-      </w:r>
-      <w:r>
-        <w:rPr>
-          <w:rStyle w:val="NormalTok"/>
-        </w:rPr>
-        <w:t xml:space="preserve">)</w:t>
-      </w:r>
-      <w:r>
-        <w:br/>
-      </w:r>
-      <w:r>
-        <w:rPr>
-          <w:rStyle w:val="NormalTok"/>
-        </w:rPr>
-        <w:t xml:space="preserve">}, </w:t>
-      </w:r>
-      <w:r>
-        <w:rPr>
-          <w:rStyle w:val="DataTypeTok"/>
-        </w:rPr>
-        <w:t xml:space="preserve">means=</w:t>
-      </w:r>
-      <w:r>
-        <w:rPr>
-          <w:rStyle w:val="NormalTok"/>
-        </w:rPr>
-        <w:t xml:space="preserve">means,</w:t>
-      </w:r>
-      <w:r>
-        <w:rPr>
-          <w:rStyle w:val="DataTypeTok"/>
-        </w:rPr>
-        <w:t xml:space="preserve">nobs=</w:t>
-      </w:r>
-      <w:r>
-        <w:rPr>
-          <w:rStyle w:val="NormalTok"/>
-        </w:rPr>
-        <w:t xml:space="preserve">nobs,</w:t>
-      </w:r>
-      <w:r>
-        <w:rPr>
-          <w:rStyle w:val="DataTypeTok"/>
-        </w:rPr>
-        <w:t xml:space="preserve">sd=</w:t>
-      </w:r>
-      <w:r>
-        <w:rPr>
-          <w:rStyle w:val="NormalTok"/>
-        </w:rPr>
-        <w:t xml:space="preserve">sd1)</w:t>
-      </w:r>
-      <w:r>
-        <w:br/>
-      </w:r>
-      <w:r>
-        <w:rPr>
-          <w:rStyle w:val="KeywordTok"/>
-        </w:rPr>
-        <w:t xml:space="preserve">library</w:t>
-      </w:r>
-      <w:r>
-        <w:rPr>
-          <w:rStyle w:val="NormalTok"/>
-        </w:rPr>
-        <w:t xml:space="preserve">(gridExtra)</w:t>
-      </w:r>
-      <w:r>
-        <w:br/>
-      </w:r>
-      <w:r>
-        <w:rPr>
-          <w:rStyle w:val="KeywordTok"/>
-        </w:rPr>
-        <w:t xml:space="preserve">do.call</w:t>
-      </w:r>
-      <w:r>
-        <w:rPr>
-          <w:rStyle w:val="NormalTok"/>
-        </w:rPr>
-        <w:t xml:space="preserve">(</w:t>
-      </w:r>
-      <w:r>
-        <w:rPr>
-          <w:rStyle w:val="StringTok"/>
-        </w:rPr>
-        <w:t xml:space="preserve">"grid.arrange"</w:t>
-      </w:r>
-      <w:r>
-        <w:rPr>
-          <w:rStyle w:val="NormalTok"/>
-        </w:rPr>
-        <w:t xml:space="preserve">,</w:t>
-      </w:r>
-      <w:r>
-        <w:rPr>
-          <w:rStyle w:val="KeywordTok"/>
-        </w:rPr>
-        <w:t xml:space="preserve">c</w:t>
-      </w:r>
-      <w:r>
-        <w:rPr>
-          <w:rStyle w:val="NormalTok"/>
-        </w:rPr>
-        <w:t xml:space="preserve">(plotList,</w:t>
-      </w:r>
-      <w:r>
-        <w:rPr>
-          <w:rStyle w:val="DataTypeTok"/>
-        </w:rPr>
-        <w:t xml:space="preserve">nrow=</w:t>
-      </w:r>
-      <w:r>
-        <w:rPr>
-          <w:rStyle w:val="DecValTok"/>
-        </w:rPr>
-        <w:t xml:space="preserve">3</w:t>
-      </w:r>
-      <w:r>
-        <w:rPr>
-          <w:rStyle w:val="NormalTok"/>
-        </w:rPr>
-        <w:t xml:space="preserve">,</w:t>
-      </w:r>
-      <w:r>
-        <w:rPr>
-          <w:rStyle w:val="DataTypeTok"/>
-        </w:rPr>
-        <w:t xml:space="preserve">ncol=</w:t>
-      </w:r>
-      <w:r>
-        <w:rPr>
-          <w:rStyle w:val="DecValTok"/>
-        </w:rPr>
-        <w:t xml:space="preserve">3</w:t>
-      </w:r>
-      <w:r>
-        <w:rPr>
-          <w:rStyle w:val="NormalTok"/>
-        </w:rPr>
-        <w:t xml:space="preserve">))</w:t>
-      </w:r>
-    </w:p>
-    <w:p>
-      <w:pPr>
-        <w:pStyle w:val="FirstParagraph"/>
+        <w:pStyle w:val="BodyText"/>
       </w:pPr>
       <w:r>
         <w:drawing>
@@ -3879,252 +2300,7 @@
     </w:p>
     <w:p>
       <w:pPr>
-        <w:pStyle w:val="SourceCode"/>
-      </w:pPr>
-      <w:r>
-        <w:rPr>
-          <w:rStyle w:val="CommentTok"/>
-        </w:rPr>
-        <w:t xml:space="preserve"># Maak QQ-plot voor de lengte van de koekoekseieren per soort </w:t>
-      </w:r>
-      <w:r>
-        <w:br/>
-      </w:r>
-      <w:r>
-        <w:rPr>
-          <w:rStyle w:val="NormalTok"/>
-        </w:rPr>
-        <w:t xml:space="preserve">plot_qq &lt;-</w:t>
-      </w:r>
-      <w:r>
-        <w:rPr>
-          <w:rStyle w:val="StringTok"/>
-        </w:rPr>
-        <w:t xml:space="preserve"> </w:t>
-      </w:r>
-      <w:r>
-        <w:rPr>
-          <w:rStyle w:val="NormalTok"/>
-        </w:rPr>
-        <w:t xml:space="preserve">koekoek </w:t>
-      </w:r>
-      <w:r>
-        <w:rPr>
-          <w:rStyle w:val="OperatorTok"/>
-        </w:rPr>
-        <w:t xml:space="preserve">%&gt;%</w:t>
-      </w:r>
-      <w:r>
-        <w:rPr>
-          <w:rStyle w:val="StringTok"/>
-        </w:rPr>
-        <w:t xml:space="preserve"> </w:t>
-      </w:r>
-      <w:r>
-        <w:rPr>
-          <w:rStyle w:val="KeywordTok"/>
-        </w:rPr>
-        <w:t xml:space="preserve">ggplot</w:t>
-      </w:r>
-      <w:r>
-        <w:rPr>
-          <w:rStyle w:val="NormalTok"/>
-        </w:rPr>
-        <w:t xml:space="preserve">(</w:t>
-      </w:r>
-      <w:r>
-        <w:rPr>
-          <w:rStyle w:val="KeywordTok"/>
-        </w:rPr>
-        <w:t xml:space="preserve">aes</w:t>
-      </w:r>
-      <w:r>
-        <w:rPr>
-          <w:rStyle w:val="NormalTok"/>
-        </w:rPr>
-        <w:t xml:space="preserve">(</w:t>
-      </w:r>
-      <w:r>
-        <w:rPr>
-          <w:rStyle w:val="DataTypeTok"/>
-        </w:rPr>
-        <w:t xml:space="preserve">sample =</w:t>
-      </w:r>
-      <w:r>
-        <w:rPr>
-          <w:rStyle w:val="NormalTok"/>
-        </w:rPr>
-        <w:t xml:space="preserve"> lengte)) </w:t>
-      </w:r>
-      <w:r>
-        <w:rPr>
-          <w:rStyle w:val="OperatorTok"/>
-        </w:rPr>
-        <w:t xml:space="preserve">+</w:t>
-      </w:r>
-      <w:r>
-        <w:rPr>
-          <w:rStyle w:val="StringTok"/>
-        </w:rPr>
-        <w:t xml:space="preserve"> </w:t>
-      </w:r>
-      <w:r>
-        <w:br/>
-      </w:r>
-      <w:r>
-        <w:rPr>
-          <w:rStyle w:val="StringTok"/>
-        </w:rPr>
-        <w:t xml:space="preserve">                        </w:t>
-      </w:r>
-      <w:r>
-        <w:rPr>
-          <w:rStyle w:val="KeywordTok"/>
-        </w:rPr>
-        <w:t xml:space="preserve">geom_qq</w:t>
-      </w:r>
-      <w:r>
-        <w:rPr>
-          <w:rStyle w:val="NormalTok"/>
-        </w:rPr>
-        <w:t xml:space="preserve">() </w:t>
-      </w:r>
-      <w:r>
-        <w:rPr>
-          <w:rStyle w:val="OperatorTok"/>
-        </w:rPr>
-        <w:t xml:space="preserve">+</w:t>
-      </w:r>
-      <w:r>
-        <w:rPr>
-          <w:rStyle w:val="StringTok"/>
-        </w:rPr>
-        <w:t xml:space="preserve"> </w:t>
-      </w:r>
-      <w:r>
-        <w:rPr>
-          <w:rStyle w:val="CommentTok"/>
-        </w:rPr>
-        <w:t xml:space="preserve"># qq-punten</w:t>
-      </w:r>
-      <w:r>
-        <w:br/>
-      </w:r>
-      <w:r>
-        <w:rPr>
-          <w:rStyle w:val="StringTok"/>
-        </w:rPr>
-        <w:t xml:space="preserve">                        </w:t>
-      </w:r>
-      <w:r>
-        <w:rPr>
-          <w:rStyle w:val="KeywordTok"/>
-        </w:rPr>
-        <w:t xml:space="preserve">geom_qq_line</w:t>
-      </w:r>
-      <w:r>
-        <w:rPr>
-          <w:rStyle w:val="NormalTok"/>
-        </w:rPr>
-        <w:t xml:space="preserve">() </w:t>
-      </w:r>
-      <w:r>
-        <w:rPr>
-          <w:rStyle w:val="OperatorTok"/>
-        </w:rPr>
-        <w:t xml:space="preserve">+</w:t>
-      </w:r>
-      <w:r>
-        <w:rPr>
-          <w:rStyle w:val="StringTok"/>
-        </w:rPr>
-        <w:t xml:space="preserve"> </w:t>
-      </w:r>
-      <w:r>
-        <w:rPr>
-          <w:rStyle w:val="CommentTok"/>
-        </w:rPr>
-        <w:t xml:space="preserve"># qq-lijn</w:t>
-      </w:r>
-      <w:r>
-        <w:br/>
-      </w:r>
-      <w:r>
-        <w:rPr>
-          <w:rStyle w:val="StringTok"/>
-        </w:rPr>
-        <w:t xml:space="preserve">                        </w:t>
-      </w:r>
-      <w:r>
-        <w:rPr>
-          <w:rStyle w:val="KeywordTok"/>
-        </w:rPr>
-        <w:t xml:space="preserve">theme_bw</w:t>
-      </w:r>
-      <w:r>
-        <w:rPr>
-          <w:rStyle w:val="NormalTok"/>
-        </w:rPr>
-        <w:t xml:space="preserve">() </w:t>
-      </w:r>
-      <w:r>
-        <w:rPr>
-          <w:rStyle w:val="OperatorTok"/>
-        </w:rPr>
-        <w:t xml:space="preserve">+</w:t>
-      </w:r>
-      <w:r>
-        <w:rPr>
-          <w:rStyle w:val="StringTok"/>
-        </w:rPr>
-        <w:t xml:space="preserve"> </w:t>
-      </w:r>
-      <w:r>
-        <w:br/>
-      </w:r>
-      <w:r>
-        <w:rPr>
-          <w:rStyle w:val="StringTok"/>
-        </w:rPr>
-        <w:t xml:space="preserve">                        </w:t>
-      </w:r>
-      <w:r>
-        <w:rPr>
-          <w:rStyle w:val="KeywordTok"/>
-        </w:rPr>
-        <w:t xml:space="preserve">facet_wrap</w:t>
-      </w:r>
-      <w:r>
-        <w:rPr>
-          <w:rStyle w:val="NormalTok"/>
-        </w:rPr>
-        <w:t xml:space="preserve">(</w:t>
-      </w:r>
-      <w:r>
-        <w:rPr>
-          <w:rStyle w:val="OperatorTok"/>
-        </w:rPr>
-        <w:t xml:space="preserve">~</w:t>
-      </w:r>
-      <w:r>
-        <w:rPr>
-          <w:rStyle w:val="NormalTok"/>
-        </w:rPr>
-        <w:t xml:space="preserve">soort)</w:t>
-      </w:r>
-      <w:r>
-        <w:br/>
-      </w:r>
-      <w:r>
-        <w:rPr>
-          <w:rStyle w:val="NormalTok"/>
-        </w:rPr>
-        <w:t xml:space="preserve">plot_qq</w:t>
-      </w:r>
-    </w:p>
-    <w:p>
-      <w:pPr>
-        <w:pStyle w:val="FirstParagraph"/>
+        <w:pStyle w:val="BodyText"/>
       </w:pPr>
       <w:r>
         <w:drawing>
@@ -4207,581 +2383,6 @@
       </w:pPr>
       <w:r>
         <w:rPr>
-          <w:rStyle w:val="NormalTok"/>
-        </w:rPr>
-        <w:t xml:space="preserve">plotList &lt;-</w:t>
-      </w:r>
-      <w:r>
-        <w:rPr>
-          <w:rStyle w:val="StringTok"/>
-        </w:rPr>
-        <w:t xml:space="preserve"> </w:t>
-      </w:r>
-      <w:r>
-        <w:rPr>
-          <w:rStyle w:val="KeywordTok"/>
-        </w:rPr>
-        <w:t xml:space="preserve">lapply</w:t>
-      </w:r>
-      <w:r>
-        <w:rPr>
-          <w:rStyle w:val="NormalTok"/>
-        </w:rPr>
-        <w:t xml:space="preserve">(</w:t>
-      </w:r>
-      <w:r>
-        <w:rPr>
-          <w:rStyle w:val="DecValTok"/>
-        </w:rPr>
-        <w:t xml:space="preserve">1</w:t>
-      </w:r>
-      <w:r>
-        <w:rPr>
-          <w:rStyle w:val="OperatorTok"/>
-        </w:rPr>
-        <w:t xml:space="preserve">:</w:t>
-      </w:r>
-      <w:r>
-        <w:rPr>
-          <w:rStyle w:val="DecValTok"/>
-        </w:rPr>
-        <w:t xml:space="preserve">9</w:t>
-      </w:r>
-      <w:r>
-        <w:rPr>
-          <w:rStyle w:val="NormalTok"/>
-        </w:rPr>
-        <w:t xml:space="preserve">, </w:t>
-      </w:r>
-      <w:r>
-        <w:rPr>
-          <w:rStyle w:val="ControlFlowTok"/>
-        </w:rPr>
-        <w:t xml:space="preserve">function</w:t>
-      </w:r>
-      <w:r>
-        <w:rPr>
-          <w:rStyle w:val="NormalTok"/>
-        </w:rPr>
-        <w:t xml:space="preserve">(x,means,sd,nobs)</w:t>
-      </w:r>
-      <w:r>
-        <w:br/>
-      </w:r>
-      <w:r>
-        <w:rPr>
-          <w:rStyle w:val="NormalTok"/>
-        </w:rPr>
-        <w:t xml:space="preserve">{</w:t>
-      </w:r>
-      <w:r>
-        <w:br/>
-      </w:r>
-      <w:r>
-        <w:rPr>
-          <w:rStyle w:val="NormalTok"/>
-        </w:rPr>
-        <w:t xml:space="preserve">  </w:t>
-      </w:r>
-      <w:r>
-        <w:rPr>
-          <w:rStyle w:val="KeywordTok"/>
-        </w:rPr>
-        <w:t xml:space="preserve">data.frame</w:t>
-      </w:r>
-      <w:r>
-        <w:rPr>
-          <w:rStyle w:val="NormalTok"/>
-        </w:rPr>
-        <w:t xml:space="preserve">(</w:t>
-      </w:r>
-      <w:r>
-        <w:rPr>
-          <w:rStyle w:val="DataTypeTok"/>
-        </w:rPr>
-        <w:t xml:space="preserve">y =</w:t>
-      </w:r>
-      <w:r>
-        <w:rPr>
-          <w:rStyle w:val="NormalTok"/>
-        </w:rPr>
-        <w:t xml:space="preserve"> </w:t>
-      </w:r>
-      <w:r>
-        <w:rPr>
-          <w:rStyle w:val="KeywordTok"/>
-        </w:rPr>
-        <w:t xml:space="preserve">rnorm</w:t>
-      </w:r>
-      <w:r>
-        <w:rPr>
-          <w:rStyle w:val="NormalTok"/>
-        </w:rPr>
-        <w:t xml:space="preserve">(</w:t>
-      </w:r>
-      <w:r>
-        <w:br/>
-      </w:r>
-      <w:r>
-        <w:rPr>
-          <w:rStyle w:val="NormalTok"/>
-        </w:rPr>
-        <w:t xml:space="preserve">      </w:t>
-      </w:r>
-      <w:r>
-        <w:rPr>
-          <w:rStyle w:val="KeywordTok"/>
-        </w:rPr>
-        <w:t xml:space="preserve">sum</w:t>
-      </w:r>
-      <w:r>
-        <w:rPr>
-          <w:rStyle w:val="NormalTok"/>
-        </w:rPr>
-        <w:t xml:space="preserve">(nobs</w:t>
-      </w:r>
-      <w:r>
-        <w:rPr>
-          <w:rStyle w:val="OperatorTok"/>
-        </w:rPr>
-        <w:t xml:space="preserve">$</w:t>
-      </w:r>
-      <w:r>
-        <w:rPr>
-          <w:rStyle w:val="NormalTok"/>
-        </w:rPr>
-        <w:t xml:space="preserve">n),</w:t>
-      </w:r>
-      <w:r>
-        <w:br/>
-      </w:r>
-      <w:r>
-        <w:rPr>
-          <w:rStyle w:val="NormalTok"/>
-        </w:rPr>
-        <w:t xml:space="preserve">      </w:t>
-      </w:r>
-      <w:r>
-        <w:rPr>
-          <w:rStyle w:val="DataTypeTok"/>
-        </w:rPr>
-        <w:t xml:space="preserve">mean=</w:t>
-      </w:r>
-      <w:r>
-        <w:rPr>
-          <w:rStyle w:val="KeywordTok"/>
-        </w:rPr>
-        <w:t xml:space="preserve">rep</w:t>
-      </w:r>
-      <w:r>
-        <w:rPr>
-          <w:rStyle w:val="NormalTok"/>
-        </w:rPr>
-        <w:t xml:space="preserve">(means</w:t>
-      </w:r>
-      <w:r>
-        <w:rPr>
-          <w:rStyle w:val="OperatorTok"/>
-        </w:rPr>
-        <w:t xml:space="preserve">$</w:t>
-      </w:r>
-      <w:r>
-        <w:rPr>
-          <w:rStyle w:val="NormalTok"/>
-        </w:rPr>
-        <w:t xml:space="preserve">m,</w:t>
-      </w:r>
-      <w:r>
-        <w:rPr>
-          <w:rStyle w:val="DataTypeTok"/>
-        </w:rPr>
-        <w:t xml:space="preserve">times=</w:t>
-      </w:r>
-      <w:r>
-        <w:rPr>
-          <w:rStyle w:val="NormalTok"/>
-        </w:rPr>
-        <w:t xml:space="preserve">nobs</w:t>
-      </w:r>
-      <w:r>
-        <w:rPr>
-          <w:rStyle w:val="OperatorTok"/>
-        </w:rPr>
-        <w:t xml:space="preserve">$</w:t>
-      </w:r>
-      <w:r>
-        <w:rPr>
-          <w:rStyle w:val="NormalTok"/>
-        </w:rPr>
-        <w:t xml:space="preserve">n),</w:t>
-      </w:r>
-      <w:r>
-        <w:br/>
-      </w:r>
-      <w:r>
-        <w:rPr>
-          <w:rStyle w:val="NormalTok"/>
-        </w:rPr>
-        <w:t xml:space="preserve">      </w:t>
-      </w:r>
-      <w:r>
-        <w:rPr>
-          <w:rStyle w:val="DataTypeTok"/>
-        </w:rPr>
-        <w:t xml:space="preserve">sd=</w:t>
-      </w:r>
-      <w:r>
-        <w:rPr>
-          <w:rStyle w:val="NormalTok"/>
-        </w:rPr>
-        <w:t xml:space="preserve">sd),</w:t>
-      </w:r>
-      <w:r>
-        <w:br/>
-      </w:r>
-      <w:r>
-        <w:rPr>
-          <w:rStyle w:val="NormalTok"/>
-        </w:rPr>
-        <w:t xml:space="preserve">      </w:t>
-      </w:r>
-      <w:r>
-        <w:rPr>
-          <w:rStyle w:val="DataTypeTok"/>
-        </w:rPr>
-        <w:t xml:space="preserve">soort =</w:t>
-      </w:r>
-      <w:r>
-        <w:rPr>
-          <w:rStyle w:val="NormalTok"/>
-        </w:rPr>
-        <w:t xml:space="preserve">  </w:t>
-      </w:r>
-      <w:r>
-        <w:rPr>
-          <w:rStyle w:val="KeywordTok"/>
-        </w:rPr>
-        <w:t xml:space="preserve">rep</w:t>
-      </w:r>
-      <w:r>
-        <w:rPr>
-          <w:rStyle w:val="NormalTok"/>
-        </w:rPr>
-        <w:t xml:space="preserve">(nobs</w:t>
-      </w:r>
-      <w:r>
-        <w:rPr>
-          <w:rStyle w:val="OperatorTok"/>
-        </w:rPr>
-        <w:t xml:space="preserve">$</w:t>
-      </w:r>
-      <w:r>
-        <w:rPr>
-          <w:rStyle w:val="NormalTok"/>
-        </w:rPr>
-        <w:t xml:space="preserve">soort,</w:t>
-      </w:r>
-      <w:r>
-        <w:rPr>
-          <w:rStyle w:val="DataTypeTok"/>
-        </w:rPr>
-        <w:t xml:space="preserve">times=</w:t>
-      </w:r>
-      <w:r>
-        <w:rPr>
-          <w:rStyle w:val="NormalTok"/>
-        </w:rPr>
-        <w:t xml:space="preserve">nobs</w:t>
-      </w:r>
-      <w:r>
-        <w:rPr>
-          <w:rStyle w:val="OperatorTok"/>
-        </w:rPr>
-        <w:t xml:space="preserve">$</w:t>
-      </w:r>
-      <w:r>
-        <w:rPr>
-          <w:rStyle w:val="NormalTok"/>
-        </w:rPr>
-        <w:t xml:space="preserve">n)</w:t>
-      </w:r>
-      <w:r>
-        <w:br/>
-      </w:r>
-      <w:r>
-        <w:rPr>
-          <w:rStyle w:val="NormalTok"/>
-        </w:rPr>
-        <w:t xml:space="preserve">  ) </w:t>
-      </w:r>
-      <w:r>
-        <w:rPr>
-          <w:rStyle w:val="OperatorTok"/>
-        </w:rPr>
-        <w:t xml:space="preserve">%&gt;%</w:t>
-      </w:r>
-      <w:r>
-        <w:rPr>
-          <w:rStyle w:val="StringTok"/>
-        </w:rPr>
-        <w:t xml:space="preserve"> </w:t>
-      </w:r>
-      <w:r>
-        <w:br/>
-      </w:r>
-      <w:r>
-        <w:rPr>
-          <w:rStyle w:val="StringTok"/>
-        </w:rPr>
-        <w:t xml:space="preserve">    </w:t>
-      </w:r>
-      <w:r>
-        <w:rPr>
-          <w:rStyle w:val="KeywordTok"/>
-        </w:rPr>
-        <w:t xml:space="preserve">ggplot</w:t>
-      </w:r>
-      <w:r>
-        <w:rPr>
-          <w:rStyle w:val="NormalTok"/>
-        </w:rPr>
-        <w:t xml:space="preserve">(</w:t>
-      </w:r>
-      <w:r>
-        <w:rPr>
-          <w:rStyle w:val="KeywordTok"/>
-        </w:rPr>
-        <w:t xml:space="preserve">aes</w:t>
-      </w:r>
-      <w:r>
-        <w:rPr>
-          <w:rStyle w:val="NormalTok"/>
-        </w:rPr>
-        <w:t xml:space="preserve">(</w:t>
-      </w:r>
-      <w:r>
-        <w:rPr>
-          <w:rStyle w:val="DataTypeTok"/>
-        </w:rPr>
-        <w:t xml:space="preserve">sample=</w:t>
-      </w:r>
-      <w:r>
-        <w:rPr>
-          <w:rStyle w:val="NormalTok"/>
-        </w:rPr>
-        <w:t xml:space="preserve">y)) </w:t>
-      </w:r>
-      <w:r>
-        <w:rPr>
-          <w:rStyle w:val="OperatorTok"/>
-        </w:rPr>
-        <w:t xml:space="preserve">+</w:t>
-      </w:r>
-      <w:r>
-        <w:br/>
-      </w:r>
-      <w:r>
-        <w:rPr>
-          <w:rStyle w:val="StringTok"/>
-        </w:rPr>
-        <w:t xml:space="preserve">    </w:t>
-      </w:r>
-      <w:r>
-        <w:rPr>
-          <w:rStyle w:val="KeywordTok"/>
-        </w:rPr>
-        <w:t xml:space="preserve">geom_qq</w:t>
-      </w:r>
-      <w:r>
-        <w:rPr>
-          <w:rStyle w:val="NormalTok"/>
-        </w:rPr>
-        <w:t xml:space="preserve">() </w:t>
-      </w:r>
-      <w:r>
-        <w:rPr>
-          <w:rStyle w:val="OperatorTok"/>
-        </w:rPr>
-        <w:t xml:space="preserve">+</w:t>
-      </w:r>
-      <w:r>
-        <w:rPr>
-          <w:rStyle w:val="StringTok"/>
-        </w:rPr>
-        <w:t xml:space="preserve"> </w:t>
-      </w:r>
-      <w:r>
-        <w:rPr>
-          <w:rStyle w:val="CommentTok"/>
-        </w:rPr>
-        <w:t xml:space="preserve"># qq-punten</w:t>
-      </w:r>
-      <w:r>
-        <w:br/>
-      </w:r>
-      <w:r>
-        <w:rPr>
-          <w:rStyle w:val="StringTok"/>
-        </w:rPr>
-        <w:t xml:space="preserve">    </w:t>
-      </w:r>
-      <w:r>
-        <w:rPr>
-          <w:rStyle w:val="KeywordTok"/>
-        </w:rPr>
-        <w:t xml:space="preserve">geom_qq_line</w:t>
-      </w:r>
-      <w:r>
-        <w:rPr>
-          <w:rStyle w:val="NormalTok"/>
-        </w:rPr>
-        <w:t xml:space="preserve">() </w:t>
-      </w:r>
-      <w:r>
-        <w:rPr>
-          <w:rStyle w:val="OperatorTok"/>
-        </w:rPr>
-        <w:t xml:space="preserve">+</w:t>
-      </w:r>
-      <w:r>
-        <w:rPr>
-          <w:rStyle w:val="StringTok"/>
-        </w:rPr>
-        <w:t xml:space="preserve"> </w:t>
-      </w:r>
-      <w:r>
-        <w:rPr>
-          <w:rStyle w:val="CommentTok"/>
-        </w:rPr>
-        <w:t xml:space="preserve"># qq-lijn</w:t>
-      </w:r>
-      <w:r>
-        <w:br/>
-      </w:r>
-      <w:r>
-        <w:rPr>
-          <w:rStyle w:val="StringTok"/>
-        </w:rPr>
-        <w:t xml:space="preserve">    </w:t>
-      </w:r>
-      <w:r>
-        <w:rPr>
-          <w:rStyle w:val="KeywordTok"/>
-        </w:rPr>
-        <w:t xml:space="preserve">theme_bw</w:t>
-      </w:r>
-      <w:r>
-        <w:rPr>
-          <w:rStyle w:val="NormalTok"/>
-        </w:rPr>
-        <w:t xml:space="preserve">() </w:t>
-      </w:r>
-      <w:r>
-        <w:rPr>
-          <w:rStyle w:val="OperatorTok"/>
-        </w:rPr>
-        <w:t xml:space="preserve">+</w:t>
-      </w:r>
-      <w:r>
-        <w:rPr>
-          <w:rStyle w:val="StringTok"/>
-        </w:rPr>
-        <w:t xml:space="preserve"> </w:t>
-      </w:r>
-      <w:r>
-        <w:br/>
-      </w:r>
-      <w:r>
-        <w:rPr>
-          <w:rStyle w:val="StringTok"/>
-        </w:rPr>
-        <w:t xml:space="preserve">    </w:t>
-      </w:r>
-      <w:r>
-        <w:rPr>
-          <w:rStyle w:val="KeywordTok"/>
-        </w:rPr>
-        <w:t xml:space="preserve">facet_wrap</w:t>
-      </w:r>
-      <w:r>
-        <w:rPr>
-          <w:rStyle w:val="NormalTok"/>
-        </w:rPr>
-        <w:t xml:space="preserve">(</w:t>
-      </w:r>
-      <w:r>
-        <w:rPr>
-          <w:rStyle w:val="OperatorTok"/>
-        </w:rPr>
-        <w:t xml:space="preserve">~</w:t>
-      </w:r>
-      <w:r>
-        <w:rPr>
-          <w:rStyle w:val="NormalTok"/>
-        </w:rPr>
-        <w:t xml:space="preserve">soort)</w:t>
-      </w:r>
-      <w:r>
-        <w:br/>
-      </w:r>
-      <w:r>
-        <w:rPr>
-          <w:rStyle w:val="NormalTok"/>
-        </w:rPr>
-        <w:t xml:space="preserve">}, </w:t>
-      </w:r>
-      <w:r>
-        <w:rPr>
-          <w:rStyle w:val="DataTypeTok"/>
-        </w:rPr>
-        <w:t xml:space="preserve">means=</w:t>
-      </w:r>
-      <w:r>
-        <w:rPr>
-          <w:rStyle w:val="NormalTok"/>
-        </w:rPr>
-        <w:t xml:space="preserve">means,</w:t>
-      </w:r>
-      <w:r>
-        <w:rPr>
-          <w:rStyle w:val="DataTypeTok"/>
-        </w:rPr>
-        <w:t xml:space="preserve">nobs=</w:t>
-      </w:r>
-      <w:r>
-        <w:rPr>
-          <w:rStyle w:val="NormalTok"/>
-        </w:rPr>
-        <w:t xml:space="preserve">nobs,</w:t>
-      </w:r>
-      <w:r>
-        <w:rPr>
-          <w:rStyle w:val="DataTypeTok"/>
-        </w:rPr>
-        <w:t xml:space="preserve">sd=</w:t>
-      </w:r>
-      <w:r>
-        <w:rPr>
-          <w:rStyle w:val="NormalTok"/>
-        </w:rPr>
-        <w:t xml:space="preserve">sd1)</w:t>
-      </w:r>
-      <w:r>
-        <w:br/>
-      </w:r>
-      <w:r>
-        <w:rPr>
-          <w:rStyle w:val="NormalTok"/>
-        </w:rPr>
-        <w:t xml:space="preserve">plotList</w:t>
-      </w:r>
-    </w:p>
-    <w:p>
-      <w:pPr>
-        <w:pStyle w:val="SourceCode"/>
-      </w:pPr>
-      <w:r>
-        <w:rPr>
           <w:rStyle w:val="VerbatimChar"/>
         </w:rPr>
         <w:t xml:space="preserve">## [[1]]</w:t>
@@ -5394,87 +2995,7 @@
     </w:p>
     <w:p>
       <w:pPr>
-        <w:pStyle w:val="SourceCode"/>
-      </w:pPr>
-      <w:r>
-        <w:rPr>
-          <w:rStyle w:val="KeywordTok"/>
-        </w:rPr>
-        <w:t xml:space="preserve">par</w:t>
-      </w:r>
-      <w:r>
-        <w:rPr>
-          <w:rStyle w:val="NormalTok"/>
-        </w:rPr>
-        <w:t xml:space="preserve">(</w:t>
-      </w:r>
-      <w:r>
-        <w:rPr>
-          <w:rStyle w:val="DataTypeTok"/>
-        </w:rPr>
-        <w:t xml:space="preserve">mfrow=</w:t>
-      </w:r>
-      <w:r>
-        <w:rPr>
-          <w:rStyle w:val="KeywordTok"/>
-        </w:rPr>
-        <w:t xml:space="preserve">c</w:t>
-      </w:r>
-      <w:r>
-        <w:rPr>
-          <w:rStyle w:val="NormalTok"/>
-        </w:rPr>
-        <w:t xml:space="preserve">(</w:t>
-      </w:r>
-      <w:r>
-        <w:rPr>
-          <w:rStyle w:val="DecValTok"/>
-        </w:rPr>
-        <w:t xml:space="preserve">2</w:t>
-      </w:r>
-      <w:r>
-        <w:rPr>
-          <w:rStyle w:val="NormalTok"/>
-        </w:rPr>
-        <w:t xml:space="preserve">,</w:t>
-      </w:r>
-      <w:r>
-        <w:rPr>
-          <w:rStyle w:val="DecValTok"/>
-        </w:rPr>
-        <w:t xml:space="preserve">2</w:t>
-      </w:r>
-      <w:r>
-        <w:rPr>
-          <w:rStyle w:val="NormalTok"/>
-        </w:rPr>
-        <w:t xml:space="preserve">))</w:t>
-      </w:r>
-      <w:r>
-        <w:br/>
-      </w:r>
-      <w:r>
-        <w:rPr>
-          <w:rStyle w:val="KeywordTok"/>
-        </w:rPr>
-        <w:t xml:space="preserve">plot</w:t>
-      </w:r>
-      <w:r>
-        <w:rPr>
-          <w:rStyle w:val="NormalTok"/>
-        </w:rPr>
-        <w:t xml:space="preserve">(m) </w:t>
-      </w:r>
-      <w:r>
-        <w:rPr>
-          <w:rStyle w:val="CommentTok"/>
-        </w:rPr>
-        <w:t xml:space="preserve"># Enkel figuur rechts boven is relevant</w:t>
-      </w:r>
-    </w:p>
-    <w:p>
-      <w:pPr>
-        <w:pStyle w:val="FirstParagraph"/>
+        <w:pStyle w:val="BodyText"/>
       </w:pPr>
       <w:r>
         <w:drawing>
@@ -5521,66 +3042,7 @@
     </w:p>
     <w:p>
       <w:pPr>
-        <w:pStyle w:val="SourceCode"/>
-      </w:pPr>
-      <w:r>
-        <w:rPr>
-          <w:rStyle w:val="KeywordTok"/>
-        </w:rPr>
-        <w:t xml:space="preserve">par</w:t>
-      </w:r>
-      <w:r>
-        <w:rPr>
-          <w:rStyle w:val="NormalTok"/>
-        </w:rPr>
-        <w:t xml:space="preserve">(</w:t>
-      </w:r>
-      <w:r>
-        <w:rPr>
-          <w:rStyle w:val="DataTypeTok"/>
-        </w:rPr>
-        <w:t xml:space="preserve">mfrow=</w:t>
-      </w:r>
-      <w:r>
-        <w:rPr>
-          <w:rStyle w:val="KeywordTok"/>
-        </w:rPr>
-        <w:t xml:space="preserve">c</w:t>
-      </w:r>
-      <w:r>
-        <w:rPr>
-          <w:rStyle w:val="NormalTok"/>
-        </w:rPr>
-        <w:t xml:space="preserve">(</w:t>
-      </w:r>
-      <w:r>
-        <w:rPr>
-          <w:rStyle w:val="DecValTok"/>
-        </w:rPr>
-        <w:t xml:space="preserve">1</w:t>
-      </w:r>
-      <w:r>
-        <w:rPr>
-          <w:rStyle w:val="NormalTok"/>
-        </w:rPr>
-        <w:t xml:space="preserve">,</w:t>
-      </w:r>
-      <w:r>
-        <w:rPr>
-          <w:rStyle w:val="DecValTok"/>
-        </w:rPr>
-        <w:t xml:space="preserve">1</w:t>
-      </w:r>
-      <w:r>
-        <w:rPr>
-          <w:rStyle w:val="NormalTok"/>
-        </w:rPr>
-        <w:t xml:space="preserve">))</w:t>
-      </w:r>
-    </w:p>
-    <w:p>
-      <w:pPr>
-        <w:pStyle w:val="FirstParagraph"/>
+        <w:pStyle w:val="BodyText"/>
       </w:pPr>
       <w:r>
         <w:t xml:space="preserve">De QQ-plot vertoont geen systematische afwijkingen van een normale distributie.</w:t>
@@ -5804,59 +3266,6 @@
       </w:pPr>
       <w:r>
         <w:rPr>
-          <w:rStyle w:val="NormalTok"/>
-        </w:rPr>
-        <w:t xml:space="preserve">ExploreModelMatrix</w:t>
-      </w:r>
-      <w:r>
-        <w:rPr>
-          <w:rStyle w:val="OperatorTok"/>
-        </w:rPr>
-        <w:t xml:space="preserve">::</w:t>
-      </w:r>
-      <w:r>
-        <w:rPr>
-          <w:rStyle w:val="KeywordTok"/>
-        </w:rPr>
-        <w:t xml:space="preserve">VisualizeDesign</w:t>
-      </w:r>
-      <w:r>
-        <w:rPr>
-          <w:rStyle w:val="NormalTok"/>
-        </w:rPr>
-        <w:t xml:space="preserve">(koekoek,</w:t>
-      </w:r>
-      <w:r>
-        <w:rPr>
-          <w:rStyle w:val="OperatorTok"/>
-        </w:rPr>
-        <w:t xml:space="preserve">~</w:t>
-      </w:r>
-      <w:r>
-        <w:rPr>
-          <w:rStyle w:val="NormalTok"/>
-        </w:rPr>
-        <w:t xml:space="preserve">soort)</w:t>
-      </w:r>
-      <w:r>
-        <w:rPr>
-          <w:rStyle w:val="OperatorTok"/>
-        </w:rPr>
-        <w:t xml:space="preserve">$</w:t>
-      </w:r>
-      <w:r>
-        <w:rPr>
-          <w:rStyle w:val="NormalTok"/>
-        </w:rPr>
-        <w:t xml:space="preserve">plotlist</w:t>
-      </w:r>
-    </w:p>
-    <w:p>
-      <w:pPr>
-        <w:pStyle w:val="SourceCode"/>
-      </w:pPr>
-      <w:r>
-        <w:rPr>
           <w:rStyle w:val="VerbatimChar"/>
         </w:rPr>
         <w:t xml:space="preserve">## [[1]]</w:t>
@@ -5915,23 +3324,6 @@
       </w:pPr>
       <w:r>
         <w:rPr>
-          <w:rStyle w:val="KeywordTok"/>
-        </w:rPr>
-        <w:t xml:space="preserve">anova</w:t>
-      </w:r>
-      <w:r>
-        <w:rPr>
-          <w:rStyle w:val="NormalTok"/>
-        </w:rPr>
-        <w:t xml:space="preserve">(m)</w:t>
-      </w:r>
-    </w:p>
-    <w:p>
-      <w:pPr>
-        <w:pStyle w:val="SourceCode"/>
-      </w:pPr>
-      <w:r>
-        <w:rPr>
           <w:rStyle w:val="VerbatimChar"/>
         </w:rPr>
         <w:t xml:space="preserve">## Analysis of Variance Table</w:t>
@@ -6170,93 +3562,593 @@
       </w:pPr>
       <w:r>
         <w:rPr>
-          <w:rStyle w:val="NormalTok"/>
-        </w:rPr>
-        <w:t xml:space="preserve">alpha &lt;-</w:t>
-      </w:r>
-      <w:r>
-        <w:rPr>
-          <w:rStyle w:val="StringTok"/>
-        </w:rPr>
-        <w:t xml:space="preserve"> </w:t>
-      </w:r>
-      <w:r>
-        <w:rPr>
-          <w:rStyle w:val="FloatTok"/>
-        </w:rPr>
-        <w:t xml:space="preserve">0.05</w:t>
-      </w:r>
-      <w:r>
-        <w:br/>
-      </w:r>
-      <w:r>
-        <w:rPr>
-          <w:rStyle w:val="NormalTok"/>
-        </w:rPr>
-        <w:t xml:space="preserve">nComparisons &lt;-</w:t>
-      </w:r>
-      <w:r>
-        <w:rPr>
-          <w:rStyle w:val="StringTok"/>
-        </w:rPr>
-        <w:t xml:space="preserve"> </w:t>
-      </w:r>
-      <w:r>
-        <w:rPr>
-          <w:rStyle w:val="DecValTok"/>
-        </w:rPr>
-        <w:t xml:space="preserve">15</w:t>
-      </w:r>
-      <w:r>
-        <w:br/>
-      </w:r>
-      <w:r>
-        <w:rPr>
-          <w:rStyle w:val="DecValTok"/>
+          <w:rStyle w:val="VerbatimChar"/>
+        </w:rPr>
+        <w:t xml:space="preserve">## [1] 0.5367088</w:t>
+      </w:r>
+    </w:p>
+    <w:p>
+      <w:pPr>
+        <w:pStyle w:val="FirstParagraph"/>
+      </w:pPr>
+      <w:r>
+        <w:t xml:space="preserve">Een conservatieve bovengrens op die kans wordt gegeven door Bonferroni:</w:t>
+      </w:r>
+    </w:p>
+    <w:p>
+      <w:pPr>
+        <w:pStyle w:val="SourceCode"/>
+      </w:pPr>
+      <w:r>
+        <w:rPr>
+          <w:rStyle w:val="VerbatimChar"/>
+        </w:rPr>
+        <w:t xml:space="preserve">## [1] 0.75</w:t>
+      </w:r>
+    </w:p>
+    <w:p>
+      <w:pPr>
+        <w:pStyle w:val="FirstParagraph"/>
+      </w:pPr>
+      <w:r>
+        <w:t xml:space="preserve">Dus indien we elke test op het 5% significantieniveau zouden uitvoeren en als alle nulhypotheses waar zouden zijn, is het heel waarschijnlijk dat we minstens één nulhypothese ten onrechte zouden verwerpen!</w:t>
+      </w:r>
+      <w:r>
+        <w:t xml:space="preserve"> </w:t>
+      </w:r>
+      <w:r>
+        <w:t xml:space="preserve">Om deze kans globaal gezien (dit is, over alle paarsgewijze vergelijkingen) op 5% te houden, moeten we corrigeren voor meervoudig testen.</w:t>
+      </w:r>
+    </w:p>
+    <w:p>
+      <w:pPr>
+        <w:pStyle w:val="BodyText"/>
+      </w:pPr>
+      <w:r>
+        <w:t xml:space="preserve">In</w:t>
+      </w:r>
+      <w:r>
+        <w:t xml:space="preserve"> </w:t>
+      </w:r>
+      <w:r>
+        <w:rPr>
+          <w:rStyle w:val="VerbatimChar"/>
+        </w:rPr>
+        <w:t xml:space="preserve">R</w:t>
+      </w:r>
+      <w:r>
+        <w:t xml:space="preserve"> </w:t>
+      </w:r>
+      <w:r>
+        <w:t xml:space="preserve">kunnen we de post-hoc analyse uitvoeren met behulp van het</w:t>
+      </w:r>
+      <w:r>
+        <w:t xml:space="preserve"> </w:t>
+      </w:r>
+      <w:r>
+        <w:rPr>
+          <w:rStyle w:val="VerbatimChar"/>
+        </w:rPr>
+        <w:t xml:space="preserve">multcomp</w:t>
+      </w:r>
+      <w:r>
+        <w:t xml:space="preserve"> </w:t>
+      </w:r>
+      <w:r>
+        <w:t xml:space="preserve">package aan de hand van de</w:t>
+      </w:r>
+      <w:r>
+        <w:t xml:space="preserve"> </w:t>
+      </w:r>
+      <w:r>
+        <w:rPr>
+          <w:rStyle w:val="VerbatimChar"/>
+        </w:rPr>
+        <w:t xml:space="preserve">glht</w:t>
+      </w:r>
+      <w:r>
+        <w:t xml:space="preserve"> </w:t>
+      </w:r>
+      <w:r>
+        <w:t xml:space="preserve">functie. We specifiëren hier in het</w:t>
+      </w:r>
+      <w:r>
+        <w:t xml:space="preserve"> </w:t>
+      </w:r>
+      <w:r>
+        <w:rPr>
+          <w:rStyle w:val="VerbatimChar"/>
+        </w:rPr>
+        <w:t xml:space="preserve">linfct</w:t>
+      </w:r>
+      <w:r>
+        <w:t xml:space="preserve"> </w:t>
+      </w:r>
+      <w:r>
+        <w:t xml:space="preserve">argument dat we</w:t>
+      </w:r>
+      <w:r>
+        <w:t xml:space="preserve"> </w:t>
+      </w:r>
+      <w:r>
+        <w:rPr>
+          <w:i/>
+        </w:rPr>
+        <w:t xml:space="preserve">multiple comparisons</w:t>
+      </w:r>
+      <w:r>
+        <w:t xml:space="preserve"> </w:t>
+      </w:r>
+      <w:r>
+        <w:t xml:space="preserve">(</w:t>
+      </w:r>
+      <w:r>
+        <w:rPr>
+          <w:rStyle w:val="VerbatimChar"/>
+        </w:rPr>
+        <w:t xml:space="preserve">mcp</w:t>
+      </w:r>
+      <w:r>
+        <w:t xml:space="preserve">) willen uitvoeren waarbij we alle paarsgewijze vergelijkingen voor de</w:t>
+      </w:r>
+      <w:r>
+        <w:t xml:space="preserve"> </w:t>
+      </w:r>
+      <w:r>
+        <w:rPr>
+          <w:rStyle w:val="VerbatimChar"/>
+        </w:rPr>
+        <w:t xml:space="preserve">soort</w:t>
+      </w:r>
+      <w:r>
+        <w:t xml:space="preserve"> </w:t>
+      </w:r>
+      <w:r>
+        <w:t xml:space="preserve">variabele willen testen aan de hand van de</w:t>
+      </w:r>
+      <w:r>
+        <w:t xml:space="preserve"> </w:t>
+      </w:r>
+      <w:r>
+        <w:rPr>
+          <w:rStyle w:val="VerbatimChar"/>
+        </w:rPr>
+        <w:t xml:space="preserve">"Tukey"</w:t>
+      </w:r>
+      <w:r>
+        <w:t xml:space="preserve"> </w:t>
+      </w:r>
+      <w:r>
+        <w:t xml:space="preserve">methode. Het resultaat van deze test slaan we vervolgens op in het object</w:t>
+      </w:r>
+      <w:r>
+        <w:t xml:space="preserve"> </w:t>
+      </w:r>
+      <w:r>
+        <w:rPr>
+          <w:rStyle w:val="VerbatimChar"/>
+        </w:rPr>
+        <w:t xml:space="preserve">mcp</w:t>
+      </w:r>
+      <w:r>
+        <w:t xml:space="preserve">, waarop we een</w:t>
+      </w:r>
+      <w:r>
+        <w:t xml:space="preserve"> </w:t>
+      </w:r>
+      <w:r>
+        <w:rPr>
+          <w:rStyle w:val="VerbatimChar"/>
+        </w:rPr>
+        <w:t xml:space="preserve">summary</w:t>
+      </w:r>
+      <w:r>
+        <w:t xml:space="preserve"> </w:t>
+      </w:r>
+      <w:r>
+        <w:t xml:space="preserve">opvragen van dat object. Het</w:t>
+      </w:r>
+      <w:r>
+        <w:t xml:space="preserve"> </w:t>
+      </w:r>
+      <w:r>
+        <w:rPr>
+          <w:rStyle w:val="VerbatimChar"/>
+        </w:rPr>
+        <w:t xml:space="preserve">multcomp</w:t>
+      </w:r>
+      <w:r>
+        <w:t xml:space="preserve"> </w:t>
+      </w:r>
+      <w:r>
+        <w:t xml:space="preserve">package zorgt ervoor dat deze p-waarden automatisch gecorrigeerd worden voor meervoudig toetsen.</w:t>
+      </w:r>
+    </w:p>
+    <w:p>
+      <w:pPr>
+        <w:pStyle w:val="SourceCode"/>
+      </w:pPr>
+      <w:r>
+        <w:rPr>
+          <w:rStyle w:val="VerbatimChar"/>
+        </w:rPr>
+        <w:t xml:space="preserve">## </w:t>
+      </w:r>
+      <w:r>
+        <w:br/>
+      </w:r>
+      <w:r>
+        <w:rPr>
+          <w:rStyle w:val="VerbatimChar"/>
+        </w:rPr>
+        <w:t xml:space="preserve">##   Simultaneous Tests for General Linear Hypotheses</w:t>
+      </w:r>
+      <w:r>
+        <w:br/>
+      </w:r>
+      <w:r>
+        <w:rPr>
+          <w:rStyle w:val="VerbatimChar"/>
+        </w:rPr>
+        <w:t xml:space="preserve">## </w:t>
+      </w:r>
+      <w:r>
+        <w:br/>
+      </w:r>
+      <w:r>
+        <w:rPr>
+          <w:rStyle w:val="VerbatimChar"/>
+        </w:rPr>
+        <w:t xml:space="preserve">## Multiple Comparisons of Means: Tukey Contrasts</w:t>
+      </w:r>
+      <w:r>
+        <w:br/>
+      </w:r>
+      <w:r>
+        <w:rPr>
+          <w:rStyle w:val="VerbatimChar"/>
+        </w:rPr>
+        <w:t xml:space="preserve">## </w:t>
+      </w:r>
+      <w:r>
+        <w:br/>
+      </w:r>
+      <w:r>
+        <w:rPr>
+          <w:rStyle w:val="VerbatimChar"/>
+        </w:rPr>
+        <w:t xml:space="preserve">## </w:t>
+      </w:r>
+      <w:r>
+        <w:br/>
+      </w:r>
+      <w:r>
+        <w:rPr>
+          <w:rStyle w:val="VerbatimChar"/>
+        </w:rPr>
+        <w:t xml:space="preserve">## Fit: lm(formula = lengte ~ soort, data = koekoek)</w:t>
+      </w:r>
+      <w:r>
+        <w:br/>
+      </w:r>
+      <w:r>
+        <w:rPr>
+          <w:rStyle w:val="VerbatimChar"/>
+        </w:rPr>
+        <w:t xml:space="preserve">## </w:t>
+      </w:r>
+      <w:r>
+        <w:br/>
+      </w:r>
+      <w:r>
+        <w:rPr>
+          <w:rStyle w:val="VerbatimChar"/>
+        </w:rPr>
+        <w:t xml:space="preserve">## Linear Hypotheses:</w:t>
+      </w:r>
+      <w:r>
+        <w:br/>
+      </w:r>
+      <w:r>
+        <w:rPr>
+          <w:rStyle w:val="VerbatimChar"/>
+        </w:rPr>
+        <w:t xml:space="preserve">##            Estimate Std. Error t value Pr(&gt;|t|)    </w:t>
+      </w:r>
+      <w:r>
+        <w:br/>
+      </w:r>
+      <w:r>
+        <w:rPr>
+          <w:rStyle w:val="VerbatimChar"/>
+        </w:rPr>
+        <w:t xml:space="preserve">## 2 - 1 == 0  0.80244    0.31421   2.554  0.11453    </w:t>
+      </w:r>
+      <w:r>
+        <w:br/>
+      </w:r>
+      <w:r>
+        <w:rPr>
+          <w:rStyle w:val="VerbatimChar"/>
+        </w:rPr>
+        <w:t xml:space="preserve">## 3 - 1 == 0  0.83387    0.32252   2.585  0.10648    </w:t>
+      </w:r>
+      <w:r>
+        <w:br/>
+      </w:r>
+      <w:r>
+        <w:rPr>
+          <w:rStyle w:val="VerbatimChar"/>
+        </w:rPr>
+        <w:t xml:space="preserve">## 4 - 1 == 0  0.28744    0.30676   0.937  0.93405    </w:t>
+      </w:r>
+      <w:r>
+        <w:br/>
+      </w:r>
+      <w:r>
+        <w:rPr>
+          <w:rStyle w:val="VerbatimChar"/>
+        </w:rPr>
+        <w:t xml:space="preserve">## 5 - 1 == 0  0.61578    0.31421   1.960  0.36564    </w:t>
+      </w:r>
+      <w:r>
+        <w:br/>
+      </w:r>
+      <w:r>
+        <w:rPr>
+          <w:rStyle w:val="VerbatimChar"/>
+        </w:rPr>
+        <w:t xml:space="preserve">## 6 - 1 == 0 -1.15756    0.31421  -3.684  0.00456 ** </w:t>
+      </w:r>
+      <w:r>
+        <w:br/>
+      </w:r>
+      <w:r>
+        <w:rPr>
+          <w:rStyle w:val="VerbatimChar"/>
+        </w:rPr>
+        <w:t xml:space="preserve">## 3 - 2 == 0  0.03143    0.39164   0.080  1.00000    </w:t>
+      </w:r>
+      <w:r>
+        <w:br/>
+      </w:r>
+      <w:r>
+        <w:rPr>
+          <w:rStyle w:val="VerbatimChar"/>
+        </w:rPr>
+        <w:t xml:space="preserve">## 4 - 2 == 0 -0.51500    0.37877  -1.360  0.74532    </w:t>
+      </w:r>
+      <w:r>
+        <w:br/>
+      </w:r>
+      <w:r>
+        <w:rPr>
+          <w:rStyle w:val="VerbatimChar"/>
+        </w:rPr>
+        <w:t xml:space="preserve">## 5 - 2 == 0 -0.18667    0.38483  -0.485  0.99648    </w:t>
+      </w:r>
+      <w:r>
+        <w:br/>
+      </w:r>
+      <w:r>
+        <w:rPr>
+          <w:rStyle w:val="VerbatimChar"/>
+        </w:rPr>
+        <w:t xml:space="preserve">## 6 - 2 == 0 -1.96000    0.38483  -5.093  &lt; 0.001 ***</w:t>
+      </w:r>
+      <w:r>
+        <w:br/>
+      </w:r>
+      <w:r>
+        <w:rPr>
+          <w:rStyle w:val="VerbatimChar"/>
+        </w:rPr>
+        <w:t xml:space="preserve">## 4 - 3 == 0 -0.54643    0.38569  -1.417  0.71100    </w:t>
+      </w:r>
+      <w:r>
+        <w:br/>
+      </w:r>
+      <w:r>
+        <w:rPr>
+          <w:rStyle w:val="VerbatimChar"/>
+        </w:rPr>
+        <w:t xml:space="preserve">## 5 - 3 == 0 -0.21810    0.39164  -0.557  0.99327    </w:t>
+      </w:r>
+      <w:r>
+        <w:br/>
+      </w:r>
+      <w:r>
+        <w:rPr>
+          <w:rStyle w:val="VerbatimChar"/>
+        </w:rPr>
+        <w:t xml:space="preserve">## 6 - 3 == 0 -1.99143    0.39164  -5.085  &lt; 0.001 ***</w:t>
+      </w:r>
+      <w:r>
+        <w:br/>
+      </w:r>
+      <w:r>
+        <w:rPr>
+          <w:rStyle w:val="VerbatimChar"/>
+        </w:rPr>
+        <w:t xml:space="preserve">## 5 - 4 == 0  0.32833    0.37877   0.867  0.95209    </w:t>
+      </w:r>
+      <w:r>
+        <w:br/>
+      </w:r>
+      <w:r>
+        <w:rPr>
+          <w:rStyle w:val="VerbatimChar"/>
+        </w:rPr>
+        <w:t xml:space="preserve">## 6 - 4 == 0 -1.44500    0.37877  -3.815  0.00286 ** </w:t>
+      </w:r>
+      <w:r>
+        <w:br/>
+      </w:r>
+      <w:r>
+        <w:rPr>
+          <w:rStyle w:val="VerbatimChar"/>
+        </w:rPr>
+        <w:t xml:space="preserve">## 6 - 5 == 0 -1.77333    0.38483  -4.608  &lt; 0.001 ***</w:t>
+      </w:r>
+      <w:r>
+        <w:br/>
+      </w:r>
+      <w:r>
+        <w:rPr>
+          <w:rStyle w:val="VerbatimChar"/>
+        </w:rPr>
+        <w:t xml:space="preserve">## ---</w:t>
+      </w:r>
+      <w:r>
+        <w:br/>
+      </w:r>
+      <w:r>
+        <w:rPr>
+          <w:rStyle w:val="VerbatimChar"/>
+        </w:rPr>
+        <w:t xml:space="preserve">## Signif. codes:  0 '***' 0.001 '**' 0.01 '*' 0.05 '.' 0.1 ' ' 1</w:t>
+      </w:r>
+      <w:r>
+        <w:br/>
+      </w:r>
+      <w:r>
+        <w:rPr>
+          <w:rStyle w:val="VerbatimChar"/>
+        </w:rPr>
+        <w:t xml:space="preserve">## (Adjusted p values reported -- single-step method)</w:t>
+      </w:r>
+    </w:p>
+    <w:p>
+      <w:pPr>
+        <w:pStyle w:val="FirstParagraph"/>
+      </w:pPr>
+      <w:r>
+        <w:t xml:space="preserve">In de output hiervan zien we de verschillende paarsgewijze vergelijkingen die werden uitvoerd.</w:t>
+      </w:r>
+      <w:r>
+        <w:t xml:space="preserve"> </w:t>
+      </w:r>
+      <w:r>
+        <w:t xml:space="preserve">Elke vergelijking noemen we ook een contrast.</w:t>
+      </w:r>
+      <w:r>
+        <w:t xml:space="preserve"> </w:t>
+      </w:r>
+      <w:r>
+        <w:t xml:space="preserve">Contrast</w:t>
+      </w:r>
+      <w:r>
+        <w:t xml:space="preserve"> </w:t>
+      </w:r>
+      <w:r>
+        <w:rPr>
+          <w:rStyle w:val="VerbatimChar"/>
+        </w:rPr>
+        <w:t xml:space="preserve">2 - 1 == 0</w:t>
+      </w:r>
+      <w:r>
+        <w:t xml:space="preserve"> </w:t>
+      </w:r>
+      <w:r>
+        <w:t xml:space="preserve">duidt erop dat voor dit contrast wordt getest of het verschil in gemiddelde lengte voor soort</w:t>
+      </w:r>
+      <w:r>
+        <w:t xml:space="preserve"> </w:t>
+      </w:r>
+      <w:r>
+        <w:rPr>
+          <w:rStyle w:val="VerbatimChar"/>
+        </w:rPr>
+        <w:t xml:space="preserve">2</w:t>
+      </w:r>
+      <w:r>
+        <w:t xml:space="preserve"> </w:t>
+      </w:r>
+      <w:r>
+        <w:t xml:space="preserve">en dat voor soort</w:t>
+      </w:r>
+      <w:r>
+        <w:t xml:space="preserve"> </w:t>
+      </w:r>
+      <w:r>
+        <w:rPr>
+          <w:rStyle w:val="VerbatimChar"/>
         </w:rPr>
         <w:t xml:space="preserve">1</w:t>
       </w:r>
       <w:r>
-        <w:rPr>
-          <w:rStyle w:val="OperatorTok"/>
-        </w:rPr>
-        <w:t xml:space="preserve">-</w:t>
-      </w:r>
-      <w:r>
-        <w:rPr>
-          <w:rStyle w:val="NormalTok"/>
-        </w:rPr>
-        <w:t xml:space="preserve">(</w:t>
-      </w:r>
-      <w:r>
-        <w:rPr>
-          <w:rStyle w:val="DecValTok"/>
-        </w:rPr>
-        <w:t xml:space="preserve">1</w:t>
-      </w:r>
-      <w:r>
-        <w:rPr>
-          <w:rStyle w:val="OperatorTok"/>
-        </w:rPr>
-        <w:t xml:space="preserve">-</w:t>
-      </w:r>
-      <w:r>
-        <w:rPr>
-          <w:rStyle w:val="NormalTok"/>
-        </w:rPr>
-        <w:t xml:space="preserve">alpha)</w:t>
-      </w:r>
-      <w:r>
-        <w:rPr>
-          <w:rStyle w:val="OperatorTok"/>
-        </w:rPr>
-        <w:t xml:space="preserve">^</w:t>
-      </w:r>
-      <w:r>
-        <w:rPr>
-          <w:rStyle w:val="NormalTok"/>
-        </w:rPr>
-        <w:t xml:space="preserve">nComparisons</w:t>
+        <w:t xml:space="preserve"> </w:t>
+      </w:r>
+      <w:r>
+        <w:t xml:space="preserve">gelijk is aan nul tegen het alternatief dat beide gemiddeldes verschillend zijn.</w:t>
+      </w:r>
+      <w:r>
+        <w:t xml:space="preserve"> </w:t>
+      </w:r>
+      <w:r>
+        <w:t xml:space="preserve">In de tweede kolom wordt het verschil in gemiddelden weergegeven, met hun standaard error en teststatistiek in de respectievelijk derde en vierde kolom.</w:t>
+      </w:r>
+      <w:r>
+        <w:t xml:space="preserve"> </w:t>
+      </w:r>
+      <w:r>
+        <w:t xml:space="preserve">De laatste kolom geeft aangepaste p-waarden weer op een globaal significantieniveau van 5%.</w:t>
+      </w:r>
+      <w:r>
+        <w:t xml:space="preserve"> </w:t>
+      </w:r>
+      <w:r>
+        <w:t xml:space="preserve">Aan de hand van de aangepaste p-waarden zien we dat de gemiddelde lengte van soort 6 (winterkoning) verschilt van alle andere soorten.</w:t>
+      </w:r>
+      <w:r>
+        <w:t xml:space="preserve"> </w:t>
+      </w:r>
+      <w:r>
+        <w:t xml:space="preserve">De effectgrootte is voor alle soorten negatief, hetgeen impliceert dat de gemiddelde lengte van koekoekseieren lager is in nesten van winterkoning in vergelijking met andere soorten.</w:t>
+      </w:r>
+    </w:p>
+    <w:p>
+      <w:pPr>
+        <w:pStyle w:val="BodyText"/>
+      </w:pPr>
+      <w:r>
+        <w:t xml:space="preserve">Voor de rapportering zullen we ook betrouwbaarheidsintervallen voor elke paarsgewijze vergelijking opvragen. We kunnen deze ook makkelijk grafisch voorstellen aan de hand van de</w:t>
+      </w:r>
+      <w:r>
+        <w:t xml:space="preserve"> </w:t>
+      </w:r>
+      <w:r>
+        <w:rPr>
+          <w:rStyle w:val="VerbatimChar"/>
+        </w:rPr>
+        <w:t xml:space="preserve">plot</w:t>
+      </w:r>
+      <w:r>
+        <w:t xml:space="preserve"> </w:t>
+      </w:r>
+      <w:r>
+        <w:t xml:space="preserve">functie die op een</w:t>
+      </w:r>
+      <w:r>
+        <w:t xml:space="preserve"> </w:t>
+      </w:r>
+      <w:r>
+        <w:rPr>
+          <w:rStyle w:val="VerbatimChar"/>
+        </w:rPr>
+        <w:t xml:space="preserve">glht</w:t>
+      </w:r>
+      <w:r>
+        <w:t xml:space="preserve"> </w:t>
+      </w:r>
+      <w:r>
+        <w:t xml:space="preserve">object kan toegepast worden.</w:t>
+      </w:r>
+      <w:r>
+        <w:t xml:space="preserve"> </w:t>
+      </w:r>
+      <w:r>
+        <w:t xml:space="preserve">De betrouwbaarheidsintervallen worden opnieuw gecorrigeerd voor meervoudig testen.</w:t>
       </w:r>
     </w:p>
     <w:p>
@@ -6267,338 +4159,6 @@
         <w:rPr>
           <w:rStyle w:val="VerbatimChar"/>
         </w:rPr>
-        <w:t xml:space="preserve">## [1] 0.5367088</w:t>
-      </w:r>
-    </w:p>
-    <w:p>
-      <w:pPr>
-        <w:pStyle w:val="FirstParagraph"/>
-      </w:pPr>
-      <w:r>
-        <w:t xml:space="preserve">Een conservatieve bovengrens op die kans wordt gegeven door Bonferroni:</w:t>
-      </w:r>
-    </w:p>
-    <w:p>
-      <w:pPr>
-        <w:pStyle w:val="SourceCode"/>
-      </w:pPr>
-      <w:r>
-        <w:rPr>
-          <w:rStyle w:val="NormalTok"/>
-        </w:rPr>
-        <w:t xml:space="preserve">alpha </w:t>
-      </w:r>
-      <w:r>
-        <w:rPr>
-          <w:rStyle w:val="OperatorTok"/>
-        </w:rPr>
-        <w:t xml:space="preserve">*</w:t>
-      </w:r>
-      <w:r>
-        <w:rPr>
-          <w:rStyle w:val="StringTok"/>
-        </w:rPr>
-        <w:t xml:space="preserve"> </w:t>
-      </w:r>
-      <w:r>
-        <w:rPr>
-          <w:rStyle w:val="NormalTok"/>
-        </w:rPr>
-        <w:t xml:space="preserve">nComparisons</w:t>
-      </w:r>
-    </w:p>
-    <w:p>
-      <w:pPr>
-        <w:pStyle w:val="SourceCode"/>
-      </w:pPr>
-      <w:r>
-        <w:rPr>
-          <w:rStyle w:val="VerbatimChar"/>
-        </w:rPr>
-        <w:t xml:space="preserve">## [1] 0.75</w:t>
-      </w:r>
-    </w:p>
-    <w:p>
-      <w:pPr>
-        <w:pStyle w:val="FirstParagraph"/>
-      </w:pPr>
-      <w:r>
-        <w:t xml:space="preserve">Dus indien we elke test op het 5% significantieniveau zouden uitvoeren en als alle nulhypotheses waar zouden zijn, is het heel waarschijnlijk dat we minstens één nulhypothese ten onrechte zouden verwerpen!</w:t>
-      </w:r>
-      <w:r>
-        <w:t xml:space="preserve"> </w:t>
-      </w:r>
-      <w:r>
-        <w:t xml:space="preserve">Om deze kans globaal gezien (dit is, over alle paarsgewijze vergelijkingen) op 5% te houden, moeten we corrigeren voor meervoudig testen.</w:t>
-      </w:r>
-    </w:p>
-    <w:p>
-      <w:pPr>
-        <w:pStyle w:val="BodyText"/>
-      </w:pPr>
-      <w:r>
-        <w:t xml:space="preserve">In</w:t>
-      </w:r>
-      <w:r>
-        <w:t xml:space="preserve"> </w:t>
-      </w:r>
-      <w:r>
-        <w:rPr>
-          <w:rStyle w:val="VerbatimChar"/>
-        </w:rPr>
-        <w:t xml:space="preserve">R</w:t>
-      </w:r>
-      <w:r>
-        <w:t xml:space="preserve"> </w:t>
-      </w:r>
-      <w:r>
-        <w:t xml:space="preserve">kunnen we de post-hoc analyse uitvoeren met behulp van het</w:t>
-      </w:r>
-      <w:r>
-        <w:t xml:space="preserve"> </w:t>
-      </w:r>
-      <w:r>
-        <w:rPr>
-          <w:rStyle w:val="VerbatimChar"/>
-        </w:rPr>
-        <w:t xml:space="preserve">multcomp</w:t>
-      </w:r>
-      <w:r>
-        <w:t xml:space="preserve"> </w:t>
-      </w:r>
-      <w:r>
-        <w:t xml:space="preserve">package aan de hand van de</w:t>
-      </w:r>
-      <w:r>
-        <w:t xml:space="preserve"> </w:t>
-      </w:r>
-      <w:r>
-        <w:rPr>
-          <w:rStyle w:val="VerbatimChar"/>
-        </w:rPr>
-        <w:t xml:space="preserve">glht</w:t>
-      </w:r>
-      <w:r>
-        <w:t xml:space="preserve"> </w:t>
-      </w:r>
-      <w:r>
-        <w:t xml:space="preserve">functie. We specifiëren hier in het</w:t>
-      </w:r>
-      <w:r>
-        <w:t xml:space="preserve"> </w:t>
-      </w:r>
-      <w:r>
-        <w:rPr>
-          <w:rStyle w:val="VerbatimChar"/>
-        </w:rPr>
-        <w:t xml:space="preserve">linfct</w:t>
-      </w:r>
-      <w:r>
-        <w:t xml:space="preserve"> </w:t>
-      </w:r>
-      <w:r>
-        <w:t xml:space="preserve">argument dat we</w:t>
-      </w:r>
-      <w:r>
-        <w:t xml:space="preserve"> </w:t>
-      </w:r>
-      <w:r>
-        <w:rPr>
-          <w:i/>
-        </w:rPr>
-        <w:t xml:space="preserve">multiple comparisons</w:t>
-      </w:r>
-      <w:r>
-        <w:t xml:space="preserve"> </w:t>
-      </w:r>
-      <w:r>
-        <w:t xml:space="preserve">(</w:t>
-      </w:r>
-      <w:r>
-        <w:rPr>
-          <w:rStyle w:val="VerbatimChar"/>
-        </w:rPr>
-        <w:t xml:space="preserve">mcp</w:t>
-      </w:r>
-      <w:r>
-        <w:t xml:space="preserve">) willen uitvoeren waarbij we alle paarsgewijze vergelijkingen voor de</w:t>
-      </w:r>
-      <w:r>
-        <w:t xml:space="preserve"> </w:t>
-      </w:r>
-      <w:r>
-        <w:rPr>
-          <w:rStyle w:val="VerbatimChar"/>
-        </w:rPr>
-        <w:t xml:space="preserve">soort</w:t>
-      </w:r>
-      <w:r>
-        <w:t xml:space="preserve"> </w:t>
-      </w:r>
-      <w:r>
-        <w:t xml:space="preserve">variabele willen testen aan de hand van de</w:t>
-      </w:r>
-      <w:r>
-        <w:t xml:space="preserve"> </w:t>
-      </w:r>
-      <w:r>
-        <w:rPr>
-          <w:rStyle w:val="VerbatimChar"/>
-        </w:rPr>
-        <w:t xml:space="preserve">"Tukey"</w:t>
-      </w:r>
-      <w:r>
-        <w:t xml:space="preserve"> </w:t>
-      </w:r>
-      <w:r>
-        <w:t xml:space="preserve">methode. Het resultaat van deze test slaan we vervolgens op in het object</w:t>
-      </w:r>
-      <w:r>
-        <w:t xml:space="preserve"> </w:t>
-      </w:r>
-      <w:r>
-        <w:rPr>
-          <w:rStyle w:val="VerbatimChar"/>
-        </w:rPr>
-        <w:t xml:space="preserve">mcp</w:t>
-      </w:r>
-      <w:r>
-        <w:t xml:space="preserve">, waarop we een</w:t>
-      </w:r>
-      <w:r>
-        <w:t xml:space="preserve"> </w:t>
-      </w:r>
-      <w:r>
-        <w:rPr>
-          <w:rStyle w:val="VerbatimChar"/>
-        </w:rPr>
-        <w:t xml:space="preserve">summary</w:t>
-      </w:r>
-      <w:r>
-        <w:t xml:space="preserve"> </w:t>
-      </w:r>
-      <w:r>
-        <w:t xml:space="preserve">opvragen van dat object. Het</w:t>
-      </w:r>
-      <w:r>
-        <w:t xml:space="preserve"> </w:t>
-      </w:r>
-      <w:r>
-        <w:rPr>
-          <w:rStyle w:val="VerbatimChar"/>
-        </w:rPr>
-        <w:t xml:space="preserve">multcomp</w:t>
-      </w:r>
-      <w:r>
-        <w:t xml:space="preserve"> </w:t>
-      </w:r>
-      <w:r>
-        <w:t xml:space="preserve">package zorgt ervoor dat deze p-waarden automatisch gecorrigeerd worden voor meervoudig toetsen.</w:t>
-      </w:r>
-    </w:p>
-    <w:p>
-      <w:pPr>
-        <w:pStyle w:val="SourceCode"/>
-      </w:pPr>
-      <w:r>
-        <w:rPr>
-          <w:rStyle w:val="KeywordTok"/>
-        </w:rPr>
-        <w:t xml:space="preserve">library</w:t>
-      </w:r>
-      <w:r>
-        <w:rPr>
-          <w:rStyle w:val="NormalTok"/>
-        </w:rPr>
-        <w:t xml:space="preserve">(multcomp)</w:t>
-      </w:r>
-      <w:r>
-        <w:br/>
-      </w:r>
-      <w:r>
-        <w:rPr>
-          <w:rStyle w:val="NormalTok"/>
-        </w:rPr>
-        <w:t xml:space="preserve">mcp &lt;-</w:t>
-      </w:r>
-      <w:r>
-        <w:rPr>
-          <w:rStyle w:val="StringTok"/>
-        </w:rPr>
-        <w:t xml:space="preserve"> </w:t>
-      </w:r>
-      <w:r>
-        <w:rPr>
-          <w:rStyle w:val="KeywordTok"/>
-        </w:rPr>
-        <w:t xml:space="preserve">glht</w:t>
-      </w:r>
-      <w:r>
-        <w:rPr>
-          <w:rStyle w:val="NormalTok"/>
-        </w:rPr>
-        <w:t xml:space="preserve">(m,</w:t>
-      </w:r>
-      <w:r>
-        <w:rPr>
-          <w:rStyle w:val="DataTypeTok"/>
-        </w:rPr>
-        <w:t xml:space="preserve">linfct=</w:t>
-      </w:r>
-      <w:r>
-        <w:rPr>
-          <w:rStyle w:val="KeywordTok"/>
-        </w:rPr>
-        <w:t xml:space="preserve">mcp</w:t>
-      </w:r>
-      <w:r>
-        <w:rPr>
-          <w:rStyle w:val="NormalTok"/>
-        </w:rPr>
-        <w:t xml:space="preserve">(</w:t>
-      </w:r>
-      <w:r>
-        <w:rPr>
-          <w:rStyle w:val="DataTypeTok"/>
-        </w:rPr>
-        <w:t xml:space="preserve">soort=</w:t>
-      </w:r>
-      <w:r>
-        <w:rPr>
-          <w:rStyle w:val="StringTok"/>
-        </w:rPr>
-        <w:t xml:space="preserve">"Tukey"</w:t>
-      </w:r>
-      <w:r>
-        <w:rPr>
-          <w:rStyle w:val="NormalTok"/>
-        </w:rPr>
-        <w:t xml:space="preserve">))</w:t>
-      </w:r>
-      <w:r>
-        <w:br/>
-      </w:r>
-      <w:r>
-        <w:rPr>
-          <w:rStyle w:val="KeywordTok"/>
-        </w:rPr>
-        <w:t xml:space="preserve">summary</w:t>
-      </w:r>
-      <w:r>
-        <w:rPr>
-          <w:rStyle w:val="NormalTok"/>
-        </w:rPr>
-        <w:t xml:space="preserve">(mcp)</w:t>
-      </w:r>
-    </w:p>
-    <w:p>
-      <w:pPr>
-        <w:pStyle w:val="SourceCode"/>
-      </w:pPr>
-      <w:r>
-        <w:rPr>
-          <w:rStyle w:val="VerbatimChar"/>
-        </w:rPr>
         <w:t xml:space="preserve">## </w:t>
       </w:r>
       <w:r>
@@ -6608,7 +4168,7 @@
         <w:rPr>
           <w:rStyle w:val="VerbatimChar"/>
         </w:rPr>
-        <w:t xml:space="preserve">##   Simultaneous Tests for General Linear Hypotheses</w:t>
+        <w:t xml:space="preserve">##   Simultaneous Confidence Intervals</w:t>
       </w:r>
       <w:r>
         <w:br/>
@@ -6671,6 +4231,42 @@
         <w:rPr>
           <w:rStyle w:val="VerbatimChar"/>
         </w:rPr>
+        <w:t xml:space="preserve">## Quantile = 2.8894</w:t>
+      </w:r>
+      <w:r>
+        <w:br/>
+      </w:r>
+      <w:r>
+        <w:rPr>
+          <w:rStyle w:val="VerbatimChar"/>
+        </w:rPr>
+        <w:t xml:space="preserve">## 95% family-wise confidence level</w:t>
+      </w:r>
+      <w:r>
+        <w:br/>
+      </w:r>
+      <w:r>
+        <w:rPr>
+          <w:rStyle w:val="VerbatimChar"/>
+        </w:rPr>
+        <w:t xml:space="preserve">##  </w:t>
+      </w:r>
+      <w:r>
+        <w:br/>
+      </w:r>
+      <w:r>
+        <w:rPr>
+          <w:rStyle w:val="VerbatimChar"/>
+        </w:rPr>
+        <w:t xml:space="preserve">## </w:t>
+      </w:r>
+      <w:r>
+        <w:br/>
+      </w:r>
+      <w:r>
+        <w:rPr>
+          <w:rStyle w:val="VerbatimChar"/>
+        </w:rPr>
         <w:t xml:space="preserve">## Linear Hypotheses:</w:t>
       </w:r>
       <w:r>
@@ -6680,446 +4276,6 @@
         <w:rPr>
           <w:rStyle w:val="VerbatimChar"/>
         </w:rPr>
-        <w:t xml:space="preserve">##            Estimate Std. Error t value Pr(&gt;|t|)    </w:t>
-      </w:r>
-      <w:r>
-        <w:br/>
-      </w:r>
-      <w:r>
-        <w:rPr>
-          <w:rStyle w:val="VerbatimChar"/>
-        </w:rPr>
-        <w:t xml:space="preserve">## 2 - 1 == 0  0.80244    0.31421   2.554  0.11453    </w:t>
-      </w:r>
-      <w:r>
-        <w:br/>
-      </w:r>
-      <w:r>
-        <w:rPr>
-          <w:rStyle w:val="VerbatimChar"/>
-        </w:rPr>
-        <w:t xml:space="preserve">## 3 - 1 == 0  0.83387    0.32252   2.585  0.10648    </w:t>
-      </w:r>
-      <w:r>
-        <w:br/>
-      </w:r>
-      <w:r>
-        <w:rPr>
-          <w:rStyle w:val="VerbatimChar"/>
-        </w:rPr>
-        <w:t xml:space="preserve">## 4 - 1 == 0  0.28744    0.30676   0.937  0.93405    </w:t>
-      </w:r>
-      <w:r>
-        <w:br/>
-      </w:r>
-      <w:r>
-        <w:rPr>
-          <w:rStyle w:val="VerbatimChar"/>
-        </w:rPr>
-        <w:t xml:space="preserve">## 5 - 1 == 0  0.61578    0.31421   1.960  0.36564    </w:t>
-      </w:r>
-      <w:r>
-        <w:br/>
-      </w:r>
-      <w:r>
-        <w:rPr>
-          <w:rStyle w:val="VerbatimChar"/>
-        </w:rPr>
-        <w:t xml:space="preserve">## 6 - 1 == 0 -1.15756    0.31421  -3.684  0.00456 ** </w:t>
-      </w:r>
-      <w:r>
-        <w:br/>
-      </w:r>
-      <w:r>
-        <w:rPr>
-          <w:rStyle w:val="VerbatimChar"/>
-        </w:rPr>
-        <w:t xml:space="preserve">## 3 - 2 == 0  0.03143    0.39164   0.080  1.00000    </w:t>
-      </w:r>
-      <w:r>
-        <w:br/>
-      </w:r>
-      <w:r>
-        <w:rPr>
-          <w:rStyle w:val="VerbatimChar"/>
-        </w:rPr>
-        <w:t xml:space="preserve">## 4 - 2 == 0 -0.51500    0.37877  -1.360  0.74532    </w:t>
-      </w:r>
-      <w:r>
-        <w:br/>
-      </w:r>
-      <w:r>
-        <w:rPr>
-          <w:rStyle w:val="VerbatimChar"/>
-        </w:rPr>
-        <w:t xml:space="preserve">## 5 - 2 == 0 -0.18667    0.38483  -0.485  0.99648    </w:t>
-      </w:r>
-      <w:r>
-        <w:br/>
-      </w:r>
-      <w:r>
-        <w:rPr>
-          <w:rStyle w:val="VerbatimChar"/>
-        </w:rPr>
-        <w:t xml:space="preserve">## 6 - 2 == 0 -1.96000    0.38483  -5.093  &lt; 0.001 ***</w:t>
-      </w:r>
-      <w:r>
-        <w:br/>
-      </w:r>
-      <w:r>
-        <w:rPr>
-          <w:rStyle w:val="VerbatimChar"/>
-        </w:rPr>
-        <w:t xml:space="preserve">## 4 - 3 == 0 -0.54643    0.38569  -1.417  0.71100    </w:t>
-      </w:r>
-      <w:r>
-        <w:br/>
-      </w:r>
-      <w:r>
-        <w:rPr>
-          <w:rStyle w:val="VerbatimChar"/>
-        </w:rPr>
-        <w:t xml:space="preserve">## 5 - 3 == 0 -0.21810    0.39164  -0.557  0.99327    </w:t>
-      </w:r>
-      <w:r>
-        <w:br/>
-      </w:r>
-      <w:r>
-        <w:rPr>
-          <w:rStyle w:val="VerbatimChar"/>
-        </w:rPr>
-        <w:t xml:space="preserve">## 6 - 3 == 0 -1.99143    0.39164  -5.085  &lt; 0.001 ***</w:t>
-      </w:r>
-      <w:r>
-        <w:br/>
-      </w:r>
-      <w:r>
-        <w:rPr>
-          <w:rStyle w:val="VerbatimChar"/>
-        </w:rPr>
-        <w:t xml:space="preserve">## 5 - 4 == 0  0.32833    0.37877   0.867  0.95209    </w:t>
-      </w:r>
-      <w:r>
-        <w:br/>
-      </w:r>
-      <w:r>
-        <w:rPr>
-          <w:rStyle w:val="VerbatimChar"/>
-        </w:rPr>
-        <w:t xml:space="preserve">## 6 - 4 == 0 -1.44500    0.37877  -3.815  0.00286 ** </w:t>
-      </w:r>
-      <w:r>
-        <w:br/>
-      </w:r>
-      <w:r>
-        <w:rPr>
-          <w:rStyle w:val="VerbatimChar"/>
-        </w:rPr>
-        <w:t xml:space="preserve">## 6 - 5 == 0 -1.77333    0.38483  -4.608  &lt; 0.001 ***</w:t>
-      </w:r>
-      <w:r>
-        <w:br/>
-      </w:r>
-      <w:r>
-        <w:rPr>
-          <w:rStyle w:val="VerbatimChar"/>
-        </w:rPr>
-        <w:t xml:space="preserve">## ---</w:t>
-      </w:r>
-      <w:r>
-        <w:br/>
-      </w:r>
-      <w:r>
-        <w:rPr>
-          <w:rStyle w:val="VerbatimChar"/>
-        </w:rPr>
-        <w:t xml:space="preserve">## Signif. codes:  0 '***' 0.001 '**' 0.01 '*' 0.05 '.' 0.1 ' ' 1</w:t>
-      </w:r>
-      <w:r>
-        <w:br/>
-      </w:r>
-      <w:r>
-        <w:rPr>
-          <w:rStyle w:val="VerbatimChar"/>
-        </w:rPr>
-        <w:t xml:space="preserve">## (Adjusted p values reported -- single-step method)</w:t>
-      </w:r>
-    </w:p>
-    <w:p>
-      <w:pPr>
-        <w:pStyle w:val="FirstParagraph"/>
-      </w:pPr>
-      <w:r>
-        <w:t xml:space="preserve">In de output hiervan zien we de verschillende paarsgewijze vergelijkingen die werden uitvoerd.</w:t>
-      </w:r>
-      <w:r>
-        <w:t xml:space="preserve"> </w:t>
-      </w:r>
-      <w:r>
-        <w:t xml:space="preserve">Elke vergelijking noemen we ook een contrast.</w:t>
-      </w:r>
-      <w:r>
-        <w:t xml:space="preserve"> </w:t>
-      </w:r>
-      <w:r>
-        <w:t xml:space="preserve">Contrast</w:t>
-      </w:r>
-      <w:r>
-        <w:t xml:space="preserve"> </w:t>
-      </w:r>
-      <w:r>
-        <w:rPr>
-          <w:rStyle w:val="VerbatimChar"/>
-        </w:rPr>
-        <w:t xml:space="preserve">2 - 1 == 0</w:t>
-      </w:r>
-      <w:r>
-        <w:t xml:space="preserve"> </w:t>
-      </w:r>
-      <w:r>
-        <w:t xml:space="preserve">duidt erop dat voor dit contrast wordt getest of het verschil in gemiddelde lengte voor soort</w:t>
-      </w:r>
-      <w:r>
-        <w:t xml:space="preserve"> </w:t>
-      </w:r>
-      <w:r>
-        <w:rPr>
-          <w:rStyle w:val="VerbatimChar"/>
-        </w:rPr>
-        <w:t xml:space="preserve">2</w:t>
-      </w:r>
-      <w:r>
-        <w:t xml:space="preserve"> </w:t>
-      </w:r>
-      <w:r>
-        <w:t xml:space="preserve">en dat voor soort</w:t>
-      </w:r>
-      <w:r>
-        <w:t xml:space="preserve"> </w:t>
-      </w:r>
-      <w:r>
-        <w:rPr>
-          <w:rStyle w:val="VerbatimChar"/>
-        </w:rPr>
-        <w:t xml:space="preserve">1</w:t>
-      </w:r>
-      <w:r>
-        <w:t xml:space="preserve"> </w:t>
-      </w:r>
-      <w:r>
-        <w:t xml:space="preserve">gelijk is aan nul tegen het alternatief dat beide gemiddeldes verschillend zijn.</w:t>
-      </w:r>
-      <w:r>
-        <w:t xml:space="preserve"> </w:t>
-      </w:r>
-      <w:r>
-        <w:t xml:space="preserve">In de tweede kolom wordt het verschil in gemiddelden weergegeven, met hun standaard error en teststatistiek in de respectievelijk derde en vierde kolom.</w:t>
-      </w:r>
-      <w:r>
-        <w:t xml:space="preserve"> </w:t>
-      </w:r>
-      <w:r>
-        <w:t xml:space="preserve">De laatste kolom geeft aangepaste p-waarden weer op een globaal significantieniveau van 5%.</w:t>
-      </w:r>
-      <w:r>
-        <w:t xml:space="preserve"> </w:t>
-      </w:r>
-      <w:r>
-        <w:t xml:space="preserve">Aan de hand van de aangepaste p-waarden zien we dat de gemiddelde lengte van soort 6 (winterkoning) verschilt van alle andere soorten.</w:t>
-      </w:r>
-      <w:r>
-        <w:t xml:space="preserve"> </w:t>
-      </w:r>
-      <w:r>
-        <w:t xml:space="preserve">De effectgrootte is voor alle soorten negatief, hetgeen impliceert dat de gemiddelde lengte van koekoekseieren lager is in nesten van winterkoning in vergelijking met andere soorten.</w:t>
-      </w:r>
-    </w:p>
-    <w:p>
-      <w:pPr>
-        <w:pStyle w:val="BodyText"/>
-      </w:pPr>
-      <w:r>
-        <w:t xml:space="preserve">Voor de rapportering zullen we ook betrouwbaarheidsintervallen voor elke paarsgewijze vergelijking opvragen. We kunnen deze ook makkelijk grafisch voorstellen aan de hand van de</w:t>
-      </w:r>
-      <w:r>
-        <w:t xml:space="preserve"> </w:t>
-      </w:r>
-      <w:r>
-        <w:rPr>
-          <w:rStyle w:val="VerbatimChar"/>
-        </w:rPr>
-        <w:t xml:space="preserve">plot</w:t>
-      </w:r>
-      <w:r>
-        <w:t xml:space="preserve"> </w:t>
-      </w:r>
-      <w:r>
-        <w:t xml:space="preserve">functie die op een</w:t>
-      </w:r>
-      <w:r>
-        <w:t xml:space="preserve"> </w:t>
-      </w:r>
-      <w:r>
-        <w:rPr>
-          <w:rStyle w:val="VerbatimChar"/>
-        </w:rPr>
-        <w:t xml:space="preserve">glht</w:t>
-      </w:r>
-      <w:r>
-        <w:t xml:space="preserve"> </w:t>
-      </w:r>
-      <w:r>
-        <w:t xml:space="preserve">object kan toegepast worden.</w:t>
-      </w:r>
-      <w:r>
-        <w:t xml:space="preserve"> </w:t>
-      </w:r>
-      <w:r>
-        <w:t xml:space="preserve">De betrouwbaarheidsintervallen worden opnieuw gecorrigeerd voor meervoudig testen.</w:t>
-      </w:r>
-    </w:p>
-    <w:p>
-      <w:pPr>
-        <w:pStyle w:val="SourceCode"/>
-      </w:pPr>
-      <w:r>
-        <w:rPr>
-          <w:rStyle w:val="KeywordTok"/>
-        </w:rPr>
-        <w:t xml:space="preserve">confint</w:t>
-      </w:r>
-      <w:r>
-        <w:rPr>
-          <w:rStyle w:val="NormalTok"/>
-        </w:rPr>
-        <w:t xml:space="preserve">(mcp)</w:t>
-      </w:r>
-    </w:p>
-    <w:p>
-      <w:pPr>
-        <w:pStyle w:val="SourceCode"/>
-      </w:pPr>
-      <w:r>
-        <w:rPr>
-          <w:rStyle w:val="VerbatimChar"/>
-        </w:rPr>
-        <w:t xml:space="preserve">## </w:t>
-      </w:r>
-      <w:r>
-        <w:br/>
-      </w:r>
-      <w:r>
-        <w:rPr>
-          <w:rStyle w:val="VerbatimChar"/>
-        </w:rPr>
-        <w:t xml:space="preserve">##   Simultaneous Confidence Intervals</w:t>
-      </w:r>
-      <w:r>
-        <w:br/>
-      </w:r>
-      <w:r>
-        <w:rPr>
-          <w:rStyle w:val="VerbatimChar"/>
-        </w:rPr>
-        <w:t xml:space="preserve">## </w:t>
-      </w:r>
-      <w:r>
-        <w:br/>
-      </w:r>
-      <w:r>
-        <w:rPr>
-          <w:rStyle w:val="VerbatimChar"/>
-        </w:rPr>
-        <w:t xml:space="preserve">## Multiple Comparisons of Means: Tukey Contrasts</w:t>
-      </w:r>
-      <w:r>
-        <w:br/>
-      </w:r>
-      <w:r>
-        <w:rPr>
-          <w:rStyle w:val="VerbatimChar"/>
-        </w:rPr>
-        <w:t xml:space="preserve">## </w:t>
-      </w:r>
-      <w:r>
-        <w:br/>
-      </w:r>
-      <w:r>
-        <w:rPr>
-          <w:rStyle w:val="VerbatimChar"/>
-        </w:rPr>
-        <w:t xml:space="preserve">## </w:t>
-      </w:r>
-      <w:r>
-        <w:br/>
-      </w:r>
-      <w:r>
-        <w:rPr>
-          <w:rStyle w:val="VerbatimChar"/>
-        </w:rPr>
-        <w:t xml:space="preserve">## Fit: lm(formula = lengte ~ soort, data = koekoek)</w:t>
-      </w:r>
-      <w:r>
-        <w:br/>
-      </w:r>
-      <w:r>
-        <w:rPr>
-          <w:rStyle w:val="VerbatimChar"/>
-        </w:rPr>
-        <w:t xml:space="preserve">## </w:t>
-      </w:r>
-      <w:r>
-        <w:br/>
-      </w:r>
-      <w:r>
-        <w:rPr>
-          <w:rStyle w:val="VerbatimChar"/>
-        </w:rPr>
-        <w:t xml:space="preserve">## Quantile = 2.8894</w:t>
-      </w:r>
-      <w:r>
-        <w:br/>
-      </w:r>
-      <w:r>
-        <w:rPr>
-          <w:rStyle w:val="VerbatimChar"/>
-        </w:rPr>
-        <w:t xml:space="preserve">## 95% family-wise confidence level</w:t>
-      </w:r>
-      <w:r>
-        <w:br/>
-      </w:r>
-      <w:r>
-        <w:rPr>
-          <w:rStyle w:val="VerbatimChar"/>
-        </w:rPr>
-        <w:t xml:space="preserve">##  </w:t>
-      </w:r>
-      <w:r>
-        <w:br/>
-      </w:r>
-      <w:r>
-        <w:rPr>
-          <w:rStyle w:val="VerbatimChar"/>
-        </w:rPr>
-        <w:t xml:space="preserve">## </w:t>
-      </w:r>
-      <w:r>
-        <w:br/>
-      </w:r>
-      <w:r>
-        <w:rPr>
-          <w:rStyle w:val="VerbatimChar"/>
-        </w:rPr>
-        <w:t xml:space="preserve">## Linear Hypotheses:</w:t>
-      </w:r>
-      <w:r>
-        <w:br/>
-      </w:r>
-      <w:r>
-        <w:rPr>
-          <w:rStyle w:val="VerbatimChar"/>
-        </w:rPr>
         <w:t xml:space="preserve">##            Estimate lwr      upr     </w:t>
       </w:r>
       <w:r>
@@ -7256,23 +4412,6 @@
           <w:rStyle w:val="VerbatimChar"/>
         </w:rPr>
         <w:t xml:space="preserve">## 6 - 5 == 0 -1.77333 -2.88525 -0.66142</w:t>
-      </w:r>
-    </w:p>
-    <w:p>
-      <w:pPr>
-        <w:pStyle w:val="SourceCode"/>
-      </w:pPr>
-      <w:r>
-        <w:rPr>
-          <w:rStyle w:val="KeywordTok"/>
-        </w:rPr>
-        <w:t xml:space="preserve">plot</w:t>
-      </w:r>
-      <w:r>
-        <w:rPr>
-          <w:rStyle w:val="NormalTok"/>
-        </w:rPr>
-        <w:t xml:space="preserve">(mcp)</w:t>
       </w:r>
     </w:p>
     <w:p>
@@ -7332,18 +4471,7 @@
     </w:p>
     <w:p>
       <w:pPr>
-        <w:pStyle w:val="SourceCode"/>
-      </w:pPr>
-      <w:r>
-        <w:rPr>
-          <w:rStyle w:val="NormalTok"/>
-        </w:rPr>
-        <w:t xml:space="preserve">boxplot</w:t>
-      </w:r>
-    </w:p>
-    <w:p>
-      <w:pPr>
-        <w:pStyle w:val="FirstParagraph"/>
+        <w:pStyle w:val="BodyText"/>
       </w:pPr>
       <w:r>
         <w:drawing>
@@ -7405,89 +4533,6 @@
         <w:t xml:space="preserve">Conclusie</w:t>
       </w:r>
       <w:bookmarkEnd w:id="51"/>
-    </w:p>
-    <w:p>
-      <w:pPr>
-        <w:pStyle w:val="SourceCode"/>
-      </w:pPr>
-      <w:r>
-        <w:rPr>
-          <w:rStyle w:val="NormalTok"/>
-        </w:rPr>
-        <w:t xml:space="preserve">winterId &lt;-</w:t>
-      </w:r>
-      <w:r>
-        <w:rPr>
-          <w:rStyle w:val="StringTok"/>
-        </w:rPr>
-        <w:t xml:space="preserve"> </w:t>
-      </w:r>
-      <w:r>
-        <w:rPr>
-          <w:rStyle w:val="KeywordTok"/>
-        </w:rPr>
-        <w:t xml:space="preserve">grep</w:t>
-      </w:r>
-      <w:r>
-        <w:rPr>
-          <w:rStyle w:val="NormalTok"/>
-        </w:rPr>
-        <w:t xml:space="preserve">(</w:t>
-      </w:r>
-      <w:r>
-        <w:rPr>
-          <w:rStyle w:val="KeywordTok"/>
-        </w:rPr>
-        <w:t xml:space="preserve">rownames</w:t>
-      </w:r>
-      <w:r>
-        <w:rPr>
-          <w:rStyle w:val="NormalTok"/>
-        </w:rPr>
-        <w:t xml:space="preserve">(</w:t>
-      </w:r>
-      <w:r>
-        <w:rPr>
-          <w:rStyle w:val="KeywordTok"/>
-        </w:rPr>
-        <w:t xml:space="preserve">confint</w:t>
-      </w:r>
-      <w:r>
-        <w:rPr>
-          <w:rStyle w:val="NormalTok"/>
-        </w:rPr>
-        <w:t xml:space="preserve">(mcp)</w:t>
-      </w:r>
-      <w:r>
-        <w:rPr>
-          <w:rStyle w:val="OperatorTok"/>
-        </w:rPr>
-        <w:t xml:space="preserve">$</w:t>
-      </w:r>
-      <w:r>
-        <w:rPr>
-          <w:rStyle w:val="NormalTok"/>
-        </w:rPr>
-        <w:t xml:space="preserve">confint),</w:t>
-      </w:r>
-      <w:r>
-        <w:rPr>
-          <w:rStyle w:val="DataTypeTok"/>
-        </w:rPr>
-        <w:t xml:space="preserve">pattern=</w:t>
-      </w:r>
-      <w:r>
-        <w:rPr>
-          <w:rStyle w:val="StringTok"/>
-        </w:rPr>
-        <w:t xml:space="preserve">"6"</w:t>
-      </w:r>
-      <w:r>
-        <w:rPr>
-          <w:rStyle w:val="NormalTok"/>
-        </w:rPr>
-        <w:t xml:space="preserve">)</w:t>
-      </w:r>
     </w:p>
     <w:p>
       <w:pPr>

</xml_diff>

<commit_message>
Deploying to gh-pages from  @ e3ee2ffd97f7f666d11860811a2523b4adb660ab 🚀
</commit_message>
<xml_diff>
--- a/anova_example.docx
+++ b/anova_example.docx
@@ -333,6 +333,86 @@
     </w:p>
     <w:p>
       <w:pPr>
+        <w:pStyle w:val="SourceCode"/>
+      </w:pPr>
+      <w:r>
+        <w:rPr>
+          <w:rStyle w:val="KeywordTok"/>
+        </w:rPr>
+        <w:t xml:space="preserve">library</w:t>
+      </w:r>
+      <w:r>
+        <w:rPr>
+          <w:rStyle w:val="NormalTok"/>
+        </w:rPr>
+        <w:t xml:space="preserve">(ggplot2)</w:t>
+      </w:r>
+      <w:r>
+        <w:br/>
+      </w:r>
+      <w:r>
+        <w:rPr>
+          <w:rStyle w:val="KeywordTok"/>
+        </w:rPr>
+        <w:t xml:space="preserve">library</w:t>
+      </w:r>
+      <w:r>
+        <w:rPr>
+          <w:rStyle w:val="NormalTok"/>
+        </w:rPr>
+        <w:t xml:space="preserve">(dplyr)</w:t>
+      </w:r>
+      <w:r>
+        <w:br/>
+      </w:r>
+      <w:r>
+        <w:rPr>
+          <w:rStyle w:val="CommentTok"/>
+        </w:rPr>
+        <w:t xml:space="preserve">#install.packages("tidyr")</w:t>
+      </w:r>
+      <w:r>
+        <w:br/>
+      </w:r>
+      <w:r>
+        <w:rPr>
+          <w:rStyle w:val="KeywordTok"/>
+        </w:rPr>
+        <w:t xml:space="preserve">library</w:t>
+      </w:r>
+      <w:r>
+        <w:rPr>
+          <w:rStyle w:val="NormalTok"/>
+        </w:rPr>
+        <w:t xml:space="preserve">(tidyr)</w:t>
+      </w:r>
+      <w:r>
+        <w:br/>
+      </w:r>
+      <w:r>
+        <w:rPr>
+          <w:rStyle w:val="CommentTok"/>
+        </w:rPr>
+        <w:t xml:space="preserve">#install.packages("multcomp")</w:t>
+      </w:r>
+      <w:r>
+        <w:br/>
+      </w:r>
+      <w:r>
+        <w:rPr>
+          <w:rStyle w:val="KeywordTok"/>
+        </w:rPr>
+        <w:t xml:space="preserve">library</w:t>
+      </w:r>
+      <w:r>
+        <w:rPr>
+          <w:rStyle w:val="NormalTok"/>
+        </w:rPr>
+        <w:t xml:space="preserve">(multcomp)</w:t>
+      </w:r>
+    </w:p>
+    <w:p>
+      <w:pPr>
         <w:pStyle w:val="Heading1"/>
       </w:pPr>
       <w:bookmarkStart w:id="23" w:name="dataset-koekoek.txt-inlezen"/>
@@ -347,6 +427,74 @@
       </w:pPr>
       <w:r>
         <w:rPr>
+          <w:rStyle w:val="NormalTok"/>
+        </w:rPr>
+        <w:t xml:space="preserve">koekoek&lt;-</w:t>
+      </w:r>
+      <w:r>
+        <w:rPr>
+          <w:rStyle w:val="KeywordTok"/>
+        </w:rPr>
+        <w:t xml:space="preserve">read.table</w:t>
+      </w:r>
+      <w:r>
+        <w:rPr>
+          <w:rStyle w:val="NormalTok"/>
+        </w:rPr>
+        <w:t xml:space="preserve">(</w:t>
+      </w:r>
+      <w:r>
+        <w:rPr>
+          <w:rStyle w:val="StringTok"/>
+        </w:rPr>
+        <w:t xml:space="preserve">"https://raw.githubusercontent.com/statOmics/statistiekBasisCursusData/master/practicum5/koekoek.txt"</w:t>
+      </w:r>
+      <w:r>
+        <w:rPr>
+          <w:rStyle w:val="NormalTok"/>
+        </w:rPr>
+        <w:t xml:space="preserve">,</w:t>
+      </w:r>
+      <w:r>
+        <w:rPr>
+          <w:rStyle w:val="DataTypeTok"/>
+        </w:rPr>
+        <w:t xml:space="preserve">header=</w:t>
+      </w:r>
+      <w:r>
+        <w:rPr>
+          <w:rStyle w:val="OtherTok"/>
+        </w:rPr>
+        <w:t xml:space="preserve">TRUE</w:t>
+      </w:r>
+      <w:r>
+        <w:rPr>
+          <w:rStyle w:val="NormalTok"/>
+        </w:rPr>
+        <w:t xml:space="preserve">)</w:t>
+      </w:r>
+      <w:r>
+        <w:br/>
+      </w:r>
+      <w:r>
+        <w:rPr>
+          <w:rStyle w:val="KeywordTok"/>
+        </w:rPr>
+        <w:t xml:space="preserve">head</w:t>
+      </w:r>
+      <w:r>
+        <w:rPr>
+          <w:rStyle w:val="NormalTok"/>
+        </w:rPr>
+        <w:t xml:space="preserve">(koekoek)</w:t>
+      </w:r>
+    </w:p>
+    <w:p>
+      <w:pPr>
+        <w:pStyle w:val="SourceCode"/>
+      </w:pPr>
+      <w:r>
+        <w:rPr>
           <w:rStyle w:val="VerbatimChar"/>
         </w:rPr>
         <w:t xml:space="preserve">##   lengte soort</w:t>
@@ -464,6 +612,62 @@
       </w:pPr>
       <w:r>
         <w:rPr>
+          <w:rStyle w:val="NormalTok"/>
+        </w:rPr>
+        <w:t xml:space="preserve">count &lt;-</w:t>
+      </w:r>
+      <w:r>
+        <w:rPr>
+          <w:rStyle w:val="StringTok"/>
+        </w:rPr>
+        <w:t xml:space="preserve"> </w:t>
+      </w:r>
+      <w:r>
+        <w:rPr>
+          <w:rStyle w:val="NormalTok"/>
+        </w:rPr>
+        <w:t xml:space="preserve">koekoek </w:t>
+      </w:r>
+      <w:r>
+        <w:rPr>
+          <w:rStyle w:val="OperatorTok"/>
+        </w:rPr>
+        <w:t xml:space="preserve">%&gt;%</w:t>
+      </w:r>
+      <w:r>
+        <w:rPr>
+          <w:rStyle w:val="StringTok"/>
+        </w:rPr>
+        <w:t xml:space="preserve"> </w:t>
+      </w:r>
+      <w:r>
+        <w:rPr>
+          <w:rStyle w:val="KeywordTok"/>
+        </w:rPr>
+        <w:t xml:space="preserve">count</w:t>
+      </w:r>
+      <w:r>
+        <w:rPr>
+          <w:rStyle w:val="NormalTok"/>
+        </w:rPr>
+        <w:t xml:space="preserve">(soort)</w:t>
+      </w:r>
+      <w:r>
+        <w:br/>
+      </w:r>
+      <w:r>
+        <w:rPr>
+          <w:rStyle w:val="NormalTok"/>
+        </w:rPr>
+        <w:t xml:space="preserve">count</w:t>
+      </w:r>
+    </w:p>
+    <w:p>
+      <w:pPr>
+        <w:pStyle w:val="SourceCode"/>
+      </w:pPr>
+      <w:r>
+        <w:rPr>
           <w:rStyle w:val="VerbatimChar"/>
         </w:rPr>
         <w:t xml:space="preserve">##   soort  n</w:t>
@@ -521,6 +725,113 @@
           <w:rStyle w:val="VerbatimChar"/>
         </w:rPr>
         <w:t xml:space="preserve">## 6     6 15</w:t>
+      </w:r>
+    </w:p>
+    <w:p>
+      <w:pPr>
+        <w:pStyle w:val="SourceCode"/>
+      </w:pPr>
+      <w:r>
+        <w:rPr>
+          <w:rStyle w:val="NormalTok"/>
+        </w:rPr>
+        <w:t xml:space="preserve">koekoek </w:t>
+      </w:r>
+      <w:r>
+        <w:rPr>
+          <w:rStyle w:val="OperatorTok"/>
+        </w:rPr>
+        <w:t xml:space="preserve">%&gt;%</w:t>
+      </w:r>
+      <w:r>
+        <w:rPr>
+          <w:rStyle w:val="StringTok"/>
+        </w:rPr>
+        <w:t xml:space="preserve"> </w:t>
+      </w:r>
+      <w:r>
+        <w:rPr>
+          <w:rStyle w:val="KeywordTok"/>
+        </w:rPr>
+        <w:t xml:space="preserve">ggplot</w:t>
+      </w:r>
+      <w:r>
+        <w:rPr>
+          <w:rStyle w:val="NormalTok"/>
+        </w:rPr>
+        <w:t xml:space="preserve">(</w:t>
+      </w:r>
+      <w:r>
+        <w:rPr>
+          <w:rStyle w:val="KeywordTok"/>
+        </w:rPr>
+        <w:t xml:space="preserve">aes</w:t>
+      </w:r>
+      <w:r>
+        <w:rPr>
+          <w:rStyle w:val="NormalTok"/>
+        </w:rPr>
+        <w:t xml:space="preserve">(</w:t>
+      </w:r>
+      <w:r>
+        <w:rPr>
+          <w:rStyle w:val="DataTypeTok"/>
+        </w:rPr>
+        <w:t xml:space="preserve">x =</w:t>
+      </w:r>
+      <w:r>
+        <w:rPr>
+          <w:rStyle w:val="NormalTok"/>
+        </w:rPr>
+        <w:t xml:space="preserve"> soort)) </w:t>
+      </w:r>
+      <w:r>
+        <w:rPr>
+          <w:rStyle w:val="OperatorTok"/>
+        </w:rPr>
+        <w:t xml:space="preserve">+</w:t>
+      </w:r>
+      <w:r>
+        <w:rPr>
+          <w:rStyle w:val="StringTok"/>
+        </w:rPr>
+        <w:t xml:space="preserve"> </w:t>
+      </w:r>
+      <w:r>
+        <w:rPr>
+          <w:rStyle w:val="KeywordTok"/>
+        </w:rPr>
+        <w:t xml:space="preserve">geom_bar</w:t>
+      </w:r>
+      <w:r>
+        <w:rPr>
+          <w:rStyle w:val="NormalTok"/>
+        </w:rPr>
+        <w:t xml:space="preserve">(</w:t>
+      </w:r>
+      <w:r>
+        <w:rPr>
+          <w:rStyle w:val="DataTypeTok"/>
+        </w:rPr>
+        <w:t xml:space="preserve">fill =</w:t>
+      </w:r>
+      <w:r>
+        <w:rPr>
+          <w:rStyle w:val="NormalTok"/>
+        </w:rPr>
+        <w:t xml:space="preserve"> </w:t>
+      </w:r>
+      <w:r>
+        <w:rPr>
+          <w:rStyle w:val="StringTok"/>
+        </w:rPr>
+        <w:t xml:space="preserve">"steelblue"</w:t>
+      </w:r>
+      <w:r>
+        <w:rPr>
+          <w:rStyle w:val="NormalTok"/>
+        </w:rPr>
+        <w:t xml:space="preserve">)</w:t>
       </w:r>
     </w:p>
     <w:p>
@@ -587,9 +898,322 @@
       <w:r>
         <w:t xml:space="preserve">Genereer een boxplot van de lengte van de koekoekseieren voor elk van de 6 vogelsoorten. Plot ook de individuele observaties.</w:t>
       </w:r>
-      <w:r>
-        <w:t xml:space="preserve"> </w:t>
-      </w:r>
+    </w:p>
+    <w:p>
+      <w:pPr>
+        <w:pStyle w:val="SourceCode"/>
+      </w:pPr>
+      <w:r>
+        <w:rPr>
+          <w:rStyle w:val="NormalTok"/>
+        </w:rPr>
+        <w:t xml:space="preserve">koekoek</w:t>
+      </w:r>
+      <w:r>
+        <w:rPr>
+          <w:rStyle w:val="OperatorTok"/>
+        </w:rPr>
+        <w:t xml:space="preserve">$</w:t>
+      </w:r>
+      <w:r>
+        <w:rPr>
+          <w:rStyle w:val="NormalTok"/>
+        </w:rPr>
+        <w:t xml:space="preserve">soort &lt;-</w:t>
+      </w:r>
+      <w:r>
+        <w:rPr>
+          <w:rStyle w:val="StringTok"/>
+        </w:rPr>
+        <w:t xml:space="preserve"> </w:t>
+      </w:r>
+      <w:r>
+        <w:rPr>
+          <w:rStyle w:val="KeywordTok"/>
+        </w:rPr>
+        <w:t xml:space="preserve">as.factor</w:t>
+      </w:r>
+      <w:r>
+        <w:rPr>
+          <w:rStyle w:val="NormalTok"/>
+        </w:rPr>
+        <w:t xml:space="preserve">(koekoek</w:t>
+      </w:r>
+      <w:r>
+        <w:rPr>
+          <w:rStyle w:val="OperatorTok"/>
+        </w:rPr>
+        <w:t xml:space="preserve">$</w:t>
+      </w:r>
+      <w:r>
+        <w:rPr>
+          <w:rStyle w:val="NormalTok"/>
+        </w:rPr>
+        <w:t xml:space="preserve">soort)</w:t>
+      </w:r>
+      <w:r>
+        <w:br/>
+      </w:r>
+      <w:r>
+        <w:rPr>
+          <w:rStyle w:val="NormalTok"/>
+        </w:rPr>
+        <w:t xml:space="preserve">boxplot &lt;-</w:t>
+      </w:r>
+      <w:r>
+        <w:rPr>
+          <w:rStyle w:val="StringTok"/>
+        </w:rPr>
+        <w:t xml:space="preserve"> </w:t>
+      </w:r>
+      <w:r>
+        <w:rPr>
+          <w:rStyle w:val="KeywordTok"/>
+        </w:rPr>
+        <w:t xml:space="preserve">ggplot</w:t>
+      </w:r>
+      <w:r>
+        <w:rPr>
+          <w:rStyle w:val="NormalTok"/>
+        </w:rPr>
+        <w:t xml:space="preserve">(</w:t>
+      </w:r>
+      <w:r>
+        <w:rPr>
+          <w:rStyle w:val="DataTypeTok"/>
+        </w:rPr>
+        <w:t xml:space="preserve">data=</w:t>
+      </w:r>
+      <w:r>
+        <w:rPr>
+          <w:rStyle w:val="NormalTok"/>
+        </w:rPr>
+        <w:t xml:space="preserve">koekoek,</w:t>
+      </w:r>
+      <w:r>
+        <w:rPr>
+          <w:rStyle w:val="KeywordTok"/>
+        </w:rPr>
+        <w:t xml:space="preserve">aes</w:t>
+      </w:r>
+      <w:r>
+        <w:rPr>
+          <w:rStyle w:val="NormalTok"/>
+        </w:rPr>
+        <w:t xml:space="preserve">(</w:t>
+      </w:r>
+      <w:r>
+        <w:rPr>
+          <w:rStyle w:val="DataTypeTok"/>
+        </w:rPr>
+        <w:t xml:space="preserve">x=</w:t>
+      </w:r>
+      <w:r>
+        <w:rPr>
+          <w:rStyle w:val="NormalTok"/>
+        </w:rPr>
+        <w:t xml:space="preserve">soort, </w:t>
+      </w:r>
+      <w:r>
+        <w:rPr>
+          <w:rStyle w:val="DataTypeTok"/>
+        </w:rPr>
+        <w:t xml:space="preserve">y=</w:t>
+      </w:r>
+      <w:r>
+        <w:rPr>
+          <w:rStyle w:val="NormalTok"/>
+        </w:rPr>
+        <w:t xml:space="preserve">lengte, </w:t>
+      </w:r>
+      <w:r>
+        <w:rPr>
+          <w:rStyle w:val="DataTypeTok"/>
+        </w:rPr>
+        <w:t xml:space="preserve">col=</w:t>
+      </w:r>
+      <w:r>
+        <w:rPr>
+          <w:rStyle w:val="NormalTok"/>
+        </w:rPr>
+        <w:t xml:space="preserve">soort)) </w:t>
+      </w:r>
+      <w:r>
+        <w:rPr>
+          <w:rStyle w:val="OperatorTok"/>
+        </w:rPr>
+        <w:t xml:space="preserve">+</w:t>
+      </w:r>
+      <w:r>
+        <w:rPr>
+          <w:rStyle w:val="StringTok"/>
+        </w:rPr>
+        <w:t xml:space="preserve"> </w:t>
+      </w:r>
+      <w:r>
+        <w:br/>
+      </w:r>
+      <w:r>
+        <w:rPr>
+          <w:rStyle w:val="StringTok"/>
+        </w:rPr>
+        <w:t xml:space="preserve">  </w:t>
+      </w:r>
+      <w:r>
+        <w:rPr>
+          <w:rStyle w:val="KeywordTok"/>
+        </w:rPr>
+        <w:t xml:space="preserve">geom_boxplot</w:t>
+      </w:r>
+      <w:r>
+        <w:rPr>
+          <w:rStyle w:val="NormalTok"/>
+        </w:rPr>
+        <w:t xml:space="preserve">(</w:t>
+      </w:r>
+      <w:r>
+        <w:rPr>
+          <w:rStyle w:val="DataTypeTok"/>
+        </w:rPr>
+        <w:t xml:space="preserve">outlier.shape =</w:t>
+      </w:r>
+      <w:r>
+        <w:rPr>
+          <w:rStyle w:val="NormalTok"/>
+        </w:rPr>
+        <w:t xml:space="preserve"> </w:t>
+      </w:r>
+      <w:r>
+        <w:rPr>
+          <w:rStyle w:val="OtherTok"/>
+        </w:rPr>
+        <w:t xml:space="preserve">NA</w:t>
+      </w:r>
+      <w:r>
+        <w:rPr>
+          <w:rStyle w:val="NormalTok"/>
+        </w:rPr>
+        <w:t xml:space="preserve">) </w:t>
+      </w:r>
+      <w:r>
+        <w:rPr>
+          <w:rStyle w:val="OperatorTok"/>
+        </w:rPr>
+        <w:t xml:space="preserve">+</w:t>
+      </w:r>
+      <w:r>
+        <w:rPr>
+          <w:rStyle w:val="StringTok"/>
+        </w:rPr>
+        <w:t xml:space="preserve"> </w:t>
+      </w:r>
+      <w:r>
+        <w:br/>
+      </w:r>
+      <w:r>
+        <w:rPr>
+          <w:rStyle w:val="StringTok"/>
+        </w:rPr>
+        <w:t xml:space="preserve">  </w:t>
+      </w:r>
+      <w:r>
+        <w:rPr>
+          <w:rStyle w:val="KeywordTok"/>
+        </w:rPr>
+        <w:t xml:space="preserve">geom_jitter</w:t>
+      </w:r>
+      <w:r>
+        <w:rPr>
+          <w:rStyle w:val="NormalTok"/>
+        </w:rPr>
+        <w:t xml:space="preserve">() </w:t>
+      </w:r>
+      <w:r>
+        <w:rPr>
+          <w:rStyle w:val="OperatorTok"/>
+        </w:rPr>
+        <w:t xml:space="preserve">+</w:t>
+      </w:r>
+      <w:r>
+        <w:br/>
+      </w:r>
+      <w:r>
+        <w:rPr>
+          <w:rStyle w:val="StringTok"/>
+        </w:rPr>
+        <w:t xml:space="preserve">  </w:t>
+      </w:r>
+      <w:r>
+        <w:rPr>
+          <w:rStyle w:val="KeywordTok"/>
+        </w:rPr>
+        <w:t xml:space="preserve">theme_bw</w:t>
+      </w:r>
+      <w:r>
+        <w:rPr>
+          <w:rStyle w:val="NormalTok"/>
+        </w:rPr>
+        <w:t xml:space="preserve">() </w:t>
+      </w:r>
+      <w:r>
+        <w:rPr>
+          <w:rStyle w:val="OperatorTok"/>
+        </w:rPr>
+        <w:t xml:space="preserve">+</w:t>
+      </w:r>
+      <w:r>
+        <w:rPr>
+          <w:rStyle w:val="StringTok"/>
+        </w:rPr>
+        <w:t xml:space="preserve"> </w:t>
+      </w:r>
+      <w:r>
+        <w:br/>
+      </w:r>
+      <w:r>
+        <w:rPr>
+          <w:rStyle w:val="StringTok"/>
+        </w:rPr>
+        <w:t xml:space="preserve">  </w:t>
+      </w:r>
+      <w:r>
+        <w:rPr>
+          <w:rStyle w:val="KeywordTok"/>
+        </w:rPr>
+        <w:t xml:space="preserve">ggtitle</w:t>
+      </w:r>
+      <w:r>
+        <w:rPr>
+          <w:rStyle w:val="NormalTok"/>
+        </w:rPr>
+        <w:t xml:space="preserve">(</w:t>
+      </w:r>
+      <w:r>
+        <w:rPr>
+          <w:rStyle w:val="StringTok"/>
+        </w:rPr>
+        <w:t xml:space="preserve">"Lengte van de koekoekseieren per soort"</w:t>
+      </w:r>
+      <w:r>
+        <w:rPr>
+          <w:rStyle w:val="NormalTok"/>
+        </w:rPr>
+        <w:t xml:space="preserve">)</w:t>
+      </w:r>
+      <w:r>
+        <w:br/>
+      </w:r>
+      <w:r>
+        <w:rPr>
+          <w:rStyle w:val="NormalTok"/>
+        </w:rPr>
+        <w:t xml:space="preserve">boxplot</w:t>
+      </w:r>
+    </w:p>
+    <w:p>
+      <w:pPr>
+        <w:pStyle w:val="FirstParagraph"/>
+      </w:pPr>
       <w:r>
         <w:drawing>
           <wp:inline>
@@ -1826,6 +2450,74 @@
       </w:pPr>
       <w:r>
         <w:rPr>
+          <w:rStyle w:val="NormalTok"/>
+        </w:rPr>
+        <w:t xml:space="preserve">m &lt;-</w:t>
+      </w:r>
+      <w:r>
+        <w:rPr>
+          <w:rStyle w:val="StringTok"/>
+        </w:rPr>
+        <w:t xml:space="preserve"> </w:t>
+      </w:r>
+      <w:r>
+        <w:rPr>
+          <w:rStyle w:val="KeywordTok"/>
+        </w:rPr>
+        <w:t xml:space="preserve">lm</w:t>
+      </w:r>
+      <w:r>
+        <w:rPr>
+          <w:rStyle w:val="NormalTok"/>
+        </w:rPr>
+        <w:t xml:space="preserve">(lengte</w:t>
+      </w:r>
+      <w:r>
+        <w:rPr>
+          <w:rStyle w:val="OperatorTok"/>
+        </w:rPr>
+        <w:t xml:space="preserve">~</w:t>
+      </w:r>
+      <w:r>
+        <w:rPr>
+          <w:rStyle w:val="NormalTok"/>
+        </w:rPr>
+        <w:t xml:space="preserve">soort, </w:t>
+      </w:r>
+      <w:r>
+        <w:rPr>
+          <w:rStyle w:val="DataTypeTok"/>
+        </w:rPr>
+        <w:t xml:space="preserve">data =</w:t>
+      </w:r>
+      <w:r>
+        <w:rPr>
+          <w:rStyle w:val="NormalTok"/>
+        </w:rPr>
+        <w:t xml:space="preserve"> koekoek)</w:t>
+      </w:r>
+      <w:r>
+        <w:br/>
+      </w:r>
+      <w:r>
+        <w:rPr>
+          <w:rStyle w:val="KeywordTok"/>
+        </w:rPr>
+        <w:t xml:space="preserve">summary</w:t>
+      </w:r>
+      <w:r>
+        <w:rPr>
+          <w:rStyle w:val="NormalTok"/>
+        </w:rPr>
+        <w:t xml:space="preserve">(m)</w:t>
+      </w:r>
+    </w:p>
+    <w:p>
+      <w:pPr>
+        <w:pStyle w:val="SourceCode"/>
+      </w:pPr>
+      <w:r>
+        <w:rPr>
           <w:rStyle w:val="VerbatimChar"/>
         </w:rPr>
         <w:t xml:space="preserve">## </w:t>
@@ -2166,7 +2858,18 @@
     </w:p>
     <w:p>
       <w:pPr>
-        <w:pStyle w:val="BodyText"/>
+        <w:pStyle w:val="SourceCode"/>
+      </w:pPr>
+      <w:r>
+        <w:rPr>
+          <w:rStyle w:val="NormalTok"/>
+        </w:rPr>
+        <w:t xml:space="preserve">boxplot</w:t>
+      </w:r>
+    </w:p>
+    <w:p>
+      <w:pPr>
+        <w:pStyle w:val="FirstParagraph"/>
       </w:pPr>
       <w:r>
         <w:drawing>
@@ -2237,7 +2940,915 @@
     </w:p>
     <w:p>
       <w:pPr>
-        <w:pStyle w:val="BodyText"/>
+        <w:pStyle w:val="SourceCode"/>
+      </w:pPr>
+      <w:r>
+        <w:rPr>
+          <w:rStyle w:val="KeywordTok"/>
+        </w:rPr>
+        <w:t xml:space="preserve">set.seed</w:t>
+      </w:r>
+      <w:r>
+        <w:rPr>
+          <w:rStyle w:val="NormalTok"/>
+        </w:rPr>
+        <w:t xml:space="preserve">(</w:t>
+      </w:r>
+      <w:r>
+        <w:rPr>
+          <w:rStyle w:val="DecValTok"/>
+        </w:rPr>
+        <w:t xml:space="preserve">52</w:t>
+      </w:r>
+      <w:r>
+        <w:rPr>
+          <w:rStyle w:val="NormalTok"/>
+        </w:rPr>
+        <w:t xml:space="preserve">)</w:t>
+      </w:r>
+      <w:r>
+        <w:br/>
+      </w:r>
+      <w:r>
+        <w:rPr>
+          <w:rStyle w:val="KeywordTok"/>
+        </w:rPr>
+        <w:t xml:space="preserve">par</w:t>
+      </w:r>
+      <w:r>
+        <w:rPr>
+          <w:rStyle w:val="NormalTok"/>
+        </w:rPr>
+        <w:t xml:space="preserve">(</w:t>
+      </w:r>
+      <w:r>
+        <w:rPr>
+          <w:rStyle w:val="DataTypeTok"/>
+        </w:rPr>
+        <w:t xml:space="preserve">mfrow=</w:t>
+      </w:r>
+      <w:r>
+        <w:rPr>
+          <w:rStyle w:val="KeywordTok"/>
+        </w:rPr>
+        <w:t xml:space="preserve">c</w:t>
+      </w:r>
+      <w:r>
+        <w:rPr>
+          <w:rStyle w:val="NormalTok"/>
+        </w:rPr>
+        <w:t xml:space="preserve">(</w:t>
+      </w:r>
+      <w:r>
+        <w:rPr>
+          <w:rStyle w:val="DecValTok"/>
+        </w:rPr>
+        <w:t xml:space="preserve">3</w:t>
+      </w:r>
+      <w:r>
+        <w:rPr>
+          <w:rStyle w:val="NormalTok"/>
+        </w:rPr>
+        <w:t xml:space="preserve">,</w:t>
+      </w:r>
+      <w:r>
+        <w:rPr>
+          <w:rStyle w:val="DecValTok"/>
+        </w:rPr>
+        <w:t xml:space="preserve">3</w:t>
+      </w:r>
+      <w:r>
+        <w:rPr>
+          <w:rStyle w:val="NormalTok"/>
+        </w:rPr>
+        <w:t xml:space="preserve">), </w:t>
+      </w:r>
+      <w:r>
+        <w:rPr>
+          <w:rStyle w:val="DataTypeTok"/>
+        </w:rPr>
+        <w:t xml:space="preserve">mar=</w:t>
+      </w:r>
+      <w:r>
+        <w:rPr>
+          <w:rStyle w:val="KeywordTok"/>
+        </w:rPr>
+        <w:t xml:space="preserve">c</w:t>
+      </w:r>
+      <w:r>
+        <w:rPr>
+          <w:rStyle w:val="NormalTok"/>
+        </w:rPr>
+        <w:t xml:space="preserve">(</w:t>
+      </w:r>
+      <w:r>
+        <w:rPr>
+          <w:rStyle w:val="DecValTok"/>
+        </w:rPr>
+        <w:t xml:space="preserve">3</w:t>
+      </w:r>
+      <w:r>
+        <w:rPr>
+          <w:rStyle w:val="NormalTok"/>
+        </w:rPr>
+        <w:t xml:space="preserve">,</w:t>
+      </w:r>
+      <w:r>
+        <w:rPr>
+          <w:rStyle w:val="DecValTok"/>
+        </w:rPr>
+        <w:t xml:space="preserve">2</w:t>
+      </w:r>
+      <w:r>
+        <w:rPr>
+          <w:rStyle w:val="NormalTok"/>
+        </w:rPr>
+        <w:t xml:space="preserve">,</w:t>
+      </w:r>
+      <w:r>
+        <w:rPr>
+          <w:rStyle w:val="DecValTok"/>
+        </w:rPr>
+        <w:t xml:space="preserve">1</w:t>
+      </w:r>
+      <w:r>
+        <w:rPr>
+          <w:rStyle w:val="NormalTok"/>
+        </w:rPr>
+        <w:t xml:space="preserve">,</w:t>
+      </w:r>
+      <w:r>
+        <w:rPr>
+          <w:rStyle w:val="DecValTok"/>
+        </w:rPr>
+        <w:t xml:space="preserve">1</w:t>
+      </w:r>
+      <w:r>
+        <w:rPr>
+          <w:rStyle w:val="NormalTok"/>
+        </w:rPr>
+        <w:t xml:space="preserve">))</w:t>
+      </w:r>
+      <w:r>
+        <w:br/>
+      </w:r>
+      <w:r>
+        <w:rPr>
+          <w:rStyle w:val="NormalTok"/>
+        </w:rPr>
+        <w:t xml:space="preserve">sd1&lt;-</w:t>
+      </w:r>
+      <w:r>
+        <w:rPr>
+          <w:rStyle w:val="StringTok"/>
+        </w:rPr>
+        <w:t xml:space="preserve"> </w:t>
+      </w:r>
+      <w:r>
+        <w:rPr>
+          <w:rStyle w:val="NormalTok"/>
+        </w:rPr>
+        <w:t xml:space="preserve">m </w:t>
+      </w:r>
+      <w:r>
+        <w:rPr>
+          <w:rStyle w:val="OperatorTok"/>
+        </w:rPr>
+        <w:t xml:space="preserve">%&gt;%</w:t>
+      </w:r>
+      <w:r>
+        <w:rPr>
+          <w:rStyle w:val="StringTok"/>
+        </w:rPr>
+        <w:t xml:space="preserve"> </w:t>
+      </w:r>
+      <w:r>
+        <w:rPr>
+          <w:rStyle w:val="NormalTok"/>
+        </w:rPr>
+        <w:t xml:space="preserve">sigma</w:t>
+      </w:r>
+      <w:r>
+        <w:br/>
+      </w:r>
+      <w:r>
+        <w:rPr>
+          <w:rStyle w:val="NormalTok"/>
+        </w:rPr>
+        <w:t xml:space="preserve">means&lt;-</w:t>
+      </w:r>
+      <w:r>
+        <w:rPr>
+          <w:rStyle w:val="StringTok"/>
+        </w:rPr>
+        <w:t xml:space="preserve"> </w:t>
+      </w:r>
+      <w:r>
+        <w:rPr>
+          <w:rStyle w:val="NormalTok"/>
+        </w:rPr>
+        <w:t xml:space="preserve">koekoek </w:t>
+      </w:r>
+      <w:r>
+        <w:rPr>
+          <w:rStyle w:val="OperatorTok"/>
+        </w:rPr>
+        <w:t xml:space="preserve">%&gt;%</w:t>
+      </w:r>
+      <w:r>
+        <w:rPr>
+          <w:rStyle w:val="StringTok"/>
+        </w:rPr>
+        <w:t xml:space="preserve"> </w:t>
+      </w:r>
+      <w:r>
+        <w:rPr>
+          <w:rStyle w:val="KeywordTok"/>
+        </w:rPr>
+        <w:t xml:space="preserve">group_by</w:t>
+      </w:r>
+      <w:r>
+        <w:rPr>
+          <w:rStyle w:val="NormalTok"/>
+        </w:rPr>
+        <w:t xml:space="preserve">(soort) </w:t>
+      </w:r>
+      <w:r>
+        <w:rPr>
+          <w:rStyle w:val="OperatorTok"/>
+        </w:rPr>
+        <w:t xml:space="preserve">%&gt;%</w:t>
+      </w:r>
+      <w:r>
+        <w:rPr>
+          <w:rStyle w:val="StringTok"/>
+        </w:rPr>
+        <w:t xml:space="preserve"> </w:t>
+      </w:r>
+      <w:r>
+        <w:rPr>
+          <w:rStyle w:val="KeywordTok"/>
+        </w:rPr>
+        <w:t xml:space="preserve">summarise</w:t>
+      </w:r>
+      <w:r>
+        <w:rPr>
+          <w:rStyle w:val="NormalTok"/>
+        </w:rPr>
+        <w:t xml:space="preserve">(</w:t>
+      </w:r>
+      <w:r>
+        <w:rPr>
+          <w:rStyle w:val="DataTypeTok"/>
+        </w:rPr>
+        <w:t xml:space="preserve">m=</w:t>
+      </w:r>
+      <w:r>
+        <w:rPr>
+          <w:rStyle w:val="KeywordTok"/>
+        </w:rPr>
+        <w:t xml:space="preserve">mean</w:t>
+      </w:r>
+      <w:r>
+        <w:rPr>
+          <w:rStyle w:val="NormalTok"/>
+        </w:rPr>
+        <w:t xml:space="preserve">(lengte))</w:t>
+      </w:r>
+      <w:r>
+        <w:br/>
+      </w:r>
+      <w:r>
+        <w:rPr>
+          <w:rStyle w:val="NormalTok"/>
+        </w:rPr>
+        <w:t xml:space="preserve">nobs &lt;-koekoek </w:t>
+      </w:r>
+      <w:r>
+        <w:rPr>
+          <w:rStyle w:val="OperatorTok"/>
+        </w:rPr>
+        <w:t xml:space="preserve">%&gt;%</w:t>
+      </w:r>
+      <w:r>
+        <w:rPr>
+          <w:rStyle w:val="StringTok"/>
+        </w:rPr>
+        <w:t xml:space="preserve"> </w:t>
+      </w:r>
+      <w:r>
+        <w:rPr>
+          <w:rStyle w:val="KeywordTok"/>
+        </w:rPr>
+        <w:t xml:space="preserve">count</w:t>
+      </w:r>
+      <w:r>
+        <w:rPr>
+          <w:rStyle w:val="NormalTok"/>
+        </w:rPr>
+        <w:t xml:space="preserve">(soort) </w:t>
+      </w:r>
+      <w:r>
+        <w:br/>
+      </w:r>
+      <w:r>
+        <w:br/>
+      </w:r>
+      <w:r>
+        <w:rPr>
+          <w:rStyle w:val="NormalTok"/>
+        </w:rPr>
+        <w:t xml:space="preserve">plotList &lt;-</w:t>
+      </w:r>
+      <w:r>
+        <w:rPr>
+          <w:rStyle w:val="StringTok"/>
+        </w:rPr>
+        <w:t xml:space="preserve"> </w:t>
+      </w:r>
+      <w:r>
+        <w:rPr>
+          <w:rStyle w:val="KeywordTok"/>
+        </w:rPr>
+        <w:t xml:space="preserve">lapply</w:t>
+      </w:r>
+      <w:r>
+        <w:rPr>
+          <w:rStyle w:val="NormalTok"/>
+        </w:rPr>
+        <w:t xml:space="preserve">(</w:t>
+      </w:r>
+      <w:r>
+        <w:rPr>
+          <w:rStyle w:val="DecValTok"/>
+        </w:rPr>
+        <w:t xml:space="preserve">1</w:t>
+      </w:r>
+      <w:r>
+        <w:rPr>
+          <w:rStyle w:val="OperatorTok"/>
+        </w:rPr>
+        <w:t xml:space="preserve">:</w:t>
+      </w:r>
+      <w:r>
+        <w:rPr>
+          <w:rStyle w:val="DecValTok"/>
+        </w:rPr>
+        <w:t xml:space="preserve">9</w:t>
+      </w:r>
+      <w:r>
+        <w:rPr>
+          <w:rStyle w:val="NormalTok"/>
+        </w:rPr>
+        <w:t xml:space="preserve">, </w:t>
+      </w:r>
+      <w:r>
+        <w:rPr>
+          <w:rStyle w:val="ControlFlowTok"/>
+        </w:rPr>
+        <w:t xml:space="preserve">function</w:t>
+      </w:r>
+      <w:r>
+        <w:rPr>
+          <w:rStyle w:val="NormalTok"/>
+        </w:rPr>
+        <w:t xml:space="preserve">(x,means,sd,nobs)</w:t>
+      </w:r>
+      <w:r>
+        <w:br/>
+      </w:r>
+      <w:r>
+        <w:rPr>
+          <w:rStyle w:val="NormalTok"/>
+        </w:rPr>
+        <w:t xml:space="preserve">{</w:t>
+      </w:r>
+      <w:r>
+        <w:br/>
+      </w:r>
+      <w:r>
+        <w:rPr>
+          <w:rStyle w:val="NormalTok"/>
+        </w:rPr>
+        <w:t xml:space="preserve">  </w:t>
+      </w:r>
+      <w:r>
+        <w:rPr>
+          <w:rStyle w:val="KeywordTok"/>
+        </w:rPr>
+        <w:t xml:space="preserve">data.frame</w:t>
+      </w:r>
+      <w:r>
+        <w:rPr>
+          <w:rStyle w:val="NormalTok"/>
+        </w:rPr>
+        <w:t xml:space="preserve">(</w:t>
+      </w:r>
+      <w:r>
+        <w:rPr>
+          <w:rStyle w:val="DataTypeTok"/>
+        </w:rPr>
+        <w:t xml:space="preserve">y =</w:t>
+      </w:r>
+      <w:r>
+        <w:rPr>
+          <w:rStyle w:val="NormalTok"/>
+        </w:rPr>
+        <w:t xml:space="preserve"> </w:t>
+      </w:r>
+      <w:r>
+        <w:rPr>
+          <w:rStyle w:val="KeywordTok"/>
+        </w:rPr>
+        <w:t xml:space="preserve">rnorm</w:t>
+      </w:r>
+      <w:r>
+        <w:rPr>
+          <w:rStyle w:val="NormalTok"/>
+        </w:rPr>
+        <w:t xml:space="preserve">(</w:t>
+      </w:r>
+      <w:r>
+        <w:br/>
+      </w:r>
+      <w:r>
+        <w:rPr>
+          <w:rStyle w:val="NormalTok"/>
+        </w:rPr>
+        <w:t xml:space="preserve">      </w:t>
+      </w:r>
+      <w:r>
+        <w:rPr>
+          <w:rStyle w:val="KeywordTok"/>
+        </w:rPr>
+        <w:t xml:space="preserve">sum</w:t>
+      </w:r>
+      <w:r>
+        <w:rPr>
+          <w:rStyle w:val="NormalTok"/>
+        </w:rPr>
+        <w:t xml:space="preserve">(nobs</w:t>
+      </w:r>
+      <w:r>
+        <w:rPr>
+          <w:rStyle w:val="OperatorTok"/>
+        </w:rPr>
+        <w:t xml:space="preserve">$</w:t>
+      </w:r>
+      <w:r>
+        <w:rPr>
+          <w:rStyle w:val="NormalTok"/>
+        </w:rPr>
+        <w:t xml:space="preserve">n),</w:t>
+      </w:r>
+      <w:r>
+        <w:br/>
+      </w:r>
+      <w:r>
+        <w:rPr>
+          <w:rStyle w:val="NormalTok"/>
+        </w:rPr>
+        <w:t xml:space="preserve">      </w:t>
+      </w:r>
+      <w:r>
+        <w:rPr>
+          <w:rStyle w:val="DataTypeTok"/>
+        </w:rPr>
+        <w:t xml:space="preserve">mean=</w:t>
+      </w:r>
+      <w:r>
+        <w:rPr>
+          <w:rStyle w:val="KeywordTok"/>
+        </w:rPr>
+        <w:t xml:space="preserve">rep</w:t>
+      </w:r>
+      <w:r>
+        <w:rPr>
+          <w:rStyle w:val="NormalTok"/>
+        </w:rPr>
+        <w:t xml:space="preserve">(means</w:t>
+      </w:r>
+      <w:r>
+        <w:rPr>
+          <w:rStyle w:val="OperatorTok"/>
+        </w:rPr>
+        <w:t xml:space="preserve">$</w:t>
+      </w:r>
+      <w:r>
+        <w:rPr>
+          <w:rStyle w:val="NormalTok"/>
+        </w:rPr>
+        <w:t xml:space="preserve">m,</w:t>
+      </w:r>
+      <w:r>
+        <w:rPr>
+          <w:rStyle w:val="DataTypeTok"/>
+        </w:rPr>
+        <w:t xml:space="preserve">times=</w:t>
+      </w:r>
+      <w:r>
+        <w:rPr>
+          <w:rStyle w:val="NormalTok"/>
+        </w:rPr>
+        <w:t xml:space="preserve">nobs</w:t>
+      </w:r>
+      <w:r>
+        <w:rPr>
+          <w:rStyle w:val="OperatorTok"/>
+        </w:rPr>
+        <w:t xml:space="preserve">$</w:t>
+      </w:r>
+      <w:r>
+        <w:rPr>
+          <w:rStyle w:val="NormalTok"/>
+        </w:rPr>
+        <w:t xml:space="preserve">n),</w:t>
+      </w:r>
+      <w:r>
+        <w:br/>
+      </w:r>
+      <w:r>
+        <w:rPr>
+          <w:rStyle w:val="NormalTok"/>
+        </w:rPr>
+        <w:t xml:space="preserve">      </w:t>
+      </w:r>
+      <w:r>
+        <w:rPr>
+          <w:rStyle w:val="DataTypeTok"/>
+        </w:rPr>
+        <w:t xml:space="preserve">sd=</w:t>
+      </w:r>
+      <w:r>
+        <w:rPr>
+          <w:rStyle w:val="NormalTok"/>
+        </w:rPr>
+        <w:t xml:space="preserve">sd),</w:t>
+      </w:r>
+      <w:r>
+        <w:br/>
+      </w:r>
+      <w:r>
+        <w:rPr>
+          <w:rStyle w:val="NormalTok"/>
+        </w:rPr>
+        <w:t xml:space="preserve">      </w:t>
+      </w:r>
+      <w:r>
+        <w:rPr>
+          <w:rStyle w:val="DataTypeTok"/>
+        </w:rPr>
+        <w:t xml:space="preserve">soort =</w:t>
+      </w:r>
+      <w:r>
+        <w:rPr>
+          <w:rStyle w:val="NormalTok"/>
+        </w:rPr>
+        <w:t xml:space="preserve">  </w:t>
+      </w:r>
+      <w:r>
+        <w:rPr>
+          <w:rStyle w:val="KeywordTok"/>
+        </w:rPr>
+        <w:t xml:space="preserve">rep</w:t>
+      </w:r>
+      <w:r>
+        <w:rPr>
+          <w:rStyle w:val="NormalTok"/>
+        </w:rPr>
+        <w:t xml:space="preserve">(nobs</w:t>
+      </w:r>
+      <w:r>
+        <w:rPr>
+          <w:rStyle w:val="OperatorTok"/>
+        </w:rPr>
+        <w:t xml:space="preserve">$</w:t>
+      </w:r>
+      <w:r>
+        <w:rPr>
+          <w:rStyle w:val="NormalTok"/>
+        </w:rPr>
+        <w:t xml:space="preserve">soort,</w:t>
+      </w:r>
+      <w:r>
+        <w:rPr>
+          <w:rStyle w:val="DataTypeTok"/>
+        </w:rPr>
+        <w:t xml:space="preserve">times=</w:t>
+      </w:r>
+      <w:r>
+        <w:rPr>
+          <w:rStyle w:val="NormalTok"/>
+        </w:rPr>
+        <w:t xml:space="preserve">nobs</w:t>
+      </w:r>
+      <w:r>
+        <w:rPr>
+          <w:rStyle w:val="OperatorTok"/>
+        </w:rPr>
+        <w:t xml:space="preserve">$</w:t>
+      </w:r>
+      <w:r>
+        <w:rPr>
+          <w:rStyle w:val="NormalTok"/>
+        </w:rPr>
+        <w:t xml:space="preserve">n)</w:t>
+      </w:r>
+      <w:r>
+        <w:br/>
+      </w:r>
+      <w:r>
+        <w:rPr>
+          <w:rStyle w:val="NormalTok"/>
+        </w:rPr>
+        <w:t xml:space="preserve">  ) </w:t>
+      </w:r>
+      <w:r>
+        <w:rPr>
+          <w:rStyle w:val="OperatorTok"/>
+        </w:rPr>
+        <w:t xml:space="preserve">%&gt;%</w:t>
+      </w:r>
+      <w:r>
+        <w:rPr>
+          <w:rStyle w:val="StringTok"/>
+        </w:rPr>
+        <w:t xml:space="preserve"> </w:t>
+      </w:r>
+      <w:r>
+        <w:br/>
+      </w:r>
+      <w:r>
+        <w:rPr>
+          <w:rStyle w:val="StringTok"/>
+        </w:rPr>
+        <w:t xml:space="preserve">    </w:t>
+      </w:r>
+      <w:r>
+        <w:rPr>
+          <w:rStyle w:val="KeywordTok"/>
+        </w:rPr>
+        <w:t xml:space="preserve">ggplot</w:t>
+      </w:r>
+      <w:r>
+        <w:rPr>
+          <w:rStyle w:val="NormalTok"/>
+        </w:rPr>
+        <w:t xml:space="preserve">(</w:t>
+      </w:r>
+      <w:r>
+        <w:rPr>
+          <w:rStyle w:val="KeywordTok"/>
+        </w:rPr>
+        <w:t xml:space="preserve">aes</w:t>
+      </w:r>
+      <w:r>
+        <w:rPr>
+          <w:rStyle w:val="NormalTok"/>
+        </w:rPr>
+        <w:t xml:space="preserve">(soort,y)) </w:t>
+      </w:r>
+      <w:r>
+        <w:rPr>
+          <w:rStyle w:val="OperatorTok"/>
+        </w:rPr>
+        <w:t xml:space="preserve">+</w:t>
+      </w:r>
+      <w:r>
+        <w:br/>
+      </w:r>
+      <w:r>
+        <w:rPr>
+          <w:rStyle w:val="StringTok"/>
+        </w:rPr>
+        <w:t xml:space="preserve">    </w:t>
+      </w:r>
+      <w:r>
+        <w:rPr>
+          <w:rStyle w:val="KeywordTok"/>
+        </w:rPr>
+        <w:t xml:space="preserve">geom_boxplot</w:t>
+      </w:r>
+      <w:r>
+        <w:rPr>
+          <w:rStyle w:val="NormalTok"/>
+        </w:rPr>
+        <w:t xml:space="preserve">(</w:t>
+      </w:r>
+      <w:r>
+        <w:rPr>
+          <w:rStyle w:val="DataTypeTok"/>
+        </w:rPr>
+        <w:t xml:space="preserve">outlier.shape =</w:t>
+      </w:r>
+      <w:r>
+        <w:rPr>
+          <w:rStyle w:val="NormalTok"/>
+        </w:rPr>
+        <w:t xml:space="preserve"> </w:t>
+      </w:r>
+      <w:r>
+        <w:rPr>
+          <w:rStyle w:val="OtherTok"/>
+        </w:rPr>
+        <w:t xml:space="preserve">NA</w:t>
+      </w:r>
+      <w:r>
+        <w:rPr>
+          <w:rStyle w:val="NormalTok"/>
+        </w:rPr>
+        <w:t xml:space="preserve">) </w:t>
+      </w:r>
+      <w:r>
+        <w:rPr>
+          <w:rStyle w:val="OperatorTok"/>
+        </w:rPr>
+        <w:t xml:space="preserve">+</w:t>
+      </w:r>
+      <w:r>
+        <w:br/>
+      </w:r>
+      <w:r>
+        <w:rPr>
+          <w:rStyle w:val="StringTok"/>
+        </w:rPr>
+        <w:t xml:space="preserve">    </w:t>
+      </w:r>
+      <w:r>
+        <w:rPr>
+          <w:rStyle w:val="KeywordTok"/>
+        </w:rPr>
+        <w:t xml:space="preserve">geom_jitter</w:t>
+      </w:r>
+      <w:r>
+        <w:rPr>
+          <w:rStyle w:val="NormalTok"/>
+        </w:rPr>
+        <w:t xml:space="preserve">(</w:t>
+      </w:r>
+      <w:r>
+        <w:rPr>
+          <w:rStyle w:val="DataTypeTok"/>
+        </w:rPr>
+        <w:t xml:space="preserve">alpha=</w:t>
+      </w:r>
+      <w:r>
+        <w:rPr>
+          <w:rStyle w:val="NormalTok"/>
+        </w:rPr>
+        <w:t xml:space="preserve">.</w:t>
+      </w:r>
+      <w:r>
+        <w:rPr>
+          <w:rStyle w:val="DecValTok"/>
+        </w:rPr>
+        <w:t xml:space="preserve">2</w:t>
+      </w:r>
+      <w:r>
+        <w:rPr>
+          <w:rStyle w:val="NormalTok"/>
+        </w:rPr>
+        <w:t xml:space="preserve">)</w:t>
+      </w:r>
+      <w:r>
+        <w:br/>
+      </w:r>
+      <w:r>
+        <w:rPr>
+          <w:rStyle w:val="NormalTok"/>
+        </w:rPr>
+        <w:t xml:space="preserve">}, </w:t>
+      </w:r>
+      <w:r>
+        <w:rPr>
+          <w:rStyle w:val="DataTypeTok"/>
+        </w:rPr>
+        <w:t xml:space="preserve">means=</w:t>
+      </w:r>
+      <w:r>
+        <w:rPr>
+          <w:rStyle w:val="NormalTok"/>
+        </w:rPr>
+        <w:t xml:space="preserve">means,</w:t>
+      </w:r>
+      <w:r>
+        <w:rPr>
+          <w:rStyle w:val="DataTypeTok"/>
+        </w:rPr>
+        <w:t xml:space="preserve">nobs=</w:t>
+      </w:r>
+      <w:r>
+        <w:rPr>
+          <w:rStyle w:val="NormalTok"/>
+        </w:rPr>
+        <w:t xml:space="preserve">nobs,</w:t>
+      </w:r>
+      <w:r>
+        <w:rPr>
+          <w:rStyle w:val="DataTypeTok"/>
+        </w:rPr>
+        <w:t xml:space="preserve">sd=</w:t>
+      </w:r>
+      <w:r>
+        <w:rPr>
+          <w:rStyle w:val="NormalTok"/>
+        </w:rPr>
+        <w:t xml:space="preserve">sd1)</w:t>
+      </w:r>
+      <w:r>
+        <w:br/>
+      </w:r>
+      <w:r>
+        <w:rPr>
+          <w:rStyle w:val="KeywordTok"/>
+        </w:rPr>
+        <w:t xml:space="preserve">library</w:t>
+      </w:r>
+      <w:r>
+        <w:rPr>
+          <w:rStyle w:val="NormalTok"/>
+        </w:rPr>
+        <w:t xml:space="preserve">(gridExtra)</w:t>
+      </w:r>
+      <w:r>
+        <w:br/>
+      </w:r>
+      <w:r>
+        <w:rPr>
+          <w:rStyle w:val="KeywordTok"/>
+        </w:rPr>
+        <w:t xml:space="preserve">do.call</w:t>
+      </w:r>
+      <w:r>
+        <w:rPr>
+          <w:rStyle w:val="NormalTok"/>
+        </w:rPr>
+        <w:t xml:space="preserve">(</w:t>
+      </w:r>
+      <w:r>
+        <w:rPr>
+          <w:rStyle w:val="StringTok"/>
+        </w:rPr>
+        <w:t xml:space="preserve">"grid.arrange"</w:t>
+      </w:r>
+      <w:r>
+        <w:rPr>
+          <w:rStyle w:val="NormalTok"/>
+        </w:rPr>
+        <w:t xml:space="preserve">,</w:t>
+      </w:r>
+      <w:r>
+        <w:rPr>
+          <w:rStyle w:val="KeywordTok"/>
+        </w:rPr>
+        <w:t xml:space="preserve">c</w:t>
+      </w:r>
+      <w:r>
+        <w:rPr>
+          <w:rStyle w:val="NormalTok"/>
+        </w:rPr>
+        <w:t xml:space="preserve">(plotList,</w:t>
+      </w:r>
+      <w:r>
+        <w:rPr>
+          <w:rStyle w:val="DataTypeTok"/>
+        </w:rPr>
+        <w:t xml:space="preserve">nrow=</w:t>
+      </w:r>
+      <w:r>
+        <w:rPr>
+          <w:rStyle w:val="DecValTok"/>
+        </w:rPr>
+        <w:t xml:space="preserve">3</w:t>
+      </w:r>
+      <w:r>
+        <w:rPr>
+          <w:rStyle w:val="NormalTok"/>
+        </w:rPr>
+        <w:t xml:space="preserve">,</w:t>
+      </w:r>
+      <w:r>
+        <w:rPr>
+          <w:rStyle w:val="DataTypeTok"/>
+        </w:rPr>
+        <w:t xml:space="preserve">ncol=</w:t>
+      </w:r>
+      <w:r>
+        <w:rPr>
+          <w:rStyle w:val="DecValTok"/>
+        </w:rPr>
+        <w:t xml:space="preserve">3</w:t>
+      </w:r>
+      <w:r>
+        <w:rPr>
+          <w:rStyle w:val="NormalTok"/>
+        </w:rPr>
+        <w:t xml:space="preserve">))</w:t>
+      </w:r>
+    </w:p>
+    <w:p>
+      <w:pPr>
+        <w:pStyle w:val="FirstParagraph"/>
       </w:pPr>
       <w:r>
         <w:drawing>
@@ -2300,7 +3911,252 @@
     </w:p>
     <w:p>
       <w:pPr>
-        <w:pStyle w:val="BodyText"/>
+        <w:pStyle w:val="SourceCode"/>
+      </w:pPr>
+      <w:r>
+        <w:rPr>
+          <w:rStyle w:val="CommentTok"/>
+        </w:rPr>
+        <w:t xml:space="preserve"># Maak QQ-plot voor de lengte van de koekoekseieren per soort </w:t>
+      </w:r>
+      <w:r>
+        <w:br/>
+      </w:r>
+      <w:r>
+        <w:rPr>
+          <w:rStyle w:val="NormalTok"/>
+        </w:rPr>
+        <w:t xml:space="preserve">plot_qq &lt;-</w:t>
+      </w:r>
+      <w:r>
+        <w:rPr>
+          <w:rStyle w:val="StringTok"/>
+        </w:rPr>
+        <w:t xml:space="preserve"> </w:t>
+      </w:r>
+      <w:r>
+        <w:rPr>
+          <w:rStyle w:val="NormalTok"/>
+        </w:rPr>
+        <w:t xml:space="preserve">koekoek </w:t>
+      </w:r>
+      <w:r>
+        <w:rPr>
+          <w:rStyle w:val="OperatorTok"/>
+        </w:rPr>
+        <w:t xml:space="preserve">%&gt;%</w:t>
+      </w:r>
+      <w:r>
+        <w:rPr>
+          <w:rStyle w:val="StringTok"/>
+        </w:rPr>
+        <w:t xml:space="preserve"> </w:t>
+      </w:r>
+      <w:r>
+        <w:rPr>
+          <w:rStyle w:val="KeywordTok"/>
+        </w:rPr>
+        <w:t xml:space="preserve">ggplot</w:t>
+      </w:r>
+      <w:r>
+        <w:rPr>
+          <w:rStyle w:val="NormalTok"/>
+        </w:rPr>
+        <w:t xml:space="preserve">(</w:t>
+      </w:r>
+      <w:r>
+        <w:rPr>
+          <w:rStyle w:val="KeywordTok"/>
+        </w:rPr>
+        <w:t xml:space="preserve">aes</w:t>
+      </w:r>
+      <w:r>
+        <w:rPr>
+          <w:rStyle w:val="NormalTok"/>
+        </w:rPr>
+        <w:t xml:space="preserve">(</w:t>
+      </w:r>
+      <w:r>
+        <w:rPr>
+          <w:rStyle w:val="DataTypeTok"/>
+        </w:rPr>
+        <w:t xml:space="preserve">sample =</w:t>
+      </w:r>
+      <w:r>
+        <w:rPr>
+          <w:rStyle w:val="NormalTok"/>
+        </w:rPr>
+        <w:t xml:space="preserve"> lengte)) </w:t>
+      </w:r>
+      <w:r>
+        <w:rPr>
+          <w:rStyle w:val="OperatorTok"/>
+        </w:rPr>
+        <w:t xml:space="preserve">+</w:t>
+      </w:r>
+      <w:r>
+        <w:rPr>
+          <w:rStyle w:val="StringTok"/>
+        </w:rPr>
+        <w:t xml:space="preserve"> </w:t>
+      </w:r>
+      <w:r>
+        <w:br/>
+      </w:r>
+      <w:r>
+        <w:rPr>
+          <w:rStyle w:val="StringTok"/>
+        </w:rPr>
+        <w:t xml:space="preserve">                        </w:t>
+      </w:r>
+      <w:r>
+        <w:rPr>
+          <w:rStyle w:val="KeywordTok"/>
+        </w:rPr>
+        <w:t xml:space="preserve">geom_qq</w:t>
+      </w:r>
+      <w:r>
+        <w:rPr>
+          <w:rStyle w:val="NormalTok"/>
+        </w:rPr>
+        <w:t xml:space="preserve">() </w:t>
+      </w:r>
+      <w:r>
+        <w:rPr>
+          <w:rStyle w:val="OperatorTok"/>
+        </w:rPr>
+        <w:t xml:space="preserve">+</w:t>
+      </w:r>
+      <w:r>
+        <w:rPr>
+          <w:rStyle w:val="StringTok"/>
+        </w:rPr>
+        <w:t xml:space="preserve"> </w:t>
+      </w:r>
+      <w:r>
+        <w:rPr>
+          <w:rStyle w:val="CommentTok"/>
+        </w:rPr>
+        <w:t xml:space="preserve"># qq-punten</w:t>
+      </w:r>
+      <w:r>
+        <w:br/>
+      </w:r>
+      <w:r>
+        <w:rPr>
+          <w:rStyle w:val="StringTok"/>
+        </w:rPr>
+        <w:t xml:space="preserve">                        </w:t>
+      </w:r>
+      <w:r>
+        <w:rPr>
+          <w:rStyle w:val="KeywordTok"/>
+        </w:rPr>
+        <w:t xml:space="preserve">geom_qq_line</w:t>
+      </w:r>
+      <w:r>
+        <w:rPr>
+          <w:rStyle w:val="NormalTok"/>
+        </w:rPr>
+        <w:t xml:space="preserve">() </w:t>
+      </w:r>
+      <w:r>
+        <w:rPr>
+          <w:rStyle w:val="OperatorTok"/>
+        </w:rPr>
+        <w:t xml:space="preserve">+</w:t>
+      </w:r>
+      <w:r>
+        <w:rPr>
+          <w:rStyle w:val="StringTok"/>
+        </w:rPr>
+        <w:t xml:space="preserve"> </w:t>
+      </w:r>
+      <w:r>
+        <w:rPr>
+          <w:rStyle w:val="CommentTok"/>
+        </w:rPr>
+        <w:t xml:space="preserve"># qq-lijn</w:t>
+      </w:r>
+      <w:r>
+        <w:br/>
+      </w:r>
+      <w:r>
+        <w:rPr>
+          <w:rStyle w:val="StringTok"/>
+        </w:rPr>
+        <w:t xml:space="preserve">                        </w:t>
+      </w:r>
+      <w:r>
+        <w:rPr>
+          <w:rStyle w:val="KeywordTok"/>
+        </w:rPr>
+        <w:t xml:space="preserve">theme_bw</w:t>
+      </w:r>
+      <w:r>
+        <w:rPr>
+          <w:rStyle w:val="NormalTok"/>
+        </w:rPr>
+        <w:t xml:space="preserve">() </w:t>
+      </w:r>
+      <w:r>
+        <w:rPr>
+          <w:rStyle w:val="OperatorTok"/>
+        </w:rPr>
+        <w:t xml:space="preserve">+</w:t>
+      </w:r>
+      <w:r>
+        <w:rPr>
+          <w:rStyle w:val="StringTok"/>
+        </w:rPr>
+        <w:t xml:space="preserve"> </w:t>
+      </w:r>
+      <w:r>
+        <w:br/>
+      </w:r>
+      <w:r>
+        <w:rPr>
+          <w:rStyle w:val="StringTok"/>
+        </w:rPr>
+        <w:t xml:space="preserve">                        </w:t>
+      </w:r>
+      <w:r>
+        <w:rPr>
+          <w:rStyle w:val="KeywordTok"/>
+        </w:rPr>
+        <w:t xml:space="preserve">facet_wrap</w:t>
+      </w:r>
+      <w:r>
+        <w:rPr>
+          <w:rStyle w:val="NormalTok"/>
+        </w:rPr>
+        <w:t xml:space="preserve">(</w:t>
+      </w:r>
+      <w:r>
+        <w:rPr>
+          <w:rStyle w:val="OperatorTok"/>
+        </w:rPr>
+        <w:t xml:space="preserve">~</w:t>
+      </w:r>
+      <w:r>
+        <w:rPr>
+          <w:rStyle w:val="NormalTok"/>
+        </w:rPr>
+        <w:t xml:space="preserve">soort)</w:t>
+      </w:r>
+      <w:r>
+        <w:br/>
+      </w:r>
+      <w:r>
+        <w:rPr>
+          <w:rStyle w:val="NormalTok"/>
+        </w:rPr>
+        <w:t xml:space="preserve">plot_qq</w:t>
+      </w:r>
+    </w:p>
+    <w:p>
+      <w:pPr>
+        <w:pStyle w:val="FirstParagraph"/>
       </w:pPr>
       <w:r>
         <w:drawing>
@@ -2383,6 +4239,581 @@
       </w:pPr>
       <w:r>
         <w:rPr>
+          <w:rStyle w:val="NormalTok"/>
+        </w:rPr>
+        <w:t xml:space="preserve">plotList &lt;-</w:t>
+      </w:r>
+      <w:r>
+        <w:rPr>
+          <w:rStyle w:val="StringTok"/>
+        </w:rPr>
+        <w:t xml:space="preserve"> </w:t>
+      </w:r>
+      <w:r>
+        <w:rPr>
+          <w:rStyle w:val="KeywordTok"/>
+        </w:rPr>
+        <w:t xml:space="preserve">lapply</w:t>
+      </w:r>
+      <w:r>
+        <w:rPr>
+          <w:rStyle w:val="NormalTok"/>
+        </w:rPr>
+        <w:t xml:space="preserve">(</w:t>
+      </w:r>
+      <w:r>
+        <w:rPr>
+          <w:rStyle w:val="DecValTok"/>
+        </w:rPr>
+        <w:t xml:space="preserve">1</w:t>
+      </w:r>
+      <w:r>
+        <w:rPr>
+          <w:rStyle w:val="OperatorTok"/>
+        </w:rPr>
+        <w:t xml:space="preserve">:</w:t>
+      </w:r>
+      <w:r>
+        <w:rPr>
+          <w:rStyle w:val="DecValTok"/>
+        </w:rPr>
+        <w:t xml:space="preserve">9</w:t>
+      </w:r>
+      <w:r>
+        <w:rPr>
+          <w:rStyle w:val="NormalTok"/>
+        </w:rPr>
+        <w:t xml:space="preserve">, </w:t>
+      </w:r>
+      <w:r>
+        <w:rPr>
+          <w:rStyle w:val="ControlFlowTok"/>
+        </w:rPr>
+        <w:t xml:space="preserve">function</w:t>
+      </w:r>
+      <w:r>
+        <w:rPr>
+          <w:rStyle w:val="NormalTok"/>
+        </w:rPr>
+        <w:t xml:space="preserve">(x,means,sd,nobs)</w:t>
+      </w:r>
+      <w:r>
+        <w:br/>
+      </w:r>
+      <w:r>
+        <w:rPr>
+          <w:rStyle w:val="NormalTok"/>
+        </w:rPr>
+        <w:t xml:space="preserve">{</w:t>
+      </w:r>
+      <w:r>
+        <w:br/>
+      </w:r>
+      <w:r>
+        <w:rPr>
+          <w:rStyle w:val="NormalTok"/>
+        </w:rPr>
+        <w:t xml:space="preserve">  </w:t>
+      </w:r>
+      <w:r>
+        <w:rPr>
+          <w:rStyle w:val="KeywordTok"/>
+        </w:rPr>
+        <w:t xml:space="preserve">data.frame</w:t>
+      </w:r>
+      <w:r>
+        <w:rPr>
+          <w:rStyle w:val="NormalTok"/>
+        </w:rPr>
+        <w:t xml:space="preserve">(</w:t>
+      </w:r>
+      <w:r>
+        <w:rPr>
+          <w:rStyle w:val="DataTypeTok"/>
+        </w:rPr>
+        <w:t xml:space="preserve">y =</w:t>
+      </w:r>
+      <w:r>
+        <w:rPr>
+          <w:rStyle w:val="NormalTok"/>
+        </w:rPr>
+        <w:t xml:space="preserve"> </w:t>
+      </w:r>
+      <w:r>
+        <w:rPr>
+          <w:rStyle w:val="KeywordTok"/>
+        </w:rPr>
+        <w:t xml:space="preserve">rnorm</w:t>
+      </w:r>
+      <w:r>
+        <w:rPr>
+          <w:rStyle w:val="NormalTok"/>
+        </w:rPr>
+        <w:t xml:space="preserve">(</w:t>
+      </w:r>
+      <w:r>
+        <w:br/>
+      </w:r>
+      <w:r>
+        <w:rPr>
+          <w:rStyle w:val="NormalTok"/>
+        </w:rPr>
+        <w:t xml:space="preserve">      </w:t>
+      </w:r>
+      <w:r>
+        <w:rPr>
+          <w:rStyle w:val="KeywordTok"/>
+        </w:rPr>
+        <w:t xml:space="preserve">sum</w:t>
+      </w:r>
+      <w:r>
+        <w:rPr>
+          <w:rStyle w:val="NormalTok"/>
+        </w:rPr>
+        <w:t xml:space="preserve">(nobs</w:t>
+      </w:r>
+      <w:r>
+        <w:rPr>
+          <w:rStyle w:val="OperatorTok"/>
+        </w:rPr>
+        <w:t xml:space="preserve">$</w:t>
+      </w:r>
+      <w:r>
+        <w:rPr>
+          <w:rStyle w:val="NormalTok"/>
+        </w:rPr>
+        <w:t xml:space="preserve">n),</w:t>
+      </w:r>
+      <w:r>
+        <w:br/>
+      </w:r>
+      <w:r>
+        <w:rPr>
+          <w:rStyle w:val="NormalTok"/>
+        </w:rPr>
+        <w:t xml:space="preserve">      </w:t>
+      </w:r>
+      <w:r>
+        <w:rPr>
+          <w:rStyle w:val="DataTypeTok"/>
+        </w:rPr>
+        <w:t xml:space="preserve">mean=</w:t>
+      </w:r>
+      <w:r>
+        <w:rPr>
+          <w:rStyle w:val="KeywordTok"/>
+        </w:rPr>
+        <w:t xml:space="preserve">rep</w:t>
+      </w:r>
+      <w:r>
+        <w:rPr>
+          <w:rStyle w:val="NormalTok"/>
+        </w:rPr>
+        <w:t xml:space="preserve">(means</w:t>
+      </w:r>
+      <w:r>
+        <w:rPr>
+          <w:rStyle w:val="OperatorTok"/>
+        </w:rPr>
+        <w:t xml:space="preserve">$</w:t>
+      </w:r>
+      <w:r>
+        <w:rPr>
+          <w:rStyle w:val="NormalTok"/>
+        </w:rPr>
+        <w:t xml:space="preserve">m,</w:t>
+      </w:r>
+      <w:r>
+        <w:rPr>
+          <w:rStyle w:val="DataTypeTok"/>
+        </w:rPr>
+        <w:t xml:space="preserve">times=</w:t>
+      </w:r>
+      <w:r>
+        <w:rPr>
+          <w:rStyle w:val="NormalTok"/>
+        </w:rPr>
+        <w:t xml:space="preserve">nobs</w:t>
+      </w:r>
+      <w:r>
+        <w:rPr>
+          <w:rStyle w:val="OperatorTok"/>
+        </w:rPr>
+        <w:t xml:space="preserve">$</w:t>
+      </w:r>
+      <w:r>
+        <w:rPr>
+          <w:rStyle w:val="NormalTok"/>
+        </w:rPr>
+        <w:t xml:space="preserve">n),</w:t>
+      </w:r>
+      <w:r>
+        <w:br/>
+      </w:r>
+      <w:r>
+        <w:rPr>
+          <w:rStyle w:val="NormalTok"/>
+        </w:rPr>
+        <w:t xml:space="preserve">      </w:t>
+      </w:r>
+      <w:r>
+        <w:rPr>
+          <w:rStyle w:val="DataTypeTok"/>
+        </w:rPr>
+        <w:t xml:space="preserve">sd=</w:t>
+      </w:r>
+      <w:r>
+        <w:rPr>
+          <w:rStyle w:val="NormalTok"/>
+        </w:rPr>
+        <w:t xml:space="preserve">sd),</w:t>
+      </w:r>
+      <w:r>
+        <w:br/>
+      </w:r>
+      <w:r>
+        <w:rPr>
+          <w:rStyle w:val="NormalTok"/>
+        </w:rPr>
+        <w:t xml:space="preserve">      </w:t>
+      </w:r>
+      <w:r>
+        <w:rPr>
+          <w:rStyle w:val="DataTypeTok"/>
+        </w:rPr>
+        <w:t xml:space="preserve">soort =</w:t>
+      </w:r>
+      <w:r>
+        <w:rPr>
+          <w:rStyle w:val="NormalTok"/>
+        </w:rPr>
+        <w:t xml:space="preserve">  </w:t>
+      </w:r>
+      <w:r>
+        <w:rPr>
+          <w:rStyle w:val="KeywordTok"/>
+        </w:rPr>
+        <w:t xml:space="preserve">rep</w:t>
+      </w:r>
+      <w:r>
+        <w:rPr>
+          <w:rStyle w:val="NormalTok"/>
+        </w:rPr>
+        <w:t xml:space="preserve">(nobs</w:t>
+      </w:r>
+      <w:r>
+        <w:rPr>
+          <w:rStyle w:val="OperatorTok"/>
+        </w:rPr>
+        <w:t xml:space="preserve">$</w:t>
+      </w:r>
+      <w:r>
+        <w:rPr>
+          <w:rStyle w:val="NormalTok"/>
+        </w:rPr>
+        <w:t xml:space="preserve">soort,</w:t>
+      </w:r>
+      <w:r>
+        <w:rPr>
+          <w:rStyle w:val="DataTypeTok"/>
+        </w:rPr>
+        <w:t xml:space="preserve">times=</w:t>
+      </w:r>
+      <w:r>
+        <w:rPr>
+          <w:rStyle w:val="NormalTok"/>
+        </w:rPr>
+        <w:t xml:space="preserve">nobs</w:t>
+      </w:r>
+      <w:r>
+        <w:rPr>
+          <w:rStyle w:val="OperatorTok"/>
+        </w:rPr>
+        <w:t xml:space="preserve">$</w:t>
+      </w:r>
+      <w:r>
+        <w:rPr>
+          <w:rStyle w:val="NormalTok"/>
+        </w:rPr>
+        <w:t xml:space="preserve">n)</w:t>
+      </w:r>
+      <w:r>
+        <w:br/>
+      </w:r>
+      <w:r>
+        <w:rPr>
+          <w:rStyle w:val="NormalTok"/>
+        </w:rPr>
+        <w:t xml:space="preserve">  ) </w:t>
+      </w:r>
+      <w:r>
+        <w:rPr>
+          <w:rStyle w:val="OperatorTok"/>
+        </w:rPr>
+        <w:t xml:space="preserve">%&gt;%</w:t>
+      </w:r>
+      <w:r>
+        <w:rPr>
+          <w:rStyle w:val="StringTok"/>
+        </w:rPr>
+        <w:t xml:space="preserve"> </w:t>
+      </w:r>
+      <w:r>
+        <w:br/>
+      </w:r>
+      <w:r>
+        <w:rPr>
+          <w:rStyle w:val="StringTok"/>
+        </w:rPr>
+        <w:t xml:space="preserve">    </w:t>
+      </w:r>
+      <w:r>
+        <w:rPr>
+          <w:rStyle w:val="KeywordTok"/>
+        </w:rPr>
+        <w:t xml:space="preserve">ggplot</w:t>
+      </w:r>
+      <w:r>
+        <w:rPr>
+          <w:rStyle w:val="NormalTok"/>
+        </w:rPr>
+        <w:t xml:space="preserve">(</w:t>
+      </w:r>
+      <w:r>
+        <w:rPr>
+          <w:rStyle w:val="KeywordTok"/>
+        </w:rPr>
+        <w:t xml:space="preserve">aes</w:t>
+      </w:r>
+      <w:r>
+        <w:rPr>
+          <w:rStyle w:val="NormalTok"/>
+        </w:rPr>
+        <w:t xml:space="preserve">(</w:t>
+      </w:r>
+      <w:r>
+        <w:rPr>
+          <w:rStyle w:val="DataTypeTok"/>
+        </w:rPr>
+        <w:t xml:space="preserve">sample=</w:t>
+      </w:r>
+      <w:r>
+        <w:rPr>
+          <w:rStyle w:val="NormalTok"/>
+        </w:rPr>
+        <w:t xml:space="preserve">y)) </w:t>
+      </w:r>
+      <w:r>
+        <w:rPr>
+          <w:rStyle w:val="OperatorTok"/>
+        </w:rPr>
+        <w:t xml:space="preserve">+</w:t>
+      </w:r>
+      <w:r>
+        <w:br/>
+      </w:r>
+      <w:r>
+        <w:rPr>
+          <w:rStyle w:val="StringTok"/>
+        </w:rPr>
+        <w:t xml:space="preserve">    </w:t>
+      </w:r>
+      <w:r>
+        <w:rPr>
+          <w:rStyle w:val="KeywordTok"/>
+        </w:rPr>
+        <w:t xml:space="preserve">geom_qq</w:t>
+      </w:r>
+      <w:r>
+        <w:rPr>
+          <w:rStyle w:val="NormalTok"/>
+        </w:rPr>
+        <w:t xml:space="preserve">() </w:t>
+      </w:r>
+      <w:r>
+        <w:rPr>
+          <w:rStyle w:val="OperatorTok"/>
+        </w:rPr>
+        <w:t xml:space="preserve">+</w:t>
+      </w:r>
+      <w:r>
+        <w:rPr>
+          <w:rStyle w:val="StringTok"/>
+        </w:rPr>
+        <w:t xml:space="preserve"> </w:t>
+      </w:r>
+      <w:r>
+        <w:rPr>
+          <w:rStyle w:val="CommentTok"/>
+        </w:rPr>
+        <w:t xml:space="preserve"># qq-punten</w:t>
+      </w:r>
+      <w:r>
+        <w:br/>
+      </w:r>
+      <w:r>
+        <w:rPr>
+          <w:rStyle w:val="StringTok"/>
+        </w:rPr>
+        <w:t xml:space="preserve">    </w:t>
+      </w:r>
+      <w:r>
+        <w:rPr>
+          <w:rStyle w:val="KeywordTok"/>
+        </w:rPr>
+        <w:t xml:space="preserve">geom_qq_line</w:t>
+      </w:r>
+      <w:r>
+        <w:rPr>
+          <w:rStyle w:val="NormalTok"/>
+        </w:rPr>
+        <w:t xml:space="preserve">() </w:t>
+      </w:r>
+      <w:r>
+        <w:rPr>
+          <w:rStyle w:val="OperatorTok"/>
+        </w:rPr>
+        <w:t xml:space="preserve">+</w:t>
+      </w:r>
+      <w:r>
+        <w:rPr>
+          <w:rStyle w:val="StringTok"/>
+        </w:rPr>
+        <w:t xml:space="preserve"> </w:t>
+      </w:r>
+      <w:r>
+        <w:rPr>
+          <w:rStyle w:val="CommentTok"/>
+        </w:rPr>
+        <w:t xml:space="preserve"># qq-lijn</w:t>
+      </w:r>
+      <w:r>
+        <w:br/>
+      </w:r>
+      <w:r>
+        <w:rPr>
+          <w:rStyle w:val="StringTok"/>
+        </w:rPr>
+        <w:t xml:space="preserve">    </w:t>
+      </w:r>
+      <w:r>
+        <w:rPr>
+          <w:rStyle w:val="KeywordTok"/>
+        </w:rPr>
+        <w:t xml:space="preserve">theme_bw</w:t>
+      </w:r>
+      <w:r>
+        <w:rPr>
+          <w:rStyle w:val="NormalTok"/>
+        </w:rPr>
+        <w:t xml:space="preserve">() </w:t>
+      </w:r>
+      <w:r>
+        <w:rPr>
+          <w:rStyle w:val="OperatorTok"/>
+        </w:rPr>
+        <w:t xml:space="preserve">+</w:t>
+      </w:r>
+      <w:r>
+        <w:rPr>
+          <w:rStyle w:val="StringTok"/>
+        </w:rPr>
+        <w:t xml:space="preserve"> </w:t>
+      </w:r>
+      <w:r>
+        <w:br/>
+      </w:r>
+      <w:r>
+        <w:rPr>
+          <w:rStyle w:val="StringTok"/>
+        </w:rPr>
+        <w:t xml:space="preserve">    </w:t>
+      </w:r>
+      <w:r>
+        <w:rPr>
+          <w:rStyle w:val="KeywordTok"/>
+        </w:rPr>
+        <w:t xml:space="preserve">facet_wrap</w:t>
+      </w:r>
+      <w:r>
+        <w:rPr>
+          <w:rStyle w:val="NormalTok"/>
+        </w:rPr>
+        <w:t xml:space="preserve">(</w:t>
+      </w:r>
+      <w:r>
+        <w:rPr>
+          <w:rStyle w:val="OperatorTok"/>
+        </w:rPr>
+        <w:t xml:space="preserve">~</w:t>
+      </w:r>
+      <w:r>
+        <w:rPr>
+          <w:rStyle w:val="NormalTok"/>
+        </w:rPr>
+        <w:t xml:space="preserve">soort)</w:t>
+      </w:r>
+      <w:r>
+        <w:br/>
+      </w:r>
+      <w:r>
+        <w:rPr>
+          <w:rStyle w:val="NormalTok"/>
+        </w:rPr>
+        <w:t xml:space="preserve">}, </w:t>
+      </w:r>
+      <w:r>
+        <w:rPr>
+          <w:rStyle w:val="DataTypeTok"/>
+        </w:rPr>
+        <w:t xml:space="preserve">means=</w:t>
+      </w:r>
+      <w:r>
+        <w:rPr>
+          <w:rStyle w:val="NormalTok"/>
+        </w:rPr>
+        <w:t xml:space="preserve">means,</w:t>
+      </w:r>
+      <w:r>
+        <w:rPr>
+          <w:rStyle w:val="DataTypeTok"/>
+        </w:rPr>
+        <w:t xml:space="preserve">nobs=</w:t>
+      </w:r>
+      <w:r>
+        <w:rPr>
+          <w:rStyle w:val="NormalTok"/>
+        </w:rPr>
+        <w:t xml:space="preserve">nobs,</w:t>
+      </w:r>
+      <w:r>
+        <w:rPr>
+          <w:rStyle w:val="DataTypeTok"/>
+        </w:rPr>
+        <w:t xml:space="preserve">sd=</w:t>
+      </w:r>
+      <w:r>
+        <w:rPr>
+          <w:rStyle w:val="NormalTok"/>
+        </w:rPr>
+        <w:t xml:space="preserve">sd1)</w:t>
+      </w:r>
+      <w:r>
+        <w:br/>
+      </w:r>
+      <w:r>
+        <w:rPr>
+          <w:rStyle w:val="NormalTok"/>
+        </w:rPr>
+        <w:t xml:space="preserve">plotList</w:t>
+      </w:r>
+    </w:p>
+    <w:p>
+      <w:pPr>
+        <w:pStyle w:val="SourceCode"/>
+      </w:pPr>
+      <w:r>
+        <w:rPr>
           <w:rStyle w:val="VerbatimChar"/>
         </w:rPr>
         <w:t xml:space="preserve">## [[1]]</w:t>
@@ -2995,7 +5426,87 @@
     </w:p>
     <w:p>
       <w:pPr>
-        <w:pStyle w:val="BodyText"/>
+        <w:pStyle w:val="SourceCode"/>
+      </w:pPr>
+      <w:r>
+        <w:rPr>
+          <w:rStyle w:val="KeywordTok"/>
+        </w:rPr>
+        <w:t xml:space="preserve">par</w:t>
+      </w:r>
+      <w:r>
+        <w:rPr>
+          <w:rStyle w:val="NormalTok"/>
+        </w:rPr>
+        <w:t xml:space="preserve">(</w:t>
+      </w:r>
+      <w:r>
+        <w:rPr>
+          <w:rStyle w:val="DataTypeTok"/>
+        </w:rPr>
+        <w:t xml:space="preserve">mfrow=</w:t>
+      </w:r>
+      <w:r>
+        <w:rPr>
+          <w:rStyle w:val="KeywordTok"/>
+        </w:rPr>
+        <w:t xml:space="preserve">c</w:t>
+      </w:r>
+      <w:r>
+        <w:rPr>
+          <w:rStyle w:val="NormalTok"/>
+        </w:rPr>
+        <w:t xml:space="preserve">(</w:t>
+      </w:r>
+      <w:r>
+        <w:rPr>
+          <w:rStyle w:val="DecValTok"/>
+        </w:rPr>
+        <w:t xml:space="preserve">2</w:t>
+      </w:r>
+      <w:r>
+        <w:rPr>
+          <w:rStyle w:val="NormalTok"/>
+        </w:rPr>
+        <w:t xml:space="preserve">,</w:t>
+      </w:r>
+      <w:r>
+        <w:rPr>
+          <w:rStyle w:val="DecValTok"/>
+        </w:rPr>
+        <w:t xml:space="preserve">2</w:t>
+      </w:r>
+      <w:r>
+        <w:rPr>
+          <w:rStyle w:val="NormalTok"/>
+        </w:rPr>
+        <w:t xml:space="preserve">))</w:t>
+      </w:r>
+      <w:r>
+        <w:br/>
+      </w:r>
+      <w:r>
+        <w:rPr>
+          <w:rStyle w:val="KeywordTok"/>
+        </w:rPr>
+        <w:t xml:space="preserve">plot</w:t>
+      </w:r>
+      <w:r>
+        <w:rPr>
+          <w:rStyle w:val="NormalTok"/>
+        </w:rPr>
+        <w:t xml:space="preserve">(m) </w:t>
+      </w:r>
+      <w:r>
+        <w:rPr>
+          <w:rStyle w:val="CommentTok"/>
+        </w:rPr>
+        <w:t xml:space="preserve"># Enkel figuur rechts boven is relevant</w:t>
+      </w:r>
+    </w:p>
+    <w:p>
+      <w:pPr>
+        <w:pStyle w:val="FirstParagraph"/>
       </w:pPr>
       <w:r>
         <w:drawing>
@@ -3042,7 +5553,66 @@
     </w:p>
     <w:p>
       <w:pPr>
-        <w:pStyle w:val="BodyText"/>
+        <w:pStyle w:val="SourceCode"/>
+      </w:pPr>
+      <w:r>
+        <w:rPr>
+          <w:rStyle w:val="KeywordTok"/>
+        </w:rPr>
+        <w:t xml:space="preserve">par</w:t>
+      </w:r>
+      <w:r>
+        <w:rPr>
+          <w:rStyle w:val="NormalTok"/>
+        </w:rPr>
+        <w:t xml:space="preserve">(</w:t>
+      </w:r>
+      <w:r>
+        <w:rPr>
+          <w:rStyle w:val="DataTypeTok"/>
+        </w:rPr>
+        <w:t xml:space="preserve">mfrow=</w:t>
+      </w:r>
+      <w:r>
+        <w:rPr>
+          <w:rStyle w:val="KeywordTok"/>
+        </w:rPr>
+        <w:t xml:space="preserve">c</w:t>
+      </w:r>
+      <w:r>
+        <w:rPr>
+          <w:rStyle w:val="NormalTok"/>
+        </w:rPr>
+        <w:t xml:space="preserve">(</w:t>
+      </w:r>
+      <w:r>
+        <w:rPr>
+          <w:rStyle w:val="DecValTok"/>
+        </w:rPr>
+        <w:t xml:space="preserve">1</w:t>
+      </w:r>
+      <w:r>
+        <w:rPr>
+          <w:rStyle w:val="NormalTok"/>
+        </w:rPr>
+        <w:t xml:space="preserve">,</w:t>
+      </w:r>
+      <w:r>
+        <w:rPr>
+          <w:rStyle w:val="DecValTok"/>
+        </w:rPr>
+        <w:t xml:space="preserve">1</w:t>
+      </w:r>
+      <w:r>
+        <w:rPr>
+          <w:rStyle w:val="NormalTok"/>
+        </w:rPr>
+        <w:t xml:space="preserve">))</w:t>
+      </w:r>
+    </w:p>
+    <w:p>
+      <w:pPr>
+        <w:pStyle w:val="FirstParagraph"/>
       </w:pPr>
       <w:r>
         <w:t xml:space="preserve">De QQ-plot vertoont geen systematische afwijkingen van een normale distributie.</w:t>
@@ -3266,6 +5836,59 @@
       </w:pPr>
       <w:r>
         <w:rPr>
+          <w:rStyle w:val="NormalTok"/>
+        </w:rPr>
+        <w:t xml:space="preserve">ExploreModelMatrix</w:t>
+      </w:r>
+      <w:r>
+        <w:rPr>
+          <w:rStyle w:val="OperatorTok"/>
+        </w:rPr>
+        <w:t xml:space="preserve">::</w:t>
+      </w:r>
+      <w:r>
+        <w:rPr>
+          <w:rStyle w:val="KeywordTok"/>
+        </w:rPr>
+        <w:t xml:space="preserve">VisualizeDesign</w:t>
+      </w:r>
+      <w:r>
+        <w:rPr>
+          <w:rStyle w:val="NormalTok"/>
+        </w:rPr>
+        <w:t xml:space="preserve">(koekoek,</w:t>
+      </w:r>
+      <w:r>
+        <w:rPr>
+          <w:rStyle w:val="OperatorTok"/>
+        </w:rPr>
+        <w:t xml:space="preserve">~</w:t>
+      </w:r>
+      <w:r>
+        <w:rPr>
+          <w:rStyle w:val="NormalTok"/>
+        </w:rPr>
+        <w:t xml:space="preserve">soort)</w:t>
+      </w:r>
+      <w:r>
+        <w:rPr>
+          <w:rStyle w:val="OperatorTok"/>
+        </w:rPr>
+        <w:t xml:space="preserve">$</w:t>
+      </w:r>
+      <w:r>
+        <w:rPr>
+          <w:rStyle w:val="NormalTok"/>
+        </w:rPr>
+        <w:t xml:space="preserve">plotlist</w:t>
+      </w:r>
+    </w:p>
+    <w:p>
+      <w:pPr>
+        <w:pStyle w:val="SourceCode"/>
+      </w:pPr>
+      <w:r>
+        <w:rPr>
           <w:rStyle w:val="VerbatimChar"/>
         </w:rPr>
         <w:t xml:space="preserve">## [[1]]</w:t>
@@ -3324,6 +5947,23 @@
       </w:pPr>
       <w:r>
         <w:rPr>
+          <w:rStyle w:val="KeywordTok"/>
+        </w:rPr>
+        <w:t xml:space="preserve">anova</w:t>
+      </w:r>
+      <w:r>
+        <w:rPr>
+          <w:rStyle w:val="NormalTok"/>
+        </w:rPr>
+        <w:t xml:space="preserve">(m)</w:t>
+      </w:r>
+    </w:p>
+    <w:p>
+      <w:pPr>
+        <w:pStyle w:val="SourceCode"/>
+      </w:pPr>
+      <w:r>
+        <w:rPr>
           <w:rStyle w:val="VerbatimChar"/>
         </w:rPr>
         <w:t xml:space="preserve">## Analysis of Variance Table</w:t>
@@ -3562,6 +6202,101 @@
       </w:pPr>
       <w:r>
         <w:rPr>
+          <w:rStyle w:val="NormalTok"/>
+        </w:rPr>
+        <w:t xml:space="preserve">alpha &lt;-</w:t>
+      </w:r>
+      <w:r>
+        <w:rPr>
+          <w:rStyle w:val="StringTok"/>
+        </w:rPr>
+        <w:t xml:space="preserve"> </w:t>
+      </w:r>
+      <w:r>
+        <w:rPr>
+          <w:rStyle w:val="FloatTok"/>
+        </w:rPr>
+        <w:t xml:space="preserve">0.05</w:t>
+      </w:r>
+      <w:r>
+        <w:br/>
+      </w:r>
+      <w:r>
+        <w:rPr>
+          <w:rStyle w:val="NormalTok"/>
+        </w:rPr>
+        <w:t xml:space="preserve">nComparisons &lt;-</w:t>
+      </w:r>
+      <w:r>
+        <w:rPr>
+          <w:rStyle w:val="StringTok"/>
+        </w:rPr>
+        <w:t xml:space="preserve"> </w:t>
+      </w:r>
+      <w:r>
+        <w:rPr>
+          <w:rStyle w:val="DecValTok"/>
+        </w:rPr>
+        <w:t xml:space="preserve">15</w:t>
+      </w:r>
+      <w:r>
+        <w:br/>
+      </w:r>
+      <w:r>
+        <w:rPr>
+          <w:rStyle w:val="DecValTok"/>
+        </w:rPr>
+        <w:t xml:space="preserve">1</w:t>
+      </w:r>
+      <w:r>
+        <w:rPr>
+          <w:rStyle w:val="OperatorTok"/>
+        </w:rPr>
+        <w:t xml:space="preserve">-</w:t>
+      </w:r>
+      <w:r>
+        <w:rPr>
+          <w:rStyle w:val="NormalTok"/>
+        </w:rPr>
+        <w:t xml:space="preserve">(</w:t>
+      </w:r>
+      <w:r>
+        <w:rPr>
+          <w:rStyle w:val="DecValTok"/>
+        </w:rPr>
+        <w:t xml:space="preserve">1</w:t>
+      </w:r>
+      <w:r>
+        <w:rPr>
+          <w:rStyle w:val="OperatorTok"/>
+        </w:rPr>
+        <w:t xml:space="preserve">-</w:t>
+      </w:r>
+      <w:r>
+        <w:rPr>
+          <w:rStyle w:val="NormalTok"/>
+        </w:rPr>
+        <w:t xml:space="preserve">alpha)</w:t>
+      </w:r>
+      <w:r>
+        <w:rPr>
+          <w:rStyle w:val="OperatorTok"/>
+        </w:rPr>
+        <w:t xml:space="preserve">^</w:t>
+      </w:r>
+      <w:r>
+        <w:rPr>
+          <w:rStyle w:val="NormalTok"/>
+        </w:rPr>
+        <w:t xml:space="preserve">nComparisons</w:t>
+      </w:r>
+    </w:p>
+    <w:p>
+      <w:pPr>
+        <w:pStyle w:val="SourceCode"/>
+      </w:pPr>
+      <w:r>
+        <w:rPr>
           <w:rStyle w:val="VerbatimChar"/>
         </w:rPr>
         <w:t xml:space="preserve">## [1] 0.5367088</w:t>
@@ -3581,6 +6316,35 @@
       </w:pPr>
       <w:r>
         <w:rPr>
+          <w:rStyle w:val="NormalTok"/>
+        </w:rPr>
+        <w:t xml:space="preserve">alpha </w:t>
+      </w:r>
+      <w:r>
+        <w:rPr>
+          <w:rStyle w:val="OperatorTok"/>
+        </w:rPr>
+        <w:t xml:space="preserve">*</w:t>
+      </w:r>
+      <w:r>
+        <w:rPr>
+          <w:rStyle w:val="StringTok"/>
+        </w:rPr>
+        <w:t xml:space="preserve"> </w:t>
+      </w:r>
+      <w:r>
+        <w:rPr>
+          <w:rStyle w:val="NormalTok"/>
+        </w:rPr>
+        <w:t xml:space="preserve">nComparisons</w:t>
+      </w:r>
+    </w:p>
+    <w:p>
+      <w:pPr>
+        <w:pStyle w:val="SourceCode"/>
+      </w:pPr>
+      <w:r>
+        <w:rPr>
           <w:rStyle w:val="VerbatimChar"/>
         </w:rPr>
         <w:t xml:space="preserve">## [1] 0.75</w:t>
@@ -3770,6 +6534,101 @@
       </w:pPr>
       <w:r>
         <w:rPr>
+          <w:rStyle w:val="KeywordTok"/>
+        </w:rPr>
+        <w:t xml:space="preserve">library</w:t>
+      </w:r>
+      <w:r>
+        <w:rPr>
+          <w:rStyle w:val="NormalTok"/>
+        </w:rPr>
+        <w:t xml:space="preserve">(multcomp)</w:t>
+      </w:r>
+      <w:r>
+        <w:br/>
+      </w:r>
+      <w:r>
+        <w:rPr>
+          <w:rStyle w:val="NormalTok"/>
+        </w:rPr>
+        <w:t xml:space="preserve">mcp &lt;-</w:t>
+      </w:r>
+      <w:r>
+        <w:rPr>
+          <w:rStyle w:val="StringTok"/>
+        </w:rPr>
+        <w:t xml:space="preserve"> </w:t>
+      </w:r>
+      <w:r>
+        <w:rPr>
+          <w:rStyle w:val="KeywordTok"/>
+        </w:rPr>
+        <w:t xml:space="preserve">glht</w:t>
+      </w:r>
+      <w:r>
+        <w:rPr>
+          <w:rStyle w:val="NormalTok"/>
+        </w:rPr>
+        <w:t xml:space="preserve">(m,</w:t>
+      </w:r>
+      <w:r>
+        <w:rPr>
+          <w:rStyle w:val="DataTypeTok"/>
+        </w:rPr>
+        <w:t xml:space="preserve">linfct=</w:t>
+      </w:r>
+      <w:r>
+        <w:rPr>
+          <w:rStyle w:val="KeywordTok"/>
+        </w:rPr>
+        <w:t xml:space="preserve">mcp</w:t>
+      </w:r>
+      <w:r>
+        <w:rPr>
+          <w:rStyle w:val="NormalTok"/>
+        </w:rPr>
+        <w:t xml:space="preserve">(</w:t>
+      </w:r>
+      <w:r>
+        <w:rPr>
+          <w:rStyle w:val="DataTypeTok"/>
+        </w:rPr>
+        <w:t xml:space="preserve">soort=</w:t>
+      </w:r>
+      <w:r>
+        <w:rPr>
+          <w:rStyle w:val="StringTok"/>
+        </w:rPr>
+        <w:t xml:space="preserve">"Tukey"</w:t>
+      </w:r>
+      <w:r>
+        <w:rPr>
+          <w:rStyle w:val="NormalTok"/>
+        </w:rPr>
+        <w:t xml:space="preserve">))</w:t>
+      </w:r>
+      <w:r>
+        <w:br/>
+      </w:r>
+      <w:r>
+        <w:rPr>
+          <w:rStyle w:val="KeywordTok"/>
+        </w:rPr>
+        <w:t xml:space="preserve">summary</w:t>
+      </w:r>
+      <w:r>
+        <w:rPr>
+          <w:rStyle w:val="NormalTok"/>
+        </w:rPr>
+        <w:t xml:space="preserve">(mcp)</w:t>
+      </w:r>
+    </w:p>
+    <w:p>
+      <w:pPr>
+        <w:pStyle w:val="SourceCode"/>
+      </w:pPr>
+      <w:r>
+        <w:rPr>
           <w:rStyle w:val="VerbatimChar"/>
         </w:rPr>
         <w:t xml:space="preserve">## </w:t>
@@ -4157,6 +7016,23 @@
       </w:pPr>
       <w:r>
         <w:rPr>
+          <w:rStyle w:val="KeywordTok"/>
+        </w:rPr>
+        <w:t xml:space="preserve">confint</w:t>
+      </w:r>
+      <w:r>
+        <w:rPr>
+          <w:rStyle w:val="NormalTok"/>
+        </w:rPr>
+        <w:t xml:space="preserve">(mcp)</w:t>
+      </w:r>
+    </w:p>
+    <w:p>
+      <w:pPr>
+        <w:pStyle w:val="SourceCode"/>
+      </w:pPr>
+      <w:r>
+        <w:rPr>
           <w:rStyle w:val="VerbatimChar"/>
         </w:rPr>
         <w:t xml:space="preserve">## </w:t>
@@ -4412,6 +7288,23 @@
           <w:rStyle w:val="VerbatimChar"/>
         </w:rPr>
         <w:t xml:space="preserve">## 6 - 5 == 0 -1.77333 -2.88525 -0.66142</w:t>
+      </w:r>
+    </w:p>
+    <w:p>
+      <w:pPr>
+        <w:pStyle w:val="SourceCode"/>
+      </w:pPr>
+      <w:r>
+        <w:rPr>
+          <w:rStyle w:val="KeywordTok"/>
+        </w:rPr>
+        <w:t xml:space="preserve">plot</w:t>
+      </w:r>
+      <w:r>
+        <w:rPr>
+          <w:rStyle w:val="NormalTok"/>
+        </w:rPr>
+        <w:t xml:space="preserve">(mcp)</w:t>
       </w:r>
     </w:p>
     <w:p>
@@ -4471,7 +7364,18 @@
     </w:p>
     <w:p>
       <w:pPr>
-        <w:pStyle w:val="BodyText"/>
+        <w:pStyle w:val="SourceCode"/>
+      </w:pPr>
+      <w:r>
+        <w:rPr>
+          <w:rStyle w:val="NormalTok"/>
+        </w:rPr>
+        <w:t xml:space="preserve">boxplot</w:t>
+      </w:r>
+    </w:p>
+    <w:p>
+      <w:pPr>
+        <w:pStyle w:val="FirstParagraph"/>
       </w:pPr>
       <w:r>
         <w:drawing>
@@ -4533,6 +7437,89 @@
         <w:t xml:space="preserve">Conclusie</w:t>
       </w:r>
       <w:bookmarkEnd w:id="51"/>
+    </w:p>
+    <w:p>
+      <w:pPr>
+        <w:pStyle w:val="SourceCode"/>
+      </w:pPr>
+      <w:r>
+        <w:rPr>
+          <w:rStyle w:val="NormalTok"/>
+        </w:rPr>
+        <w:t xml:space="preserve">winterId &lt;-</w:t>
+      </w:r>
+      <w:r>
+        <w:rPr>
+          <w:rStyle w:val="StringTok"/>
+        </w:rPr>
+        <w:t xml:space="preserve"> </w:t>
+      </w:r>
+      <w:r>
+        <w:rPr>
+          <w:rStyle w:val="KeywordTok"/>
+        </w:rPr>
+        <w:t xml:space="preserve">grep</w:t>
+      </w:r>
+      <w:r>
+        <w:rPr>
+          <w:rStyle w:val="NormalTok"/>
+        </w:rPr>
+        <w:t xml:space="preserve">(</w:t>
+      </w:r>
+      <w:r>
+        <w:rPr>
+          <w:rStyle w:val="KeywordTok"/>
+        </w:rPr>
+        <w:t xml:space="preserve">rownames</w:t>
+      </w:r>
+      <w:r>
+        <w:rPr>
+          <w:rStyle w:val="NormalTok"/>
+        </w:rPr>
+        <w:t xml:space="preserve">(</w:t>
+      </w:r>
+      <w:r>
+        <w:rPr>
+          <w:rStyle w:val="KeywordTok"/>
+        </w:rPr>
+        <w:t xml:space="preserve">confint</w:t>
+      </w:r>
+      <w:r>
+        <w:rPr>
+          <w:rStyle w:val="NormalTok"/>
+        </w:rPr>
+        <w:t xml:space="preserve">(mcp)</w:t>
+      </w:r>
+      <w:r>
+        <w:rPr>
+          <w:rStyle w:val="OperatorTok"/>
+        </w:rPr>
+        <w:t xml:space="preserve">$</w:t>
+      </w:r>
+      <w:r>
+        <w:rPr>
+          <w:rStyle w:val="NormalTok"/>
+        </w:rPr>
+        <w:t xml:space="preserve">confint),</w:t>
+      </w:r>
+      <w:r>
+        <w:rPr>
+          <w:rStyle w:val="DataTypeTok"/>
+        </w:rPr>
+        <w:t xml:space="preserve">pattern=</w:t>
+      </w:r>
+      <w:r>
+        <w:rPr>
+          <w:rStyle w:val="StringTok"/>
+        </w:rPr>
+        <w:t xml:space="preserve">"6"</w:t>
+      </w:r>
+      <w:r>
+        <w:rPr>
+          <w:rStyle w:val="NormalTok"/>
+        </w:rPr>
+        <w:t xml:space="preserve">)</w:t>
+      </w:r>
     </w:p>
     <w:p>
       <w:pPr>

</xml_diff>